<commit_message>
thesis updated by talah khan
</commit_message>
<xml_diff>
--- a/thesis/OOSE THESIS.docx
+++ b/thesis/OOSE THESIS.docx
@@ -513,7 +513,7 @@
           <w:r>
             <w:fldChar w:fldCharType="separate"/>
           </w:r>
-          <w:hyperlink w:anchor="_Toc105092831" w:history="1">
+          <w:hyperlink w:anchor="_Toc105168223" w:history="1">
             <w:r>
               <w:rPr>
                 <w:rStyle w:val="Hyperlink"/>
@@ -540,7 +540,7 @@
                 <w:noProof/>
                 <w:webHidden/>
               </w:rPr>
-              <w:instrText xml:space="preserve"> PAGEREF _Toc105092831 \h </w:instrText>
+              <w:instrText xml:space="preserve"> PAGEREF _Toc105168223 \h </w:instrText>
             </w:r>
             <w:r>
               <w:rPr>
@@ -583,7 +583,7 @@
               <w:lang w:bidi="ar-SA"/>
             </w:rPr>
           </w:pPr>
-          <w:hyperlink w:anchor="_Toc105092832" w:history="1">
+          <w:hyperlink w:anchor="_Toc105168224" w:history="1">
             <w:r>
               <w:rPr>
                 <w:rStyle w:val="Hyperlink"/>
@@ -610,7 +610,7 @@
                 <w:noProof/>
                 <w:webHidden/>
               </w:rPr>
-              <w:instrText xml:space="preserve"> PAGEREF _Toc105092832 \h </w:instrText>
+              <w:instrText xml:space="preserve"> PAGEREF _Toc105168224 \h </w:instrText>
             </w:r>
             <w:r>
               <w:rPr>
@@ -653,7 +653,7 @@
               <w:lang w:bidi="ar-SA"/>
             </w:rPr>
           </w:pPr>
-          <w:hyperlink w:anchor="_Toc105092833" w:history="1">
+          <w:hyperlink w:anchor="_Toc105168225" w:history="1">
             <w:r>
               <w:rPr>
                 <w:rStyle w:val="Hyperlink"/>
@@ -680,7 +680,7 @@
                 <w:noProof/>
                 <w:webHidden/>
               </w:rPr>
-              <w:instrText xml:space="preserve"> PAGEREF _Toc105092833 \h </w:instrText>
+              <w:instrText xml:space="preserve"> PAGEREF _Toc105168225 \h </w:instrText>
             </w:r>
             <w:r>
               <w:rPr>
@@ -723,7 +723,7 @@
               <w:lang w:bidi="ar-SA"/>
             </w:rPr>
           </w:pPr>
-          <w:hyperlink w:anchor="_Toc105092834" w:history="1">
+          <w:hyperlink w:anchor="_Toc105168226" w:history="1">
             <w:r>
               <w:rPr>
                 <w:rStyle w:val="Hyperlink"/>
@@ -750,7 +750,7 @@
                 <w:noProof/>
                 <w:webHidden/>
               </w:rPr>
-              <w:instrText xml:space="preserve"> PAGEREF _Toc105092834 \h </w:instrText>
+              <w:instrText xml:space="preserve"> PAGEREF _Toc105168226 \h </w:instrText>
             </w:r>
             <w:r>
               <w:rPr>
@@ -793,7 +793,7 @@
               <w:lang w:bidi="ar-SA"/>
             </w:rPr>
           </w:pPr>
-          <w:hyperlink w:anchor="_Toc105092835" w:history="1">
+          <w:hyperlink w:anchor="_Toc105168227" w:history="1">
             <w:r>
               <w:rPr>
                 <w:rStyle w:val="Hyperlink"/>
@@ -820,7 +820,7 @@
                 <w:noProof/>
                 <w:webHidden/>
               </w:rPr>
-              <w:instrText xml:space="preserve"> PAGEREF _Toc105092835 \h </w:instrText>
+              <w:instrText xml:space="preserve"> PAGEREF _Toc105168227 \h </w:instrText>
             </w:r>
             <w:r>
               <w:rPr>
@@ -863,7 +863,7 @@
               <w:lang w:bidi="ar-SA"/>
             </w:rPr>
           </w:pPr>
-          <w:hyperlink w:anchor="_Toc105092836" w:history="1">
+          <w:hyperlink w:anchor="_Toc105168228" w:history="1">
             <w:r>
               <w:rPr>
                 <w:rStyle w:val="Hyperlink"/>
@@ -890,7 +890,7 @@
                 <w:noProof/>
                 <w:webHidden/>
               </w:rPr>
-              <w:instrText xml:space="preserve"> PAGEREF _Toc105092836 \h </w:instrText>
+              <w:instrText xml:space="preserve"> PAGEREF _Toc105168228 \h </w:instrText>
             </w:r>
             <w:r>
               <w:rPr>
@@ -933,7 +933,7 @@
               <w:lang w:bidi="ar-SA"/>
             </w:rPr>
           </w:pPr>
-          <w:hyperlink w:anchor="_Toc105092837" w:history="1">
+          <w:hyperlink w:anchor="_Toc105168229" w:history="1">
             <w:r>
               <w:rPr>
                 <w:rStyle w:val="Hyperlink"/>
@@ -960,7 +960,7 @@
                 <w:noProof/>
                 <w:webHidden/>
               </w:rPr>
-              <w:instrText xml:space="preserve"> PAGEREF _Toc105092837 \h </w:instrText>
+              <w:instrText xml:space="preserve"> PAGEREF _Toc105168229 \h </w:instrText>
             </w:r>
             <w:r>
               <w:rPr>
@@ -1003,7 +1003,7 @@
               <w:lang w:bidi="ar-SA"/>
             </w:rPr>
           </w:pPr>
-          <w:hyperlink w:anchor="_Toc105092838" w:history="1">
+          <w:hyperlink w:anchor="_Toc105168230" w:history="1">
             <w:r>
               <w:rPr>
                 <w:rStyle w:val="Hyperlink"/>
@@ -1030,7 +1030,7 @@
                 <w:noProof/>
                 <w:webHidden/>
               </w:rPr>
-              <w:instrText xml:space="preserve"> PAGEREF _Toc105092838 \h </w:instrText>
+              <w:instrText xml:space="preserve"> PAGEREF _Toc105168230 \h </w:instrText>
             </w:r>
             <w:r>
               <w:rPr>
@@ -1073,7 +1073,7 @@
               <w:lang w:bidi="ar-SA"/>
             </w:rPr>
           </w:pPr>
-          <w:hyperlink w:anchor="_Toc105092839" w:history="1">
+          <w:hyperlink w:anchor="_Toc105168231" w:history="1">
             <w:r>
               <w:rPr>
                 <w:rStyle w:val="Hyperlink"/>
@@ -1101,7 +1101,7 @@
                 <w:noProof/>
                 <w:webHidden/>
               </w:rPr>
-              <w:instrText xml:space="preserve"> PAGEREF _Toc105092839 \h </w:instrText>
+              <w:instrText xml:space="preserve"> PAGEREF _Toc105168231 \h </w:instrText>
             </w:r>
             <w:r>
               <w:rPr>
@@ -1144,7 +1144,7 @@
               <w:lang w:bidi="ar-SA"/>
             </w:rPr>
           </w:pPr>
-          <w:hyperlink w:anchor="_Toc105092840" w:history="1">
+          <w:hyperlink w:anchor="_Toc105168232" w:history="1">
             <w:r>
               <w:rPr>
                 <w:rStyle w:val="Hyperlink"/>
@@ -1172,7 +1172,7 @@
                 <w:noProof/>
                 <w:webHidden/>
               </w:rPr>
-              <w:instrText xml:space="preserve"> PAGEREF _Toc105092840 \h </w:instrText>
+              <w:instrText xml:space="preserve"> PAGEREF _Toc105168232 \h </w:instrText>
             </w:r>
             <w:r>
               <w:rPr>
@@ -1215,7 +1215,7 @@
               <w:lang w:bidi="ar-SA"/>
             </w:rPr>
           </w:pPr>
-          <w:hyperlink w:anchor="_Toc105092841" w:history="1">
+          <w:hyperlink w:anchor="_Toc105168233" w:history="1">
             <w:r>
               <w:rPr>
                 <w:rStyle w:val="Hyperlink"/>
@@ -1242,7 +1242,7 @@
                 <w:noProof/>
                 <w:webHidden/>
               </w:rPr>
-              <w:instrText xml:space="preserve"> PAGEREF _Toc105092841 \h </w:instrText>
+              <w:instrText xml:space="preserve"> PAGEREF _Toc105168233 \h </w:instrText>
             </w:r>
             <w:r>
               <w:rPr>
@@ -1285,7 +1285,7 @@
               <w:lang w:bidi="ar-SA"/>
             </w:rPr>
           </w:pPr>
-          <w:hyperlink w:anchor="_Toc105092842" w:history="1">
+          <w:hyperlink w:anchor="_Toc105168234" w:history="1">
             <w:r>
               <w:rPr>
                 <w:rStyle w:val="Hyperlink"/>
@@ -1312,7 +1312,7 @@
                 <w:noProof/>
                 <w:webHidden/>
               </w:rPr>
-              <w:instrText xml:space="preserve"> PAGEREF _Toc105092842 \h </w:instrText>
+              <w:instrText xml:space="preserve"> PAGEREF _Toc105168234 \h </w:instrText>
             </w:r>
             <w:r>
               <w:rPr>
@@ -1355,7 +1355,7 @@
               <w:lang w:bidi="ar-SA"/>
             </w:rPr>
           </w:pPr>
-          <w:hyperlink w:anchor="_Toc105092843" w:history="1">
+          <w:hyperlink w:anchor="_Toc105168235" w:history="1">
             <w:r>
               <w:rPr>
                 <w:rStyle w:val="Hyperlink"/>
@@ -1382,7 +1382,7 @@
                 <w:noProof/>
                 <w:webHidden/>
               </w:rPr>
-              <w:instrText xml:space="preserve"> PAGEREF _Toc105092843 \h </w:instrText>
+              <w:instrText xml:space="preserve"> PAGEREF _Toc105168235 \h </w:instrText>
             </w:r>
             <w:r>
               <w:rPr>
@@ -1425,7 +1425,7 @@
               <w:lang w:bidi="ar-SA"/>
             </w:rPr>
           </w:pPr>
-          <w:hyperlink w:anchor="_Toc105092844" w:history="1">
+          <w:hyperlink w:anchor="_Toc105168236" w:history="1">
             <w:r>
               <w:rPr>
                 <w:rStyle w:val="Hyperlink"/>
@@ -1452,7 +1452,7 @@
                 <w:noProof/>
                 <w:webHidden/>
               </w:rPr>
-              <w:instrText xml:space="preserve"> PAGEREF _Toc105092844 \h </w:instrText>
+              <w:instrText xml:space="preserve"> PAGEREF _Toc105168236 \h </w:instrText>
             </w:r>
             <w:r>
               <w:rPr>
@@ -1495,7 +1495,7 @@
               <w:lang w:bidi="ar-SA"/>
             </w:rPr>
           </w:pPr>
-          <w:hyperlink w:anchor="_Toc105092845" w:history="1">
+          <w:hyperlink w:anchor="_Toc105168237" w:history="1">
             <w:r>
               <w:rPr>
                 <w:rStyle w:val="Hyperlink"/>
@@ -1522,7 +1522,7 @@
                 <w:noProof/>
                 <w:webHidden/>
               </w:rPr>
-              <w:instrText xml:space="preserve"> PAGEREF _Toc105092845 \h </w:instrText>
+              <w:instrText xml:space="preserve"> PAGEREF _Toc105168237 \h </w:instrText>
             </w:r>
             <w:r>
               <w:rPr>
@@ -1565,7 +1565,7 @@
               <w:lang w:bidi="ar-SA"/>
             </w:rPr>
           </w:pPr>
-          <w:hyperlink w:anchor="_Toc105092846" w:history="1">
+          <w:hyperlink w:anchor="_Toc105168238" w:history="1">
             <w:r>
               <w:rPr>
                 <w:rStyle w:val="Hyperlink"/>
@@ -1607,7 +1607,7 @@
                 <w:noProof/>
                 <w:webHidden/>
               </w:rPr>
-              <w:instrText xml:space="preserve"> PAGEREF _Toc105092846 \h </w:instrText>
+              <w:instrText xml:space="preserve"> PAGEREF _Toc105168238 \h </w:instrText>
             </w:r>
             <w:r>
               <w:rPr>
@@ -1650,7 +1650,7 @@
               <w:lang w:bidi="ar-SA"/>
             </w:rPr>
           </w:pPr>
-          <w:hyperlink w:anchor="_Toc105092847" w:history="1">
+          <w:hyperlink w:anchor="_Toc105168239" w:history="1">
             <w:r>
               <w:rPr>
                 <w:rStyle w:val="Hyperlink"/>
@@ -1692,7 +1692,7 @@
                 <w:noProof/>
                 <w:webHidden/>
               </w:rPr>
-              <w:instrText xml:space="preserve"> PAGEREF _Toc105092847 \h </w:instrText>
+              <w:instrText xml:space="preserve"> PAGEREF _Toc105168239 \h </w:instrText>
             </w:r>
             <w:r>
               <w:rPr>
@@ -1735,7 +1735,7 @@
               <w:lang w:bidi="ar-SA"/>
             </w:rPr>
           </w:pPr>
-          <w:hyperlink w:anchor="_Toc105092848" w:history="1">
+          <w:hyperlink w:anchor="_Toc105168240" w:history="1">
             <w:r>
               <w:rPr>
                 <w:rStyle w:val="Hyperlink"/>
@@ -1777,7 +1777,7 @@
                 <w:noProof/>
                 <w:webHidden/>
               </w:rPr>
-              <w:instrText xml:space="preserve"> PAGEREF _Toc105092848 \h </w:instrText>
+              <w:instrText xml:space="preserve"> PAGEREF _Toc105168240 \h </w:instrText>
             </w:r>
             <w:r>
               <w:rPr>
@@ -1820,7 +1820,7 @@
               <w:lang w:bidi="ar-SA"/>
             </w:rPr>
           </w:pPr>
-          <w:hyperlink w:anchor="_Toc105092849" w:history="1">
+          <w:hyperlink w:anchor="_Toc105168241" w:history="1">
             <w:r>
               <w:rPr>
                 <w:rStyle w:val="Hyperlink"/>
@@ -1862,7 +1862,7 @@
                 <w:noProof/>
                 <w:webHidden/>
               </w:rPr>
-              <w:instrText xml:space="preserve"> PAGEREF _Toc105092849 \h </w:instrText>
+              <w:instrText xml:space="preserve"> PAGEREF _Toc105168241 \h </w:instrText>
             </w:r>
             <w:r>
               <w:rPr>
@@ -1905,7 +1905,7 @@
               <w:lang w:bidi="ar-SA"/>
             </w:rPr>
           </w:pPr>
-          <w:hyperlink w:anchor="_Toc105092850" w:history="1">
+          <w:hyperlink w:anchor="_Toc105168242" w:history="1">
             <w:r>
               <w:rPr>
                 <w:rStyle w:val="Hyperlink"/>
@@ -1947,7 +1947,7 @@
                 <w:noProof/>
                 <w:webHidden/>
               </w:rPr>
-              <w:instrText xml:space="preserve"> PAGEREF _Toc105092850 \h </w:instrText>
+              <w:instrText xml:space="preserve"> PAGEREF _Toc105168242 \h </w:instrText>
             </w:r>
             <w:r>
               <w:rPr>
@@ -1990,7 +1990,7 @@
               <w:lang w:bidi="ar-SA"/>
             </w:rPr>
           </w:pPr>
-          <w:hyperlink w:anchor="_Toc105092851" w:history="1">
+          <w:hyperlink w:anchor="_Toc105168243" w:history="1">
             <w:r>
               <w:rPr>
                 <w:rStyle w:val="Hyperlink"/>
@@ -2017,7 +2017,7 @@
                 <w:noProof/>
                 <w:webHidden/>
               </w:rPr>
-              <w:instrText xml:space="preserve"> PAGEREF _Toc105092851 \h </w:instrText>
+              <w:instrText xml:space="preserve"> PAGEREF _Toc105168243 \h </w:instrText>
             </w:r>
             <w:r>
               <w:rPr>
@@ -2060,7 +2060,7 @@
               <w:lang w:bidi="ar-SA"/>
             </w:rPr>
           </w:pPr>
-          <w:hyperlink w:anchor="_Toc105092852" w:history="1">
+          <w:hyperlink w:anchor="_Toc105168244" w:history="1">
             <w:r>
               <w:rPr>
                 <w:rStyle w:val="Hyperlink"/>
@@ -2087,7 +2087,7 @@
                 <w:noProof/>
                 <w:webHidden/>
               </w:rPr>
-              <w:instrText xml:space="preserve"> PAGEREF _Toc105092852 \h </w:instrText>
+              <w:instrText xml:space="preserve"> PAGEREF _Toc105168244 \h </w:instrText>
             </w:r>
             <w:r>
               <w:rPr>
@@ -2130,7 +2130,7 @@
               <w:lang w:bidi="ar-SA"/>
             </w:rPr>
           </w:pPr>
-          <w:hyperlink w:anchor="_Toc105092853" w:history="1">
+          <w:hyperlink w:anchor="_Toc105168245" w:history="1">
             <w:r>
               <w:rPr>
                 <w:rStyle w:val="Hyperlink"/>
@@ -2157,7 +2157,7 @@
                 <w:noProof/>
                 <w:webHidden/>
               </w:rPr>
-              <w:instrText xml:space="preserve"> PAGEREF _Toc105092853 \h </w:instrText>
+              <w:instrText xml:space="preserve"> PAGEREF _Toc105168245 \h </w:instrText>
             </w:r>
             <w:r>
               <w:rPr>
@@ -2200,7 +2200,7 @@
               <w:lang w:bidi="ar-SA"/>
             </w:rPr>
           </w:pPr>
-          <w:hyperlink w:anchor="_Toc105092854" w:history="1">
+          <w:hyperlink w:anchor="_Toc105168246" w:history="1">
             <w:r>
               <w:rPr>
                 <w:rStyle w:val="Hyperlink"/>
@@ -2227,7 +2227,7 @@
                 <w:noProof/>
                 <w:webHidden/>
               </w:rPr>
-              <w:instrText xml:space="preserve"> PAGEREF _Toc105092854 \h </w:instrText>
+              <w:instrText xml:space="preserve"> PAGEREF _Toc105168246 \h </w:instrText>
             </w:r>
             <w:r>
               <w:rPr>
@@ -2270,7 +2270,7 @@
               <w:lang w:bidi="ar-SA"/>
             </w:rPr>
           </w:pPr>
-          <w:hyperlink w:anchor="_Toc105092855" w:history="1">
+          <w:hyperlink w:anchor="_Toc105168247" w:history="1">
             <w:r>
               <w:rPr>
                 <w:rStyle w:val="Hyperlink"/>
@@ -2297,7 +2297,7 @@
                 <w:noProof/>
                 <w:webHidden/>
               </w:rPr>
-              <w:instrText xml:space="preserve"> PAGEREF _Toc105092855 \h </w:instrText>
+              <w:instrText xml:space="preserve"> PAGEREF _Toc105168247 \h </w:instrText>
             </w:r>
             <w:r>
               <w:rPr>
@@ -2340,7 +2340,7 @@
               <w:lang w:bidi="ar-SA"/>
             </w:rPr>
           </w:pPr>
-          <w:hyperlink w:anchor="_Toc105092856" w:history="1">
+          <w:hyperlink w:anchor="_Toc105168248" w:history="1">
             <w:r>
               <w:rPr>
                 <w:rStyle w:val="Hyperlink"/>
@@ -2367,7 +2367,7 @@
                 <w:noProof/>
                 <w:webHidden/>
               </w:rPr>
-              <w:instrText xml:space="preserve"> PAGEREF _Toc105092856 \h </w:instrText>
+              <w:instrText xml:space="preserve"> PAGEREF _Toc105168248 \h </w:instrText>
             </w:r>
             <w:r>
               <w:rPr>
@@ -2410,7 +2410,7 @@
               <w:lang w:bidi="ar-SA"/>
             </w:rPr>
           </w:pPr>
-          <w:hyperlink w:anchor="_Toc105092857" w:history="1">
+          <w:hyperlink w:anchor="_Toc105168249" w:history="1">
             <w:r>
               <w:rPr>
                 <w:rStyle w:val="Hyperlink"/>
@@ -2437,7 +2437,7 @@
                 <w:noProof/>
                 <w:webHidden/>
               </w:rPr>
-              <w:instrText xml:space="preserve"> PAGEREF _Toc105092857 \h </w:instrText>
+              <w:instrText xml:space="preserve"> PAGEREF _Toc105168249 \h </w:instrText>
             </w:r>
             <w:r>
               <w:rPr>
@@ -2480,7 +2480,7 @@
               <w:lang w:bidi="ar-SA"/>
             </w:rPr>
           </w:pPr>
-          <w:hyperlink w:anchor="_Toc105092858" w:history="1">
+          <w:hyperlink w:anchor="_Toc105168250" w:history="1">
             <w:r>
               <w:rPr>
                 <w:rStyle w:val="Hyperlink"/>
@@ -2507,7 +2507,7 @@
                 <w:noProof/>
                 <w:webHidden/>
               </w:rPr>
-              <w:instrText xml:space="preserve"> PAGEREF _Toc105092858 \h </w:instrText>
+              <w:instrText xml:space="preserve"> PAGEREF _Toc105168250 \h </w:instrText>
             </w:r>
             <w:r>
               <w:rPr>
@@ -2550,7 +2550,7 @@
               <w:lang w:bidi="ar-SA"/>
             </w:rPr>
           </w:pPr>
-          <w:hyperlink w:anchor="_Toc105092859" w:history="1">
+          <w:hyperlink w:anchor="_Toc105168251" w:history="1">
             <w:r>
               <w:rPr>
                 <w:rStyle w:val="Hyperlink"/>
@@ -2577,7 +2577,7 @@
                 <w:noProof/>
                 <w:webHidden/>
               </w:rPr>
-              <w:instrText xml:space="preserve"> PAGEREF _Toc105092859 \h </w:instrText>
+              <w:instrText xml:space="preserve"> PAGEREF _Toc105168251 \h </w:instrText>
             </w:r>
             <w:r>
               <w:rPr>
@@ -2620,7 +2620,7 @@
               <w:lang w:bidi="ar-SA"/>
             </w:rPr>
           </w:pPr>
-          <w:hyperlink w:anchor="_Toc105092860" w:history="1">
+          <w:hyperlink w:anchor="_Toc105168252" w:history="1">
             <w:r>
               <w:rPr>
                 <w:rStyle w:val="Hyperlink"/>
@@ -2647,7 +2647,7 @@
                 <w:noProof/>
                 <w:webHidden/>
               </w:rPr>
-              <w:instrText xml:space="preserve"> PAGEREF _Toc105092860 \h </w:instrText>
+              <w:instrText xml:space="preserve"> PAGEREF _Toc105168252 \h </w:instrText>
             </w:r>
             <w:r>
               <w:rPr>
@@ -2690,13 +2690,27 @@
               <w:lang w:bidi="ar-SA"/>
             </w:rPr>
           </w:pPr>
-          <w:hyperlink w:anchor="_Toc105092861" w:history="1">
+          <w:hyperlink w:anchor="_Toc105168253" w:history="1">
             <w:r>
               <w:rPr>
                 <w:rStyle w:val="Hyperlink"/>
                 <w:noProof/>
               </w:rPr>
-              <w:t>Talah Khan (FA20-BSE-042)</w:t>
+              <w:t xml:space="preserve">Talah </w:t>
+            </w:r>
+            <w:r>
+              <w:rPr>
+                <w:rStyle w:val="Hyperlink"/>
+                <w:noProof/>
+              </w:rPr>
+              <w:t>K</w:t>
+            </w:r>
+            <w:r>
+              <w:rPr>
+                <w:rStyle w:val="Hyperlink"/>
+                <w:noProof/>
+              </w:rPr>
+              <w:t>han (FA20-BSE-042)</w:t>
             </w:r>
             <w:r>
               <w:rPr>
@@ -2717,7 +2731,7 @@
                 <w:noProof/>
                 <w:webHidden/>
               </w:rPr>
-              <w:instrText xml:space="preserve"> PAGEREF _Toc105092861 \h </w:instrText>
+              <w:instrText xml:space="preserve"> PAGEREF _Toc105168253 \h </w:instrText>
             </w:r>
             <w:r>
               <w:rPr>
@@ -2760,13 +2774,13 @@
               <w:lang w:bidi="ar-SA"/>
             </w:rPr>
           </w:pPr>
-          <w:hyperlink w:anchor="_Toc105092862" w:history="1">
+          <w:hyperlink w:anchor="_Toc105168254" w:history="1">
             <w:r>
               <w:rPr>
                 <w:rStyle w:val="Hyperlink"/>
                 <w:noProof/>
               </w:rPr>
-              <w:t>Talah Khan (FA20-BSE-042)</w:t>
+              <w:t>Osama Khan (FA20-BSE-047)</w:t>
             </w:r>
             <w:r>
               <w:rPr>
@@ -2787,7 +2801,7 @@
                 <w:noProof/>
                 <w:webHidden/>
               </w:rPr>
-              <w:instrText xml:space="preserve"> PAGEREF _Toc105092862 \h </w:instrText>
+              <w:instrText xml:space="preserve"> PAGEREF _Toc105168254 \h </w:instrText>
             </w:r>
             <w:r>
               <w:rPr>
@@ -2807,7 +2821,7 @@
                 <w:noProof/>
                 <w:webHidden/>
               </w:rPr>
-              <w:t>71</w:t>
+              <w:t>72</w:t>
             </w:r>
             <w:r>
               <w:rPr>
@@ -2830,13 +2844,13 @@
               <w:lang w:bidi="ar-SA"/>
             </w:rPr>
           </w:pPr>
-          <w:hyperlink w:anchor="_Toc105092863" w:history="1">
+          <w:hyperlink w:anchor="_Toc105168255" w:history="1">
             <w:r>
               <w:rPr>
                 <w:rStyle w:val="Hyperlink"/>
                 <w:noProof/>
               </w:rPr>
-              <w:t>Talah Khan (FA20-BSE-042)</w:t>
+              <w:t>Sabahat Siddique (FA20-BSE-054)</w:t>
             </w:r>
             <w:r>
               <w:rPr>
@@ -2857,7 +2871,7 @@
                 <w:noProof/>
                 <w:webHidden/>
               </w:rPr>
-              <w:instrText xml:space="preserve"> PAGEREF _Toc105092863 \h </w:instrText>
+              <w:instrText xml:space="preserve"> PAGEREF _Toc105168255 \h </w:instrText>
             </w:r>
             <w:r>
               <w:rPr>
@@ -2877,7 +2891,7 @@
                 <w:noProof/>
                 <w:webHidden/>
               </w:rPr>
-              <w:t>71</w:t>
+              <w:t>72</w:t>
             </w:r>
             <w:r>
               <w:rPr>
@@ -2900,13 +2914,13 @@
               <w:lang w:bidi="ar-SA"/>
             </w:rPr>
           </w:pPr>
-          <w:hyperlink w:anchor="_Toc105092864" w:history="1">
+          <w:hyperlink w:anchor="_Toc105168256" w:history="1">
             <w:r>
               <w:rPr>
                 <w:rStyle w:val="Hyperlink"/>
                 <w:noProof/>
               </w:rPr>
-              <w:t>Talah Khan (FA20-BSE-042)</w:t>
+              <w:t>Umama Noor (FA20-BSE-055)</w:t>
             </w:r>
             <w:r>
               <w:rPr>
@@ -2927,7 +2941,7 @@
                 <w:noProof/>
                 <w:webHidden/>
               </w:rPr>
-              <w:instrText xml:space="preserve"> PAGEREF _Toc105092864 \h </w:instrText>
+              <w:instrText xml:space="preserve"> PAGEREF _Toc105168256 \h </w:instrText>
             </w:r>
             <w:r>
               <w:rPr>
@@ -2947,7 +2961,7 @@
                 <w:noProof/>
                 <w:webHidden/>
               </w:rPr>
-              <w:t>71</w:t>
+              <w:t>72</w:t>
             </w:r>
             <w:r>
               <w:rPr>
@@ -2970,13 +2984,13 @@
               <w:lang w:bidi="ar-SA"/>
             </w:rPr>
           </w:pPr>
-          <w:hyperlink w:anchor="_Toc105092865" w:history="1">
+          <w:hyperlink w:anchor="_Toc105168257" w:history="1">
             <w:r>
               <w:rPr>
                 <w:rStyle w:val="Hyperlink"/>
                 <w:noProof/>
               </w:rPr>
-              <w:t>Talah Khan (FA20-BSE-042)</w:t>
+              <w:t>Farhan Khan (FA20-BSE-069)</w:t>
             </w:r>
             <w:r>
               <w:rPr>
@@ -2997,7 +3011,7 @@
                 <w:noProof/>
                 <w:webHidden/>
               </w:rPr>
-              <w:instrText xml:space="preserve"> PAGEREF _Toc105092865 \h </w:instrText>
+              <w:instrText xml:space="preserve"> PAGEREF _Toc105168257 \h </w:instrText>
             </w:r>
             <w:r>
               <w:rPr>
@@ -3017,7 +3031,7 @@
                 <w:noProof/>
                 <w:webHidden/>
               </w:rPr>
-              <w:t>71</w:t>
+              <w:t>72</w:t>
             </w:r>
             <w:r>
               <w:rPr>
@@ -3040,13 +3054,13 @@
               <w:lang w:bidi="ar-SA"/>
             </w:rPr>
           </w:pPr>
-          <w:hyperlink w:anchor="_Toc105092866" w:history="1">
+          <w:hyperlink w:anchor="_Toc105168258" w:history="1">
             <w:r>
               <w:rPr>
                 <w:rStyle w:val="Hyperlink"/>
                 <w:noProof/>
               </w:rPr>
-              <w:t>Talah Khan (FA20-BSE-042)</w:t>
+              <w:t>Bilal Khan (FA20-BSE-071)</w:t>
             </w:r>
             <w:r>
               <w:rPr>
@@ -3067,7 +3081,7 @@
                 <w:noProof/>
                 <w:webHidden/>
               </w:rPr>
-              <w:instrText xml:space="preserve"> PAGEREF _Toc105092866 \h </w:instrText>
+              <w:instrText xml:space="preserve"> PAGEREF _Toc105168258 \h </w:instrText>
             </w:r>
             <w:r>
               <w:rPr>
@@ -3087,7 +3101,7 @@
                 <w:noProof/>
                 <w:webHidden/>
               </w:rPr>
-              <w:t>71</w:t>
+              <w:t>72</w:t>
             </w:r>
             <w:r>
               <w:rPr>
@@ -3110,7 +3124,7 @@
               <w:lang w:bidi="ar-SA"/>
             </w:rPr>
           </w:pPr>
-          <w:hyperlink w:anchor="_Toc105092867" w:history="1">
+          <w:hyperlink w:anchor="_Toc105168259" w:history="1">
             <w:r>
               <w:rPr>
                 <w:rStyle w:val="Hyperlink"/>
@@ -3137,7 +3151,7 @@
                 <w:noProof/>
                 <w:webHidden/>
               </w:rPr>
-              <w:instrText xml:space="preserve"> PAGEREF _Toc105092867 \h </w:instrText>
+              <w:instrText xml:space="preserve"> PAGEREF _Toc105168259 \h </w:instrText>
             </w:r>
             <w:r>
               <w:rPr>
@@ -3180,7 +3194,7 @@
               <w:lang w:bidi="ar-SA"/>
             </w:rPr>
           </w:pPr>
-          <w:hyperlink w:anchor="_Toc105092868" w:history="1">
+          <w:hyperlink w:anchor="_Toc105168260" w:history="1">
             <w:r>
               <w:rPr>
                 <w:rStyle w:val="Hyperlink"/>
@@ -3207,7 +3221,7 @@
                 <w:noProof/>
                 <w:webHidden/>
               </w:rPr>
-              <w:instrText xml:space="preserve"> PAGEREF _Toc105092868 \h </w:instrText>
+              <w:instrText xml:space="preserve"> PAGEREF _Toc105168260 \h </w:instrText>
             </w:r>
             <w:r>
               <w:rPr>
@@ -3250,7 +3264,7 @@
               <w:lang w:bidi="ar-SA"/>
             </w:rPr>
           </w:pPr>
-          <w:hyperlink w:anchor="_Toc105092869" w:history="1">
+          <w:hyperlink w:anchor="_Toc105168261" w:history="1">
             <w:r>
               <w:rPr>
                 <w:rStyle w:val="Hyperlink"/>
@@ -3277,7 +3291,7 @@
                 <w:noProof/>
                 <w:webHidden/>
               </w:rPr>
-              <w:instrText xml:space="preserve"> PAGEREF _Toc105092869 \h </w:instrText>
+              <w:instrText xml:space="preserve"> PAGEREF _Toc105168261 \h </w:instrText>
             </w:r>
             <w:r>
               <w:rPr>
@@ -3320,13 +3334,13 @@
               <w:lang w:bidi="ar-SA"/>
             </w:rPr>
           </w:pPr>
-          <w:hyperlink w:anchor="_Toc105092870" w:history="1">
+          <w:hyperlink w:anchor="_Toc105168262" w:history="1">
             <w:r>
               <w:rPr>
                 <w:rStyle w:val="Hyperlink"/>
                 <w:noProof/>
               </w:rPr>
-              <w:t>Talah Khan (FA20-BSE-042)</w:t>
+              <w:t>Osama Khan (FA20-BSE-047)</w:t>
             </w:r>
             <w:r>
               <w:rPr>
@@ -3347,7 +3361,7 @@
                 <w:noProof/>
                 <w:webHidden/>
               </w:rPr>
-              <w:instrText xml:space="preserve"> PAGEREF _Toc105092870 \h </w:instrText>
+              <w:instrText xml:space="preserve"> PAGEREF _Toc105168262 \h </w:instrText>
             </w:r>
             <w:r>
               <w:rPr>
@@ -3390,13 +3404,13 @@
               <w:lang w:bidi="ar-SA"/>
             </w:rPr>
           </w:pPr>
-          <w:hyperlink w:anchor="_Toc105092871" w:history="1">
+          <w:hyperlink w:anchor="_Toc105168263" w:history="1">
             <w:r>
               <w:rPr>
                 <w:rStyle w:val="Hyperlink"/>
                 <w:noProof/>
               </w:rPr>
-              <w:t>Talah Khan (FA20-BSE-042)</w:t>
+              <w:t>Sabahat Siddique (FA20-BSE-054)</w:t>
             </w:r>
             <w:r>
               <w:rPr>
@@ -3417,7 +3431,7 @@
                 <w:noProof/>
                 <w:webHidden/>
               </w:rPr>
-              <w:instrText xml:space="preserve"> PAGEREF _Toc105092871 \h </w:instrText>
+              <w:instrText xml:space="preserve"> PAGEREF _Toc105168263 \h </w:instrText>
             </w:r>
             <w:r>
               <w:rPr>
@@ -3460,13 +3474,13 @@
               <w:lang w:bidi="ar-SA"/>
             </w:rPr>
           </w:pPr>
-          <w:hyperlink w:anchor="_Toc105092872" w:history="1">
+          <w:hyperlink w:anchor="_Toc105168264" w:history="1">
             <w:r>
               <w:rPr>
                 <w:rStyle w:val="Hyperlink"/>
                 <w:noProof/>
               </w:rPr>
-              <w:t>Talah Khan (FA20-BSE-042)</w:t>
+              <w:t>Umama Noor (FA20-BSE-055)</w:t>
             </w:r>
             <w:r>
               <w:rPr>
@@ -3487,7 +3501,7 @@
                 <w:noProof/>
                 <w:webHidden/>
               </w:rPr>
-              <w:instrText xml:space="preserve"> PAGEREF _Toc105092872 \h </w:instrText>
+              <w:instrText xml:space="preserve"> PAGEREF _Toc105168264 \h </w:instrText>
             </w:r>
             <w:r>
               <w:rPr>
@@ -3530,13 +3544,13 @@
               <w:lang w:bidi="ar-SA"/>
             </w:rPr>
           </w:pPr>
-          <w:hyperlink w:anchor="_Toc105092873" w:history="1">
+          <w:hyperlink w:anchor="_Toc105168265" w:history="1">
             <w:r>
               <w:rPr>
                 <w:rStyle w:val="Hyperlink"/>
                 <w:noProof/>
               </w:rPr>
-              <w:t>Talah Khan (FA20-BSE-042)</w:t>
+              <w:t>Farhan Khan (FA20-BSE-069)</w:t>
             </w:r>
             <w:r>
               <w:rPr>
@@ -3557,7 +3571,7 @@
                 <w:noProof/>
                 <w:webHidden/>
               </w:rPr>
-              <w:instrText xml:space="preserve"> PAGEREF _Toc105092873 \h </w:instrText>
+              <w:instrText xml:space="preserve"> PAGEREF _Toc105168265 \h </w:instrText>
             </w:r>
             <w:r>
               <w:rPr>
@@ -3600,13 +3614,13 @@
               <w:lang w:bidi="ar-SA"/>
             </w:rPr>
           </w:pPr>
-          <w:hyperlink w:anchor="_Toc105092874" w:history="1">
+          <w:hyperlink w:anchor="_Toc105168266" w:history="1">
             <w:r>
               <w:rPr>
                 <w:rStyle w:val="Hyperlink"/>
                 <w:noProof/>
               </w:rPr>
-              <w:t>Talah Khan (FA20-BSE-042)</w:t>
+              <w:t>Bilal Khan (FA20-BSE-071)</w:t>
             </w:r>
             <w:r>
               <w:rPr>
@@ -3627,7 +3641,7 @@
                 <w:noProof/>
                 <w:webHidden/>
               </w:rPr>
-              <w:instrText xml:space="preserve"> PAGEREF _Toc105092874 \h </w:instrText>
+              <w:instrText xml:space="preserve"> PAGEREF _Toc105168266 \h </w:instrText>
             </w:r>
             <w:r>
               <w:rPr>
@@ -3670,7 +3684,7 @@
               <w:lang w:bidi="ar-SA"/>
             </w:rPr>
           </w:pPr>
-          <w:hyperlink w:anchor="_Toc105092875" w:history="1">
+          <w:hyperlink w:anchor="_Toc105168267" w:history="1">
             <w:r>
               <w:rPr>
                 <w:rStyle w:val="Hyperlink"/>
@@ -3697,7 +3711,7 @@
                 <w:noProof/>
                 <w:webHidden/>
               </w:rPr>
-              <w:instrText xml:space="preserve"> PAGEREF _Toc105092875 \h </w:instrText>
+              <w:instrText xml:space="preserve"> PAGEREF _Toc105168267 \h </w:instrText>
             </w:r>
             <w:r>
               <w:rPr>
@@ -3740,7 +3754,7 @@
               <w:lang w:bidi="ar-SA"/>
             </w:rPr>
           </w:pPr>
-          <w:hyperlink w:anchor="_Toc105092876" w:history="1">
+          <w:hyperlink w:anchor="_Toc105168268" w:history="1">
             <w:r>
               <w:rPr>
                 <w:rStyle w:val="Hyperlink"/>
@@ -3767,7 +3781,7 @@
                 <w:noProof/>
                 <w:webHidden/>
               </w:rPr>
-              <w:instrText xml:space="preserve"> PAGEREF _Toc105092876 \h </w:instrText>
+              <w:instrText xml:space="preserve"> PAGEREF _Toc105168268 \h </w:instrText>
             </w:r>
             <w:r>
               <w:rPr>
@@ -3810,7 +3824,7 @@
               <w:lang w:bidi="ar-SA"/>
             </w:rPr>
           </w:pPr>
-          <w:hyperlink w:anchor="_Toc105092877" w:history="1">
+          <w:hyperlink w:anchor="_Toc105168269" w:history="1">
             <w:r>
               <w:rPr>
                 <w:rStyle w:val="Hyperlink"/>
@@ -3837,7 +3851,7 @@
                 <w:noProof/>
                 <w:webHidden/>
               </w:rPr>
-              <w:instrText xml:space="preserve"> PAGEREF _Toc105092877 \h </w:instrText>
+              <w:instrText xml:space="preserve"> PAGEREF _Toc105168269 \h </w:instrText>
             </w:r>
             <w:r>
               <w:rPr>
@@ -3880,13 +3894,13 @@
               <w:lang w:bidi="ar-SA"/>
             </w:rPr>
           </w:pPr>
-          <w:hyperlink w:anchor="_Toc105092878" w:history="1">
+          <w:hyperlink w:anchor="_Toc105168270" w:history="1">
             <w:r>
               <w:rPr>
                 <w:rStyle w:val="Hyperlink"/>
                 <w:noProof/>
               </w:rPr>
-              <w:t>Talah Khan (FA20-BSE-042)</w:t>
+              <w:t>Osama Khan (FA20-BSE-047)</w:t>
             </w:r>
             <w:r>
               <w:rPr>
@@ -3907,7 +3921,7 @@
                 <w:noProof/>
                 <w:webHidden/>
               </w:rPr>
-              <w:instrText xml:space="preserve"> PAGEREF _Toc105092878 \h </w:instrText>
+              <w:instrText xml:space="preserve"> PAGEREF _Toc105168270 \h </w:instrText>
             </w:r>
             <w:r>
               <w:rPr>
@@ -3950,13 +3964,13 @@
               <w:lang w:bidi="ar-SA"/>
             </w:rPr>
           </w:pPr>
-          <w:hyperlink w:anchor="_Toc105092879" w:history="1">
+          <w:hyperlink w:anchor="_Toc105168271" w:history="1">
             <w:r>
               <w:rPr>
                 <w:rStyle w:val="Hyperlink"/>
                 <w:noProof/>
               </w:rPr>
-              <w:t>Talah Khan (FA20-BSE-042)</w:t>
+              <w:t>Sabahat Siddique (FA20-BSE-054)</w:t>
             </w:r>
             <w:r>
               <w:rPr>
@@ -3977,7 +3991,7 @@
                 <w:noProof/>
                 <w:webHidden/>
               </w:rPr>
-              <w:instrText xml:space="preserve"> PAGEREF _Toc105092879 \h </w:instrText>
+              <w:instrText xml:space="preserve"> PAGEREF _Toc105168271 \h </w:instrText>
             </w:r>
             <w:r>
               <w:rPr>
@@ -4020,13 +4034,13 @@
               <w:lang w:bidi="ar-SA"/>
             </w:rPr>
           </w:pPr>
-          <w:hyperlink w:anchor="_Toc105092880" w:history="1">
+          <w:hyperlink w:anchor="_Toc105168272" w:history="1">
             <w:r>
               <w:rPr>
                 <w:rStyle w:val="Hyperlink"/>
                 <w:noProof/>
               </w:rPr>
-              <w:t>Talah Khan (FA20-BSE-042)</w:t>
+              <w:t>Umama Noor (FA20-BSE-055)</w:t>
             </w:r>
             <w:r>
               <w:rPr>
@@ -4047,7 +4061,7 @@
                 <w:noProof/>
                 <w:webHidden/>
               </w:rPr>
-              <w:instrText xml:space="preserve"> PAGEREF _Toc105092880 \h </w:instrText>
+              <w:instrText xml:space="preserve"> PAGEREF _Toc105168272 \h </w:instrText>
             </w:r>
             <w:r>
               <w:rPr>
@@ -4090,13 +4104,13 @@
               <w:lang w:bidi="ar-SA"/>
             </w:rPr>
           </w:pPr>
-          <w:hyperlink w:anchor="_Toc105092881" w:history="1">
+          <w:hyperlink w:anchor="_Toc105168273" w:history="1">
             <w:r>
               <w:rPr>
                 <w:rStyle w:val="Hyperlink"/>
                 <w:noProof/>
               </w:rPr>
-              <w:t>Talah Khan (FA20-BSE-042)</w:t>
+              <w:t>Farhan Khan (FA20-BSE-069)</w:t>
             </w:r>
             <w:r>
               <w:rPr>
@@ -4117,7 +4131,7 @@
                 <w:noProof/>
                 <w:webHidden/>
               </w:rPr>
-              <w:instrText xml:space="preserve"> PAGEREF _Toc105092881 \h </w:instrText>
+              <w:instrText xml:space="preserve"> PAGEREF _Toc105168273 \h </w:instrText>
             </w:r>
             <w:r>
               <w:rPr>
@@ -4160,13 +4174,13 @@
               <w:lang w:bidi="ar-SA"/>
             </w:rPr>
           </w:pPr>
-          <w:hyperlink w:anchor="_Toc105092882" w:history="1">
+          <w:hyperlink w:anchor="_Toc105168274" w:history="1">
             <w:r>
               <w:rPr>
                 <w:rStyle w:val="Hyperlink"/>
                 <w:noProof/>
               </w:rPr>
-              <w:t>Talah Khan (FA20-BSE-042)</w:t>
+              <w:t>Bilal Khan (FA20-BSE-071)</w:t>
             </w:r>
             <w:r>
               <w:rPr>
@@ -4187,7 +4201,7 @@
                 <w:noProof/>
                 <w:webHidden/>
               </w:rPr>
-              <w:instrText xml:space="preserve"> PAGEREF _Toc105092882 \h </w:instrText>
+              <w:instrText xml:space="preserve"> PAGEREF _Toc105168274 \h </w:instrText>
             </w:r>
             <w:r>
               <w:rPr>
@@ -4230,7 +4244,7 @@
               <w:lang w:bidi="ar-SA"/>
             </w:rPr>
           </w:pPr>
-          <w:hyperlink w:anchor="_Toc105092883" w:history="1">
+          <w:hyperlink w:anchor="_Toc105168275" w:history="1">
             <w:r>
               <w:rPr>
                 <w:rStyle w:val="Hyperlink"/>
@@ -4257,7 +4271,7 @@
                 <w:noProof/>
                 <w:webHidden/>
               </w:rPr>
-              <w:instrText xml:space="preserve"> PAGEREF _Toc105092883 \h </w:instrText>
+              <w:instrText xml:space="preserve"> PAGEREF _Toc105168275 \h </w:instrText>
             </w:r>
             <w:r>
               <w:rPr>
@@ -4277,7 +4291,7 @@
                 <w:noProof/>
                 <w:webHidden/>
               </w:rPr>
-              <w:t>72</w:t>
+              <w:t>73</w:t>
             </w:r>
             <w:r>
               <w:rPr>
@@ -4300,7 +4314,7 @@
               <w:lang w:bidi="ar-SA"/>
             </w:rPr>
           </w:pPr>
-          <w:hyperlink w:anchor="_Toc105092884" w:history="1">
+          <w:hyperlink w:anchor="_Toc105168276" w:history="1">
             <w:r>
               <w:rPr>
                 <w:rStyle w:val="Hyperlink"/>
@@ -4327,7 +4341,7 @@
                 <w:noProof/>
                 <w:webHidden/>
               </w:rPr>
-              <w:instrText xml:space="preserve"> PAGEREF _Toc105092884 \h </w:instrText>
+              <w:instrText xml:space="preserve"> PAGEREF _Toc105168276 \h </w:instrText>
             </w:r>
             <w:r>
               <w:rPr>
@@ -4347,7 +4361,7 @@
                 <w:noProof/>
                 <w:webHidden/>
               </w:rPr>
-              <w:t>72</w:t>
+              <w:t>73</w:t>
             </w:r>
             <w:r>
               <w:rPr>
@@ -4370,7 +4384,7 @@
               <w:lang w:bidi="ar-SA"/>
             </w:rPr>
           </w:pPr>
-          <w:hyperlink w:anchor="_Toc105092885" w:history="1">
+          <w:hyperlink w:anchor="_Toc105168277" w:history="1">
             <w:r>
               <w:rPr>
                 <w:rStyle w:val="Hyperlink"/>
@@ -4397,7 +4411,7 @@
                 <w:noProof/>
                 <w:webHidden/>
               </w:rPr>
-              <w:instrText xml:space="preserve"> PAGEREF _Toc105092885 \h </w:instrText>
+              <w:instrText xml:space="preserve"> PAGEREF _Toc105168277 \h </w:instrText>
             </w:r>
             <w:r>
               <w:rPr>
@@ -4417,7 +4431,7 @@
                 <w:noProof/>
                 <w:webHidden/>
               </w:rPr>
-              <w:t>72</w:t>
+              <w:t>73</w:t>
             </w:r>
             <w:r>
               <w:rPr>
@@ -4440,13 +4454,13 @@
               <w:lang w:bidi="ar-SA"/>
             </w:rPr>
           </w:pPr>
-          <w:hyperlink w:anchor="_Toc105092886" w:history="1">
+          <w:hyperlink w:anchor="_Toc105168278" w:history="1">
             <w:r>
               <w:rPr>
                 <w:rStyle w:val="Hyperlink"/>
                 <w:noProof/>
               </w:rPr>
-              <w:t>Talah Khan (FA20-BSE-042)</w:t>
+              <w:t>Osama Khan (FA20-BSE-047)</w:t>
             </w:r>
             <w:r>
               <w:rPr>
@@ -4467,7 +4481,7 @@
                 <w:noProof/>
                 <w:webHidden/>
               </w:rPr>
-              <w:instrText xml:space="preserve"> PAGEREF _Toc105092886 \h </w:instrText>
+              <w:instrText xml:space="preserve"> PAGEREF _Toc105168278 \h </w:instrText>
             </w:r>
             <w:r>
               <w:rPr>
@@ -4487,7 +4501,7 @@
                 <w:noProof/>
                 <w:webHidden/>
               </w:rPr>
-              <w:t>72</w:t>
+              <w:t>73</w:t>
             </w:r>
             <w:r>
               <w:rPr>
@@ -4510,13 +4524,13 @@
               <w:lang w:bidi="ar-SA"/>
             </w:rPr>
           </w:pPr>
-          <w:hyperlink w:anchor="_Toc105092887" w:history="1">
+          <w:hyperlink w:anchor="_Toc105168279" w:history="1">
             <w:r>
               <w:rPr>
                 <w:rStyle w:val="Hyperlink"/>
                 <w:noProof/>
               </w:rPr>
-              <w:t>Talah Khan (FA20-BSE-042)</w:t>
+              <w:t>Sabahat Siddique (FA20-BSE-054)</w:t>
             </w:r>
             <w:r>
               <w:rPr>
@@ -4537,7 +4551,7 @@
                 <w:noProof/>
                 <w:webHidden/>
               </w:rPr>
-              <w:instrText xml:space="preserve"> PAGEREF _Toc105092887 \h </w:instrText>
+              <w:instrText xml:space="preserve"> PAGEREF _Toc105168279 \h </w:instrText>
             </w:r>
             <w:r>
               <w:rPr>
@@ -4557,7 +4571,7 @@
                 <w:noProof/>
                 <w:webHidden/>
               </w:rPr>
-              <w:t>72</w:t>
+              <w:t>73</w:t>
             </w:r>
             <w:r>
               <w:rPr>
@@ -4580,13 +4594,13 @@
               <w:lang w:bidi="ar-SA"/>
             </w:rPr>
           </w:pPr>
-          <w:hyperlink w:anchor="_Toc105092888" w:history="1">
+          <w:hyperlink w:anchor="_Toc105168280" w:history="1">
             <w:r>
               <w:rPr>
                 <w:rStyle w:val="Hyperlink"/>
                 <w:noProof/>
               </w:rPr>
-              <w:t>Talah Khan (FA20-BSE-042)</w:t>
+              <w:t>Umama Noor (FA20-BSE-055)</w:t>
             </w:r>
             <w:r>
               <w:rPr>
@@ -4607,7 +4621,7 @@
                 <w:noProof/>
                 <w:webHidden/>
               </w:rPr>
-              <w:instrText xml:space="preserve"> PAGEREF _Toc105092888 \h </w:instrText>
+              <w:instrText xml:space="preserve"> PAGEREF _Toc105168280 \h </w:instrText>
             </w:r>
             <w:r>
               <w:rPr>
@@ -4627,7 +4641,7 @@
                 <w:noProof/>
                 <w:webHidden/>
               </w:rPr>
-              <w:t>72</w:t>
+              <w:t>73</w:t>
             </w:r>
             <w:r>
               <w:rPr>
@@ -4650,13 +4664,13 @@
               <w:lang w:bidi="ar-SA"/>
             </w:rPr>
           </w:pPr>
-          <w:hyperlink w:anchor="_Toc105092889" w:history="1">
+          <w:hyperlink w:anchor="_Toc105168281" w:history="1">
             <w:r>
               <w:rPr>
                 <w:rStyle w:val="Hyperlink"/>
                 <w:noProof/>
               </w:rPr>
-              <w:t>Talah Khan (FA20-BSE-042)</w:t>
+              <w:t>Farhan Khan (FA20-BSE-069)</w:t>
             </w:r>
             <w:r>
               <w:rPr>
@@ -4677,7 +4691,7 @@
                 <w:noProof/>
                 <w:webHidden/>
               </w:rPr>
-              <w:instrText xml:space="preserve"> PAGEREF _Toc105092889 \h </w:instrText>
+              <w:instrText xml:space="preserve"> PAGEREF _Toc105168281 \h </w:instrText>
             </w:r>
             <w:r>
               <w:rPr>
@@ -4697,7 +4711,7 @@
                 <w:noProof/>
                 <w:webHidden/>
               </w:rPr>
-              <w:t>72</w:t>
+              <w:t>73</w:t>
             </w:r>
             <w:r>
               <w:rPr>
@@ -4720,13 +4734,13 @@
               <w:lang w:bidi="ar-SA"/>
             </w:rPr>
           </w:pPr>
-          <w:hyperlink w:anchor="_Toc105092890" w:history="1">
+          <w:hyperlink w:anchor="_Toc105168282" w:history="1">
             <w:r>
               <w:rPr>
                 <w:rStyle w:val="Hyperlink"/>
                 <w:noProof/>
               </w:rPr>
-              <w:t>Talah Khan (FA20-BSE-042)</w:t>
+              <w:t>Bilal Khan (FA20-BSE-071)</w:t>
             </w:r>
             <w:r>
               <w:rPr>
@@ -4747,7 +4761,7 @@
                 <w:noProof/>
                 <w:webHidden/>
               </w:rPr>
-              <w:instrText xml:space="preserve"> PAGEREF _Toc105092890 \h </w:instrText>
+              <w:instrText xml:space="preserve"> PAGEREF _Toc105168282 \h </w:instrText>
             </w:r>
             <w:r>
               <w:rPr>
@@ -4767,7 +4781,7 @@
                 <w:noProof/>
                 <w:webHidden/>
               </w:rPr>
-              <w:t>72</w:t>
+              <w:t>73</w:t>
             </w:r>
             <w:r>
               <w:rPr>
@@ -4810,7 +4824,7 @@
       <w:pPr>
         <w:pStyle w:val="Heading1"/>
       </w:pPr>
-      <w:bookmarkStart w:id="2" w:name="_Toc105092831"/>
+      <w:bookmarkStart w:id="2" w:name="_Toc105168223"/>
       <w:r>
         <w:lastRenderedPageBreak/>
         <w:t>CHAPTER 1 PROJECT PROPOSAL</w:t>
@@ -4830,7 +4844,7 @@
         <w:pStyle w:val="Heading2"/>
       </w:pPr>
       <w:bookmarkStart w:id="3" w:name="_Toc101427039"/>
-      <w:bookmarkStart w:id="4" w:name="_Toc105092832"/>
+      <w:bookmarkStart w:id="4" w:name="_Toc105168224"/>
       <w:r>
         <w:t>Introduction</w:t>
       </w:r>
@@ -4910,7 +4924,7 @@
         <w:pStyle w:val="Heading2"/>
       </w:pPr>
       <w:bookmarkStart w:id="5" w:name="_Toc101427040"/>
-      <w:bookmarkStart w:id="6" w:name="_Toc105092833"/>
+      <w:bookmarkStart w:id="6" w:name="_Toc105168225"/>
       <w:r>
         <w:t>Vision and Business Case</w:t>
       </w:r>
@@ -4972,7 +4986,7 @@
         <w:pStyle w:val="Heading2"/>
       </w:pPr>
       <w:bookmarkStart w:id="7" w:name="_Toc101427041"/>
-      <w:bookmarkStart w:id="8" w:name="_Toc105092834"/>
+      <w:bookmarkStart w:id="8" w:name="_Toc105168226"/>
       <w:r>
         <w:t>Use-Case Model</w:t>
       </w:r>
@@ -5205,7 +5219,7 @@
       <w:pPr>
         <w:pStyle w:val="Heading2"/>
       </w:pPr>
-      <w:bookmarkStart w:id="10" w:name="_Toc105092835"/>
+      <w:bookmarkStart w:id="10" w:name="_Toc105168227"/>
       <w:r>
         <w:t>Supplementary Specification</w:t>
       </w:r>
@@ -5314,7 +5328,7 @@
       <w:pPr>
         <w:pStyle w:val="Heading2"/>
       </w:pPr>
-      <w:bookmarkStart w:id="12" w:name="_Toc105092836"/>
+      <w:bookmarkStart w:id="12" w:name="_Toc105168228"/>
       <w:r>
         <w:t>Glossary</w:t>
       </w:r>
@@ -5340,12 +5354,12 @@
             <w:pPr>
               <w:pStyle w:val="Heading2"/>
             </w:pPr>
-            <w:bookmarkStart w:id="13" w:name="_Toc105092837"/>
-            <w:bookmarkStart w:id="14" w:name="_Toc101427044"/>
+            <w:bookmarkStart w:id="13" w:name="_Toc101427044"/>
+            <w:bookmarkStart w:id="14" w:name="_Toc105168229"/>
             <w:r>
               <w:t>Term</w:t>
             </w:r>
-            <w:bookmarkEnd w:id="13"/>
+            <w:bookmarkEnd w:id="14"/>
           </w:p>
         </w:tc>
         <w:tc>
@@ -5356,7 +5370,7 @@
             <w:pPr>
               <w:pStyle w:val="Heading2"/>
             </w:pPr>
-            <w:bookmarkStart w:id="15" w:name="_Toc105092838"/>
+            <w:bookmarkStart w:id="15" w:name="_Toc105168230"/>
             <w:r>
               <w:t>Definition</w:t>
             </w:r>
@@ -5379,7 +5393,7 @@
                 <w:szCs w:val="24"/>
               </w:rPr>
             </w:pPr>
-            <w:bookmarkStart w:id="16" w:name="_Toc105092839"/>
+            <w:bookmarkStart w:id="16" w:name="_Toc105168231"/>
             <w:r>
               <w:rPr>
                 <w:rFonts w:ascii="Times New Roman" w:hAnsi="Times New Roman" w:cs="Times New Roman"/>
@@ -5406,7 +5420,7 @@
                 <w:szCs w:val="24"/>
               </w:rPr>
             </w:pPr>
-            <w:bookmarkStart w:id="17" w:name="_Toc105092840"/>
+            <w:bookmarkStart w:id="17" w:name="_Toc105168232"/>
             <w:r>
               <w:rPr>
                 <w:rFonts w:ascii="Times New Roman" w:hAnsi="Times New Roman" w:cs="Times New Roman"/>
@@ -5491,11 +5505,11 @@
       <w:pPr>
         <w:pStyle w:val="Heading2"/>
       </w:pPr>
-      <w:bookmarkStart w:id="18" w:name="_Toc105092841"/>
+      <w:bookmarkStart w:id="18" w:name="_Toc105168233"/>
       <w:r>
         <w:t>Risk List &amp; Risk Management Plan</w:t>
       </w:r>
-      <w:bookmarkEnd w:id="14"/>
+      <w:bookmarkEnd w:id="13"/>
       <w:bookmarkEnd w:id="18"/>
     </w:p>
     <w:p>
@@ -5592,7 +5606,7 @@
         <w:pStyle w:val="Heading1"/>
       </w:pPr>
       <w:bookmarkStart w:id="19" w:name="_Toc101427045"/>
-      <w:bookmarkStart w:id="20" w:name="_Toc105092842"/>
+      <w:bookmarkStart w:id="20" w:name="_Toc105168234"/>
       <w:r>
         <w:t>CHAPTER 2 USE CASES</w:t>
       </w:r>
@@ -5605,7 +5619,7 @@
         <w:pStyle w:val="Heading2"/>
       </w:pPr>
       <w:bookmarkStart w:id="21" w:name="_Toc101427046"/>
-      <w:bookmarkStart w:id="22" w:name="_Toc105092843"/>
+      <w:bookmarkStart w:id="22" w:name="_Toc105168235"/>
       <w:r>
         <w:lastRenderedPageBreak/>
         <w:t>Use Case Diagram</w:t>
@@ -5664,7 +5678,7 @@
         <w:pStyle w:val="Heading2"/>
       </w:pPr>
       <w:bookmarkStart w:id="23" w:name="_Toc101427047"/>
-      <w:bookmarkStart w:id="24" w:name="_Toc105092844"/>
+      <w:bookmarkStart w:id="24" w:name="_Toc105168236"/>
       <w:r>
         <w:t>Brief Level Use Cases</w:t>
       </w:r>
@@ -5676,7 +5690,7 @@
         <w:pStyle w:val="Heading3"/>
       </w:pPr>
       <w:bookmarkStart w:id="25" w:name="_Toc101427048"/>
-      <w:bookmarkStart w:id="26" w:name="_Toc105092845"/>
+      <w:bookmarkStart w:id="26" w:name="_Toc105168237"/>
       <w:r>
         <w:t>Talah Khan</w:t>
       </w:r>
@@ -5767,7 +5781,7 @@
       <w:pPr>
         <w:pStyle w:val="Heading3"/>
       </w:pPr>
-      <w:bookmarkStart w:id="28" w:name="_Toc105092846"/>
+      <w:bookmarkStart w:id="28" w:name="_Toc105168238"/>
       <w:r>
         <w:t>Osama Khan (</w:t>
       </w:r>
@@ -6009,7 +6023,7 @@
         <w:pStyle w:val="Heading3"/>
       </w:pPr>
       <w:bookmarkStart w:id="29" w:name="_Toc101427106"/>
-      <w:bookmarkStart w:id="30" w:name="_Toc105092847"/>
+      <w:bookmarkStart w:id="30" w:name="_Toc105168239"/>
       <w:r>
         <w:t>Sabahat Siddique (</w:t>
       </w:r>
@@ -6184,7 +6198,7 @@
       <w:pPr>
         <w:pStyle w:val="Heading3"/>
       </w:pPr>
-      <w:bookmarkStart w:id="32" w:name="_Toc105092848"/>
+      <w:bookmarkStart w:id="32" w:name="_Toc105168240"/>
       <w:r>
         <w:lastRenderedPageBreak/>
         <w:t>Umama Noor (</w:t>
@@ -6960,7 +6974,7 @@
       <w:pPr>
         <w:pStyle w:val="Heading3"/>
       </w:pPr>
-      <w:bookmarkStart w:id="33" w:name="_Toc105092849"/>
+      <w:bookmarkStart w:id="33" w:name="_Toc105168241"/>
       <w:r>
         <w:t>Farhan Khan (</w:t>
       </w:r>
@@ -7035,7 +7049,7 @@
       <w:pPr>
         <w:pStyle w:val="Heading3"/>
       </w:pPr>
-      <w:bookmarkStart w:id="34" w:name="_Toc105092850"/>
+      <w:bookmarkStart w:id="34" w:name="_Toc105168242"/>
       <w:r>
         <w:t>Bilal Khan (</w:t>
       </w:r>
@@ -7110,7 +7124,7 @@
       <w:pPr>
         <w:pStyle w:val="Heading2"/>
       </w:pPr>
-      <w:bookmarkStart w:id="35" w:name="_Toc105092851"/>
+      <w:bookmarkStart w:id="35" w:name="_Toc105168243"/>
       <w:r>
         <w:t>Fully Dressed Use Cases</w:t>
       </w:r>
@@ -7122,7 +7136,7 @@
         <w:pStyle w:val="Heading3"/>
       </w:pPr>
       <w:bookmarkStart w:id="36" w:name="_Toc101427050"/>
-      <w:bookmarkStart w:id="37" w:name="_Toc105092852"/>
+      <w:bookmarkStart w:id="37" w:name="_Toc105168244"/>
       <w:r>
         <w:lastRenderedPageBreak/>
         <w:t>Talah khan</w:t>
@@ -10731,7 +10745,7 @@
       <w:pPr>
         <w:pStyle w:val="Heading3"/>
       </w:pPr>
-      <w:bookmarkStart w:id="39" w:name="_Toc105092853"/>
+      <w:bookmarkStart w:id="39" w:name="_Toc105168245"/>
       <w:r>
         <w:t>Osama Khan (FA20-BSE-047)</w:t>
       </w:r>
@@ -14862,7 +14876,7 @@
       <w:pPr>
         <w:pStyle w:val="Heading3"/>
       </w:pPr>
-      <w:bookmarkStart w:id="40" w:name="_Toc105092854"/>
+      <w:bookmarkStart w:id="40" w:name="_Toc105168246"/>
       <w:r>
         <w:lastRenderedPageBreak/>
         <w:t>Sabahat Siddique (FA20-BSE-054)</w:t>
@@ -20760,7 +20774,7 @@
       <w:pPr>
         <w:pStyle w:val="Heading3"/>
       </w:pPr>
-      <w:bookmarkStart w:id="41" w:name="_Toc105092855"/>
+      <w:bookmarkStart w:id="41" w:name="_Toc105168247"/>
       <w:r>
         <w:lastRenderedPageBreak/>
         <w:t>Umama Noor (FA20-BSE-055)</w:t>
@@ -29628,7 +29642,7 @@
       <w:pPr>
         <w:pStyle w:val="Heading3"/>
       </w:pPr>
-      <w:bookmarkStart w:id="42" w:name="_Toc105092856"/>
+      <w:bookmarkStart w:id="42" w:name="_Toc105168248"/>
       <w:r>
         <w:t>Farhan Khan (FA20-BSE-069)</w:t>
       </w:r>
@@ -29638,7 +29652,7 @@
       <w:pPr>
         <w:pStyle w:val="Heading3"/>
       </w:pPr>
-      <w:bookmarkStart w:id="43" w:name="_Toc105092857"/>
+      <w:bookmarkStart w:id="43" w:name="_Toc105168249"/>
       <w:r>
         <w:t>Bilal Khan (FA20-BSE-071)</w:t>
       </w:r>
@@ -29653,7 +29667,7 @@
       <w:pPr>
         <w:pStyle w:val="Heading3"/>
       </w:pPr>
-      <w:bookmarkStart w:id="44" w:name="_Toc105092858"/>
+      <w:bookmarkStart w:id="44" w:name="_Toc105168250"/>
       <w:r>
         <w:lastRenderedPageBreak/>
         <w:t>NetBeans Screenshots</w:t>
@@ -30511,7 +30525,7 @@
       <w:pPr>
         <w:pStyle w:val="Heading1"/>
       </w:pPr>
-      <w:bookmarkStart w:id="45" w:name="_Toc105092859"/>
+      <w:bookmarkStart w:id="45" w:name="_Toc105168251"/>
       <w:r>
         <w:t>CHAPTER 2 Domain Model</w:t>
       </w:r>
@@ -30521,7 +30535,7 @@
       <w:pPr>
         <w:pStyle w:val="Heading2"/>
       </w:pPr>
-      <w:bookmarkStart w:id="46" w:name="_Toc105092860"/>
+      <w:bookmarkStart w:id="46" w:name="_Toc105168252"/>
       <w:r>
         <w:t>Introduction</w:t>
       </w:r>
@@ -30531,19 +30545,71 @@
       <w:pPr>
         <w:pStyle w:val="Heading3"/>
       </w:pPr>
-      <w:bookmarkStart w:id="47" w:name="_Toc105092861"/>
+      <w:bookmarkStart w:id="47" w:name="_Toc105168253"/>
       <w:r>
         <w:t>Talah Khan (FA20-BSE-042)</w:t>
       </w:r>
       <w:bookmarkEnd w:id="47"/>
     </w:p>
     <w:p>
+      <w:r>
+        <w:rPr>
+          <w:noProof/>
+        </w:rPr>
+        <w:drawing>
+          <wp:inline distT="0" distB="0" distL="0" distR="0" wp14:anchorId="504CB114" wp14:editId="73D23051">
+            <wp:extent cx="5943600" cy="2593340"/>
+            <wp:effectExtent l="0" t="0" r="0" b="0"/>
+            <wp:docPr id="10" name="Picture 10" descr="A picture containing text, map, receipt, document&#10;&#10;Description automatically generated"/>
+            <wp:cNvGraphicFramePr>
+              <a:graphicFrameLocks xmlns:a="http://schemas.openxmlformats.org/drawingml/2006/main" noChangeAspect="1"/>
+            </wp:cNvGraphicFramePr>
+            <a:graphic xmlns:a="http://schemas.openxmlformats.org/drawingml/2006/main">
+              <a:graphicData uri="http://schemas.openxmlformats.org/drawingml/2006/picture">
+                <pic:pic xmlns:pic="http://schemas.openxmlformats.org/drawingml/2006/picture">
+                  <pic:nvPicPr>
+                    <pic:cNvPr id="10" name="Picture 10" descr="A picture containing text, map, receipt, document&#10;&#10;Description automatically generated"/>
+                    <pic:cNvPicPr/>
+                  </pic:nvPicPr>
+                  <pic:blipFill>
+                    <a:blip r:embed="rId28"/>
+                    <a:stretch>
+                      <a:fillRect/>
+                    </a:stretch>
+                  </pic:blipFill>
+                  <pic:spPr>
+                    <a:xfrm>
+                      <a:off x="0" y="0"/>
+                      <a:ext cx="5943600" cy="2593340"/>
+                    </a:xfrm>
+                    <a:prstGeom prst="rect">
+                      <a:avLst/>
+                    </a:prstGeom>
+                  </pic:spPr>
+                </pic:pic>
+              </a:graphicData>
+            </a:graphic>
+          </wp:inline>
+        </w:drawing>
+      </w:r>
+    </w:p>
+    <w:p>
       <w:pPr>
         <w:pStyle w:val="Heading3"/>
       </w:pPr>
-      <w:bookmarkStart w:id="48" w:name="_Toc105092862"/>
-      <w:r>
-        <w:t>Talah Khan (FA20-BSE-042)</w:t>
+      <w:bookmarkStart w:id="48" w:name="_Toc105168254"/>
+      <w:r>
+        <w:lastRenderedPageBreak/>
+        <w:t>Osama</w:t>
+      </w:r>
+      <w:r>
+        <w:t xml:space="preserve"> Khan (FA20-BSE-04</w:t>
+      </w:r>
+      <w:r>
+        <w:t>7</w:t>
+      </w:r>
+      <w:r>
+        <w:t>)</w:t>
       </w:r>
       <w:bookmarkEnd w:id="48"/>
     </w:p>
@@ -30551,9 +30617,18 @@
       <w:pPr>
         <w:pStyle w:val="Heading3"/>
       </w:pPr>
-      <w:bookmarkStart w:id="49" w:name="_Toc105092863"/>
-      <w:r>
-        <w:t>Talah Khan (FA20-BSE-042)</w:t>
+      <w:bookmarkStart w:id="49" w:name="_Toc105168255"/>
+      <w:r>
+        <w:t>Sabahat Siddique</w:t>
+      </w:r>
+      <w:r>
+        <w:t xml:space="preserve"> (FA20-BSE-0</w:t>
+      </w:r>
+      <w:r>
+        <w:t>54</w:t>
+      </w:r>
+      <w:r>
+        <w:t>)</w:t>
       </w:r>
       <w:bookmarkEnd w:id="49"/>
     </w:p>
@@ -30561,9 +30636,21 @@
       <w:pPr>
         <w:pStyle w:val="Heading3"/>
       </w:pPr>
-      <w:bookmarkStart w:id="50" w:name="_Toc105092864"/>
-      <w:r>
-        <w:t>Talah Khan (FA20-BSE-042)</w:t>
+      <w:bookmarkStart w:id="50" w:name="_Toc105168256"/>
+      <w:r>
+        <w:t>Umama Noor</w:t>
+      </w:r>
+      <w:r>
+        <w:t xml:space="preserve"> </w:t>
+      </w:r>
+      <w:r>
+        <w:t>(FA20-BSE-0</w:t>
+      </w:r>
+      <w:r>
+        <w:t>55</w:t>
+      </w:r>
+      <w:r>
+        <w:t>)</w:t>
       </w:r>
       <w:bookmarkEnd w:id="50"/>
     </w:p>
@@ -30571,9 +30658,18 @@
       <w:pPr>
         <w:pStyle w:val="Heading3"/>
       </w:pPr>
-      <w:bookmarkStart w:id="51" w:name="_Toc105092865"/>
-      <w:r>
-        <w:t>Talah Khan (FA20-BSE-042)</w:t>
+      <w:bookmarkStart w:id="51" w:name="_Toc105168257"/>
+      <w:r>
+        <w:t>Farhan</w:t>
+      </w:r>
+      <w:r>
+        <w:t xml:space="preserve"> Khan (FA20-BSE-0</w:t>
+      </w:r>
+      <w:r>
+        <w:t>69</w:t>
+      </w:r>
+      <w:r>
+        <w:t>)</w:t>
       </w:r>
       <w:bookmarkEnd w:id="51"/>
     </w:p>
@@ -30581,9 +30677,18 @@
       <w:pPr>
         <w:pStyle w:val="Heading3"/>
       </w:pPr>
-      <w:bookmarkStart w:id="52" w:name="_Toc105092866"/>
-      <w:r>
-        <w:t>Talah Khan (FA20-BSE-042)</w:t>
+      <w:bookmarkStart w:id="52" w:name="_Toc105168258"/>
+      <w:r>
+        <w:t>Bilal</w:t>
+      </w:r>
+      <w:r>
+        <w:t xml:space="preserve"> Khan (FA20-BSE-0</w:t>
+      </w:r>
+      <w:r>
+        <w:t>71</w:t>
+      </w:r>
+      <w:r>
+        <w:t>)</w:t>
       </w:r>
       <w:bookmarkEnd w:id="52"/>
     </w:p>
@@ -30599,7 +30704,7 @@
       <w:pPr>
         <w:pStyle w:val="Heading1"/>
       </w:pPr>
-      <w:bookmarkStart w:id="53" w:name="_Toc105092867"/>
+      <w:bookmarkStart w:id="53" w:name="_Toc105168259"/>
       <w:r>
         <w:lastRenderedPageBreak/>
         <w:t>CHAPTER 3 System Sequence Diagram</w:t>
@@ -30610,7 +30715,7 @@
       <w:pPr>
         <w:pStyle w:val="Heading2"/>
       </w:pPr>
-      <w:bookmarkStart w:id="54" w:name="_Toc105092868"/>
+      <w:bookmarkStart w:id="54" w:name="_Toc105168260"/>
       <w:r>
         <w:t>Introduction</w:t>
       </w:r>
@@ -30620,234 +30725,1766 @@
       <w:pPr>
         <w:pStyle w:val="Heading3"/>
       </w:pPr>
-      <w:bookmarkStart w:id="55" w:name="_Toc105092869"/>
+      <w:bookmarkStart w:id="55" w:name="_Toc105168261"/>
       <w:r>
         <w:t>Talah Khan (FA20-BSE-042)</w:t>
       </w:r>
       <w:bookmarkEnd w:id="55"/>
     </w:p>
     <w:p>
+      <w:r>
+        <w:rPr>
+          <w:noProof/>
+        </w:rPr>
+        <w:lastRenderedPageBreak/>
+        <w:drawing>
+          <wp:inline distT="0" distB="0" distL="0" distR="0" wp14:anchorId="6252EE20" wp14:editId="232BDA36">
+            <wp:extent cx="5943600" cy="5141595"/>
+            <wp:effectExtent l="0" t="0" r="0" b="0"/>
+            <wp:docPr id="21" name="Picture 21"/>
+            <wp:cNvGraphicFramePr>
+              <a:graphicFrameLocks xmlns:a="http://schemas.openxmlformats.org/drawingml/2006/main" noChangeAspect="1"/>
+            </wp:cNvGraphicFramePr>
+            <a:graphic xmlns:a="http://schemas.openxmlformats.org/drawingml/2006/main">
+              <a:graphicData uri="http://schemas.openxmlformats.org/drawingml/2006/picture">
+                <pic:pic xmlns:pic="http://schemas.openxmlformats.org/drawingml/2006/picture">
+                  <pic:nvPicPr>
+                    <pic:cNvPr id="21" name="Picture 21"/>
+                    <pic:cNvPicPr/>
+                  </pic:nvPicPr>
+                  <pic:blipFill>
+                    <a:blip r:embed="rId29"/>
+                    <a:stretch>
+                      <a:fillRect/>
+                    </a:stretch>
+                  </pic:blipFill>
+                  <pic:spPr>
+                    <a:xfrm>
+                      <a:off x="0" y="0"/>
+                      <a:ext cx="5943600" cy="5141595"/>
+                    </a:xfrm>
+                    <a:prstGeom prst="rect">
+                      <a:avLst/>
+                    </a:prstGeom>
+                  </pic:spPr>
+                </pic:pic>
+              </a:graphicData>
+            </a:graphic>
+          </wp:inline>
+        </w:drawing>
+      </w:r>
+      <w:r>
+        <w:rPr>
+          <w:noProof/>
+        </w:rPr>
+        <w:lastRenderedPageBreak/>
+        <w:drawing>
+          <wp:inline distT="0" distB="0" distL="0" distR="0" wp14:anchorId="20021D73" wp14:editId="645F1AD6">
+            <wp:extent cx="5943600" cy="4848225"/>
+            <wp:effectExtent l="0" t="0" r="0" b="0"/>
+            <wp:docPr id="22" name="Picture 22"/>
+            <wp:cNvGraphicFramePr>
+              <a:graphicFrameLocks xmlns:a="http://schemas.openxmlformats.org/drawingml/2006/main" noChangeAspect="1"/>
+            </wp:cNvGraphicFramePr>
+            <a:graphic xmlns:a="http://schemas.openxmlformats.org/drawingml/2006/main">
+              <a:graphicData uri="http://schemas.openxmlformats.org/drawingml/2006/picture">
+                <pic:pic xmlns:pic="http://schemas.openxmlformats.org/drawingml/2006/picture">
+                  <pic:nvPicPr>
+                    <pic:cNvPr id="22" name="Picture 22"/>
+                    <pic:cNvPicPr/>
+                  </pic:nvPicPr>
+                  <pic:blipFill>
+                    <a:blip r:embed="rId30"/>
+                    <a:stretch>
+                      <a:fillRect/>
+                    </a:stretch>
+                  </pic:blipFill>
+                  <pic:spPr>
+                    <a:xfrm>
+                      <a:off x="0" y="0"/>
+                      <a:ext cx="5943600" cy="4848225"/>
+                    </a:xfrm>
+                    <a:prstGeom prst="rect">
+                      <a:avLst/>
+                    </a:prstGeom>
+                  </pic:spPr>
+                </pic:pic>
+              </a:graphicData>
+            </a:graphic>
+          </wp:inline>
+        </w:drawing>
+      </w:r>
+      <w:r>
+        <w:rPr>
+          <w:noProof/>
+        </w:rPr>
+        <w:lastRenderedPageBreak/>
+        <w:drawing>
+          <wp:inline distT="0" distB="0" distL="0" distR="0" wp14:anchorId="0E273980" wp14:editId="2F95800D">
+            <wp:extent cx="5943600" cy="5141595"/>
+            <wp:effectExtent l="0" t="0" r="0" b="0"/>
+            <wp:docPr id="23" name="Picture 23"/>
+            <wp:cNvGraphicFramePr>
+              <a:graphicFrameLocks xmlns:a="http://schemas.openxmlformats.org/drawingml/2006/main" noChangeAspect="1"/>
+            </wp:cNvGraphicFramePr>
+            <a:graphic xmlns:a="http://schemas.openxmlformats.org/drawingml/2006/main">
+              <a:graphicData uri="http://schemas.openxmlformats.org/drawingml/2006/picture">
+                <pic:pic xmlns:pic="http://schemas.openxmlformats.org/drawingml/2006/picture">
+                  <pic:nvPicPr>
+                    <pic:cNvPr id="23" name="Picture 23"/>
+                    <pic:cNvPicPr/>
+                  </pic:nvPicPr>
+                  <pic:blipFill>
+                    <a:blip r:embed="rId31"/>
+                    <a:stretch>
+                      <a:fillRect/>
+                    </a:stretch>
+                  </pic:blipFill>
+                  <pic:spPr>
+                    <a:xfrm>
+                      <a:off x="0" y="0"/>
+                      <a:ext cx="5943600" cy="5141595"/>
+                    </a:xfrm>
+                    <a:prstGeom prst="rect">
+                      <a:avLst/>
+                    </a:prstGeom>
+                  </pic:spPr>
+                </pic:pic>
+              </a:graphicData>
+            </a:graphic>
+          </wp:inline>
+        </w:drawing>
+      </w:r>
+      <w:r>
+        <w:rPr>
+          <w:noProof/>
+        </w:rPr>
+        <w:lastRenderedPageBreak/>
+        <w:drawing>
+          <wp:inline distT="0" distB="0" distL="0" distR="0" wp14:anchorId="0F2D5304" wp14:editId="155E3350">
+            <wp:extent cx="5943600" cy="5141595"/>
+            <wp:effectExtent l="0" t="0" r="0" b="0"/>
+            <wp:docPr id="24" name="Picture 24"/>
+            <wp:cNvGraphicFramePr>
+              <a:graphicFrameLocks xmlns:a="http://schemas.openxmlformats.org/drawingml/2006/main" noChangeAspect="1"/>
+            </wp:cNvGraphicFramePr>
+            <a:graphic xmlns:a="http://schemas.openxmlformats.org/drawingml/2006/main">
+              <a:graphicData uri="http://schemas.openxmlformats.org/drawingml/2006/picture">
+                <pic:pic xmlns:pic="http://schemas.openxmlformats.org/drawingml/2006/picture">
+                  <pic:nvPicPr>
+                    <pic:cNvPr id="24" name="Picture 24"/>
+                    <pic:cNvPicPr/>
+                  </pic:nvPicPr>
+                  <pic:blipFill>
+                    <a:blip r:embed="rId32"/>
+                    <a:stretch>
+                      <a:fillRect/>
+                    </a:stretch>
+                  </pic:blipFill>
+                  <pic:spPr>
+                    <a:xfrm>
+                      <a:off x="0" y="0"/>
+                      <a:ext cx="5943600" cy="5141595"/>
+                    </a:xfrm>
+                    <a:prstGeom prst="rect">
+                      <a:avLst/>
+                    </a:prstGeom>
+                  </pic:spPr>
+                </pic:pic>
+              </a:graphicData>
+            </a:graphic>
+          </wp:inline>
+        </w:drawing>
+      </w:r>
+      <w:r>
+        <w:rPr>
+          <w:noProof/>
+        </w:rPr>
+        <w:lastRenderedPageBreak/>
+        <w:drawing>
+          <wp:inline distT="0" distB="0" distL="0" distR="0" wp14:anchorId="4533B4EB" wp14:editId="59E34D91">
+            <wp:extent cx="5943600" cy="5141595"/>
+            <wp:effectExtent l="0" t="0" r="0" b="0"/>
+            <wp:docPr id="25" name="Picture 25"/>
+            <wp:cNvGraphicFramePr>
+              <a:graphicFrameLocks xmlns:a="http://schemas.openxmlformats.org/drawingml/2006/main" noChangeAspect="1"/>
+            </wp:cNvGraphicFramePr>
+            <a:graphic xmlns:a="http://schemas.openxmlformats.org/drawingml/2006/main">
+              <a:graphicData uri="http://schemas.openxmlformats.org/drawingml/2006/picture">
+                <pic:pic xmlns:pic="http://schemas.openxmlformats.org/drawingml/2006/picture">
+                  <pic:nvPicPr>
+                    <pic:cNvPr id="25" name="Picture 25"/>
+                    <pic:cNvPicPr/>
+                  </pic:nvPicPr>
+                  <pic:blipFill>
+                    <a:blip r:embed="rId33"/>
+                    <a:stretch>
+                      <a:fillRect/>
+                    </a:stretch>
+                  </pic:blipFill>
+                  <pic:spPr>
+                    <a:xfrm>
+                      <a:off x="0" y="0"/>
+                      <a:ext cx="5943600" cy="5141595"/>
+                    </a:xfrm>
+                    <a:prstGeom prst="rect">
+                      <a:avLst/>
+                    </a:prstGeom>
+                  </pic:spPr>
+                </pic:pic>
+              </a:graphicData>
+            </a:graphic>
+          </wp:inline>
+        </w:drawing>
+      </w:r>
+    </w:p>
+    <w:p>
       <w:pPr>
         <w:pStyle w:val="Heading3"/>
       </w:pPr>
-      <w:bookmarkStart w:id="56" w:name="_Toc105092870"/>
+      <w:bookmarkStart w:id="56" w:name="_Toc105168262"/>
+      <w:r>
+        <w:t>Osama</w:t>
+      </w:r>
+      <w:r>
+        <w:t xml:space="preserve"> Khan (</w:t>
+      </w:r>
+      <w:r>
+        <w:t>FA20-BSE-047</w:t>
+      </w:r>
+      <w:r>
+        <w:t>)</w:t>
+      </w:r>
+      <w:bookmarkEnd w:id="56"/>
+    </w:p>
+    <w:p>
+      <w:pPr>
+        <w:pStyle w:val="Heading3"/>
+      </w:pPr>
+      <w:bookmarkStart w:id="57" w:name="_Toc105168263"/>
+      <w:r>
+        <w:t>Sabahat Siddique</w:t>
+      </w:r>
+      <w:r>
+        <w:t xml:space="preserve"> (</w:t>
+      </w:r>
+      <w:r>
+        <w:t>FA20-BSE-054</w:t>
+      </w:r>
+      <w:r>
+        <w:t>)</w:t>
+      </w:r>
+      <w:bookmarkEnd w:id="57"/>
+    </w:p>
+    <w:p>
+      <w:pPr>
+        <w:pStyle w:val="Heading3"/>
+      </w:pPr>
+      <w:bookmarkStart w:id="58" w:name="_Toc105168264"/>
+      <w:r>
+        <w:t xml:space="preserve">Umama Noor </w:t>
+      </w:r>
+      <w:r>
+        <w:t>(</w:t>
+      </w:r>
+      <w:r>
+        <w:t>FA20-BSE-055</w:t>
+      </w:r>
+      <w:r>
+        <w:t>)</w:t>
+      </w:r>
+      <w:bookmarkEnd w:id="58"/>
+    </w:p>
+    <w:p>
+      <w:pPr>
+        <w:pStyle w:val="Heading3"/>
+      </w:pPr>
+      <w:bookmarkStart w:id="59" w:name="_Toc105168265"/>
+      <w:r>
+        <w:t>Farhan</w:t>
+      </w:r>
+      <w:r>
+        <w:t xml:space="preserve"> Khan (</w:t>
+      </w:r>
+      <w:r>
+        <w:t>FA20-BSE-069</w:t>
+      </w:r>
+      <w:r>
+        <w:t>)</w:t>
+      </w:r>
+      <w:bookmarkEnd w:id="59"/>
+    </w:p>
+    <w:p>
+      <w:pPr>
+        <w:pStyle w:val="Heading3"/>
+      </w:pPr>
+      <w:bookmarkStart w:id="60" w:name="_Toc105168266"/>
+      <w:r>
+        <w:t>Bilal</w:t>
+      </w:r>
+      <w:r>
+        <w:t xml:space="preserve"> Khan (</w:t>
+      </w:r>
+      <w:r>
+        <w:t>FA20-BSE-071</w:t>
+      </w:r>
+      <w:r>
+        <w:t>)</w:t>
+      </w:r>
+      <w:bookmarkEnd w:id="60"/>
+    </w:p>
+    <w:p/>
+    <w:p>
+      <w:pPr>
+        <w:rPr>
+          <w:lang w:bidi="ar-SA"/>
+        </w:rPr>
+      </w:pPr>
+    </w:p>
+    <w:p>
+      <w:pPr>
+        <w:pStyle w:val="Heading1"/>
+      </w:pPr>
+      <w:bookmarkStart w:id="61" w:name="_Toc105168267"/>
+      <w:r>
+        <w:t>CHAPTER 4 Operation Contracts</w:t>
+      </w:r>
+      <w:bookmarkEnd w:id="61"/>
+    </w:p>
+    <w:p>
+      <w:pPr>
+        <w:pStyle w:val="Heading2"/>
+      </w:pPr>
+      <w:bookmarkStart w:id="62" w:name="_Toc105168268"/>
+      <w:r>
+        <w:t>Introduction</w:t>
+      </w:r>
+      <w:bookmarkEnd w:id="62"/>
+    </w:p>
+    <w:p>
+      <w:pPr>
+        <w:pStyle w:val="Heading3"/>
+      </w:pPr>
+      <w:bookmarkStart w:id="63" w:name="_Toc105168269"/>
       <w:r>
         <w:t>Talah Khan (FA20-BSE-042)</w:t>
       </w:r>
-      <w:bookmarkEnd w:id="56"/>
-    </w:p>
+      <w:bookmarkEnd w:id="63"/>
+    </w:p>
+    <w:tbl>
+      <w:tblPr>
+        <w:tblStyle w:val="GridTable1Light-Accent6"/>
+        <w:tblW w:w="9812" w:type="dxa"/>
+        <w:tblBorders>
+          <w:top w:val="single" w:sz="4" w:space="0" w:color="auto"/>
+          <w:left w:val="single" w:sz="4" w:space="0" w:color="auto"/>
+          <w:bottom w:val="single" w:sz="4" w:space="0" w:color="auto"/>
+          <w:right w:val="single" w:sz="4" w:space="0" w:color="auto"/>
+          <w:insideH w:val="single" w:sz="4" w:space="0" w:color="auto"/>
+          <w:insideV w:val="single" w:sz="4" w:space="0" w:color="auto"/>
+        </w:tblBorders>
+        <w:tblLook w:val="0000" w:firstRow="0" w:lastRow="0" w:firstColumn="0" w:lastColumn="0" w:noHBand="0" w:noVBand="0"/>
+      </w:tblPr>
+      <w:tblGrid>
+        <w:gridCol w:w="4906"/>
+        <w:gridCol w:w="4906"/>
+      </w:tblGrid>
+      <w:tr>
+        <w:trPr>
+          <w:trHeight w:val="570"/>
+        </w:trPr>
+        <w:tc>
+          <w:tcPr>
+            <w:tcW w:w="9812" w:type="dxa"/>
+            <w:gridSpan w:val="2"/>
+            <w:shd w:val="clear" w:color="auto" w:fill="FDE9D9" w:themeFill="accent6" w:themeFillTint="33"/>
+          </w:tcPr>
+          <w:p>
+            <w:r>
+              <w:t xml:space="preserve">Contract CO 1:  </w:t>
+            </w:r>
+            <w:r>
+              <w:t>enter information required</w:t>
+            </w:r>
+          </w:p>
+        </w:tc>
+      </w:tr>
+      <w:tr>
+        <w:tblPrEx>
+          <w:tblBorders>
+            <w:top w:val="single" w:sz="4" w:space="0" w:color="FBD4B4" w:themeColor="accent6" w:themeTint="66"/>
+            <w:left w:val="single" w:sz="4" w:space="0" w:color="FBD4B4" w:themeColor="accent6" w:themeTint="66"/>
+            <w:bottom w:val="single" w:sz="4" w:space="0" w:color="FBD4B4" w:themeColor="accent6" w:themeTint="66"/>
+            <w:right w:val="single" w:sz="4" w:space="0" w:color="FBD4B4" w:themeColor="accent6" w:themeTint="66"/>
+            <w:insideH w:val="single" w:sz="4" w:space="0" w:color="FBD4B4" w:themeColor="accent6" w:themeTint="66"/>
+            <w:insideV w:val="single" w:sz="4" w:space="0" w:color="FBD4B4" w:themeColor="accent6" w:themeTint="66"/>
+          </w:tblBorders>
+          <w:tblLook w:val="04A0" w:firstRow="1" w:lastRow="0" w:firstColumn="1" w:lastColumn="0" w:noHBand="0" w:noVBand="1"/>
+        </w:tblPrEx>
+        <w:trPr>
+          <w:trHeight w:val="690"/>
+        </w:trPr>
+        <w:tc>
+          <w:tcPr>
+            <w:cnfStyle w:val="001000000000" w:firstRow="0" w:lastRow="0" w:firstColumn="1" w:lastColumn="0" w:oddVBand="0" w:evenVBand="0" w:oddHBand="0" w:evenHBand="0" w:firstRowFirstColumn="0" w:firstRowLastColumn="0" w:lastRowFirstColumn="0" w:lastRowLastColumn="0"/>
+            <w:tcW w:w="4906" w:type="dxa"/>
+          </w:tcPr>
+          <w:p>
+            <w:r>
+              <w:lastRenderedPageBreak/>
+              <w:t>Operation</w:t>
+            </w:r>
+          </w:p>
+        </w:tc>
+        <w:tc>
+          <w:tcPr>
+            <w:tcW w:w="4906" w:type="dxa"/>
+          </w:tcPr>
+          <w:p>
+            <w:pPr>
+              <w:cnfStyle w:val="000000000000" w:firstRow="0" w:lastRow="0" w:firstColumn="0" w:lastColumn="0" w:oddVBand="0" w:evenVBand="0" w:oddHBand="0" w:evenHBand="0" w:firstRowFirstColumn="0" w:firstRowLastColumn="0" w:lastRowFirstColumn="0" w:lastRowLastColumn="0"/>
+            </w:pPr>
+            <w:r>
+              <w:t>enter information required</w:t>
+            </w:r>
+          </w:p>
+        </w:tc>
+      </w:tr>
+      <w:tr>
+        <w:tblPrEx>
+          <w:tblBorders>
+            <w:top w:val="single" w:sz="4" w:space="0" w:color="FBD4B4" w:themeColor="accent6" w:themeTint="66"/>
+            <w:left w:val="single" w:sz="4" w:space="0" w:color="FBD4B4" w:themeColor="accent6" w:themeTint="66"/>
+            <w:bottom w:val="single" w:sz="4" w:space="0" w:color="FBD4B4" w:themeColor="accent6" w:themeTint="66"/>
+            <w:right w:val="single" w:sz="4" w:space="0" w:color="FBD4B4" w:themeColor="accent6" w:themeTint="66"/>
+            <w:insideH w:val="single" w:sz="4" w:space="0" w:color="FBD4B4" w:themeColor="accent6" w:themeTint="66"/>
+            <w:insideV w:val="single" w:sz="4" w:space="0" w:color="FBD4B4" w:themeColor="accent6" w:themeTint="66"/>
+          </w:tblBorders>
+          <w:tblLook w:val="04A0" w:firstRow="1" w:lastRow="0" w:firstColumn="1" w:lastColumn="0" w:noHBand="0" w:noVBand="1"/>
+        </w:tblPrEx>
+        <w:trPr>
+          <w:trHeight w:val="652"/>
+        </w:trPr>
+        <w:tc>
+          <w:tcPr>
+            <w:cnfStyle w:val="001000000000" w:firstRow="0" w:lastRow="0" w:firstColumn="1" w:lastColumn="0" w:oddVBand="0" w:evenVBand="0" w:oddHBand="0" w:evenHBand="0" w:firstRowFirstColumn="0" w:firstRowLastColumn="0" w:lastRowFirstColumn="0" w:lastRowLastColumn="0"/>
+            <w:tcW w:w="4906" w:type="dxa"/>
+            <w:shd w:val="clear" w:color="auto" w:fill="FDE9D9" w:themeFill="accent6" w:themeFillTint="33"/>
+          </w:tcPr>
+          <w:p>
+            <w:r>
+              <w:t>Cross References:</w:t>
+            </w:r>
+          </w:p>
+        </w:tc>
+        <w:tc>
+          <w:tcPr>
+            <w:tcW w:w="4906" w:type="dxa"/>
+            <w:shd w:val="clear" w:color="auto" w:fill="FDE9D9" w:themeFill="accent6" w:themeFillTint="33"/>
+          </w:tcPr>
+          <w:p>
+            <w:pPr>
+              <w:cnfStyle w:val="000000000000" w:firstRow="0" w:lastRow="0" w:firstColumn="0" w:lastColumn="0" w:oddVBand="0" w:evenVBand="0" w:oddHBand="0" w:evenHBand="0" w:firstRowFirstColumn="0" w:firstRowLastColumn="0" w:lastRowFirstColumn="0" w:lastRowLastColumn="0"/>
+            </w:pPr>
+            <w:r>
+              <w:t>Use Cases: Register Account</w:t>
+            </w:r>
+          </w:p>
+        </w:tc>
+      </w:tr>
+      <w:tr>
+        <w:tblPrEx>
+          <w:tblBorders>
+            <w:top w:val="single" w:sz="4" w:space="0" w:color="FBD4B4" w:themeColor="accent6" w:themeTint="66"/>
+            <w:left w:val="single" w:sz="4" w:space="0" w:color="FBD4B4" w:themeColor="accent6" w:themeTint="66"/>
+            <w:bottom w:val="single" w:sz="4" w:space="0" w:color="FBD4B4" w:themeColor="accent6" w:themeTint="66"/>
+            <w:right w:val="single" w:sz="4" w:space="0" w:color="FBD4B4" w:themeColor="accent6" w:themeTint="66"/>
+            <w:insideH w:val="single" w:sz="4" w:space="0" w:color="FBD4B4" w:themeColor="accent6" w:themeTint="66"/>
+            <w:insideV w:val="single" w:sz="4" w:space="0" w:color="FBD4B4" w:themeColor="accent6" w:themeTint="66"/>
+          </w:tblBorders>
+          <w:tblLook w:val="04A0" w:firstRow="1" w:lastRow="0" w:firstColumn="1" w:lastColumn="0" w:noHBand="0" w:noVBand="1"/>
+        </w:tblPrEx>
+        <w:trPr>
+          <w:trHeight w:val="690"/>
+        </w:trPr>
+        <w:tc>
+          <w:tcPr>
+            <w:cnfStyle w:val="001000000000" w:firstRow="0" w:lastRow="0" w:firstColumn="1" w:lastColumn="0" w:oddVBand="0" w:evenVBand="0" w:oddHBand="0" w:evenHBand="0" w:firstRowFirstColumn="0" w:firstRowLastColumn="0" w:lastRowFirstColumn="0" w:lastRowLastColumn="0"/>
+            <w:tcW w:w="4906" w:type="dxa"/>
+          </w:tcPr>
+          <w:p>
+            <w:r>
+              <w:t>Preconditions:</w:t>
+            </w:r>
+          </w:p>
+        </w:tc>
+        <w:tc>
+          <w:tcPr>
+            <w:tcW w:w="4906" w:type="dxa"/>
+          </w:tcPr>
+          <w:p>
+            <w:pPr>
+              <w:cnfStyle w:val="000000000000" w:firstRow="0" w:lastRow="0" w:firstColumn="0" w:lastColumn="0" w:oddVBand="0" w:evenVBand="0" w:oddHBand="0" w:evenHBand="0" w:firstRowFirstColumn="0" w:firstRowLastColumn="0" w:lastRowFirstColumn="0" w:lastRowLastColumn="0"/>
+            </w:pPr>
+            <w:r>
+              <w:t>User is not registered</w:t>
+            </w:r>
+          </w:p>
+        </w:tc>
+      </w:tr>
+      <w:tr>
+        <w:tblPrEx>
+          <w:tblBorders>
+            <w:top w:val="single" w:sz="4" w:space="0" w:color="FBD4B4" w:themeColor="accent6" w:themeTint="66"/>
+            <w:left w:val="single" w:sz="4" w:space="0" w:color="FBD4B4" w:themeColor="accent6" w:themeTint="66"/>
+            <w:bottom w:val="single" w:sz="4" w:space="0" w:color="FBD4B4" w:themeColor="accent6" w:themeTint="66"/>
+            <w:right w:val="single" w:sz="4" w:space="0" w:color="FBD4B4" w:themeColor="accent6" w:themeTint="66"/>
+            <w:insideH w:val="single" w:sz="4" w:space="0" w:color="FBD4B4" w:themeColor="accent6" w:themeTint="66"/>
+            <w:insideV w:val="single" w:sz="4" w:space="0" w:color="FBD4B4" w:themeColor="accent6" w:themeTint="66"/>
+          </w:tblBorders>
+          <w:tblLook w:val="04A0" w:firstRow="1" w:lastRow="0" w:firstColumn="1" w:lastColumn="0" w:noHBand="0" w:noVBand="1"/>
+        </w:tblPrEx>
+        <w:trPr>
+          <w:trHeight w:val="652"/>
+        </w:trPr>
+        <w:tc>
+          <w:tcPr>
+            <w:cnfStyle w:val="001000000000" w:firstRow="0" w:lastRow="0" w:firstColumn="1" w:lastColumn="0" w:oddVBand="0" w:evenVBand="0" w:oddHBand="0" w:evenHBand="0" w:firstRowFirstColumn="0" w:firstRowLastColumn="0" w:lastRowFirstColumn="0" w:lastRowLastColumn="0"/>
+            <w:tcW w:w="4906" w:type="dxa"/>
+            <w:shd w:val="clear" w:color="auto" w:fill="FDE9D9" w:themeFill="accent6" w:themeFillTint="33"/>
+          </w:tcPr>
+          <w:p>
+            <w:r>
+              <w:t>Postconditions:</w:t>
+            </w:r>
+          </w:p>
+        </w:tc>
+        <w:tc>
+          <w:tcPr>
+            <w:tcW w:w="4906" w:type="dxa"/>
+            <w:shd w:val="clear" w:color="auto" w:fill="FDE9D9" w:themeFill="accent6" w:themeFillTint="33"/>
+          </w:tcPr>
+          <w:p>
+            <w:pPr>
+              <w:cnfStyle w:val="000000000000" w:firstRow="0" w:lastRow="0" w:firstColumn="0" w:lastColumn="0" w:oddVBand="0" w:evenVBand="0" w:oddHBand="0" w:evenHBand="0" w:firstRowFirstColumn="0" w:firstRowLastColumn="0" w:lastRowFirstColumn="0" w:lastRowLastColumn="0"/>
+            </w:pPr>
+            <w:r>
+              <w:t>Account is successfully registered</w:t>
+            </w:r>
+          </w:p>
+        </w:tc>
+      </w:tr>
+    </w:tbl>
+    <w:p/>
+    <w:tbl>
+      <w:tblPr>
+        <w:tblStyle w:val="GridTable1Light-Accent6"/>
+        <w:tblW w:w="9812" w:type="dxa"/>
+        <w:tblBorders>
+          <w:top w:val="single" w:sz="4" w:space="0" w:color="auto"/>
+          <w:left w:val="single" w:sz="4" w:space="0" w:color="auto"/>
+          <w:bottom w:val="single" w:sz="4" w:space="0" w:color="auto"/>
+          <w:right w:val="single" w:sz="4" w:space="0" w:color="auto"/>
+          <w:insideH w:val="single" w:sz="4" w:space="0" w:color="auto"/>
+          <w:insideV w:val="single" w:sz="4" w:space="0" w:color="auto"/>
+        </w:tblBorders>
+        <w:tblLook w:val="0000" w:firstRow="0" w:lastRow="0" w:firstColumn="0" w:lastColumn="0" w:noHBand="0" w:noVBand="0"/>
+      </w:tblPr>
+      <w:tblGrid>
+        <w:gridCol w:w="4906"/>
+        <w:gridCol w:w="4906"/>
+      </w:tblGrid>
+      <w:tr>
+        <w:trPr>
+          <w:trHeight w:val="570"/>
+        </w:trPr>
+        <w:tc>
+          <w:tcPr>
+            <w:tcW w:w="9812" w:type="dxa"/>
+            <w:gridSpan w:val="2"/>
+            <w:shd w:val="clear" w:color="auto" w:fill="FDE9D9" w:themeFill="accent6" w:themeFillTint="33"/>
+          </w:tcPr>
+          <w:p>
+            <w:r>
+              <w:t>Contract CO 2:  Enter email and password</w:t>
+            </w:r>
+          </w:p>
+        </w:tc>
+      </w:tr>
+      <w:tr>
+        <w:tblPrEx>
+          <w:tblBorders>
+            <w:top w:val="single" w:sz="4" w:space="0" w:color="FBD4B4" w:themeColor="accent6" w:themeTint="66"/>
+            <w:left w:val="single" w:sz="4" w:space="0" w:color="FBD4B4" w:themeColor="accent6" w:themeTint="66"/>
+            <w:bottom w:val="single" w:sz="4" w:space="0" w:color="FBD4B4" w:themeColor="accent6" w:themeTint="66"/>
+            <w:right w:val="single" w:sz="4" w:space="0" w:color="FBD4B4" w:themeColor="accent6" w:themeTint="66"/>
+            <w:insideH w:val="single" w:sz="4" w:space="0" w:color="FBD4B4" w:themeColor="accent6" w:themeTint="66"/>
+            <w:insideV w:val="single" w:sz="4" w:space="0" w:color="FBD4B4" w:themeColor="accent6" w:themeTint="66"/>
+          </w:tblBorders>
+          <w:tblLook w:val="04A0" w:firstRow="1" w:lastRow="0" w:firstColumn="1" w:lastColumn="0" w:noHBand="0" w:noVBand="1"/>
+        </w:tblPrEx>
+        <w:trPr>
+          <w:trHeight w:val="690"/>
+        </w:trPr>
+        <w:tc>
+          <w:tcPr>
+            <w:cnfStyle w:val="001000000000" w:firstRow="0" w:lastRow="0" w:firstColumn="1" w:lastColumn="0" w:oddVBand="0" w:evenVBand="0" w:oddHBand="0" w:evenHBand="0" w:firstRowFirstColumn="0" w:firstRowLastColumn="0" w:lastRowFirstColumn="0" w:lastRowLastColumn="0"/>
+            <w:tcW w:w="4906" w:type="dxa"/>
+          </w:tcPr>
+          <w:p>
+            <w:r>
+              <w:t>Operation</w:t>
+            </w:r>
+          </w:p>
+        </w:tc>
+        <w:tc>
+          <w:tcPr>
+            <w:tcW w:w="4906" w:type="dxa"/>
+          </w:tcPr>
+          <w:p>
+            <w:pPr>
+              <w:cnfStyle w:val="000000000000" w:firstRow="0" w:lastRow="0" w:firstColumn="0" w:lastColumn="0" w:oddVBand="0" w:evenVBand="0" w:oddHBand="0" w:evenHBand="0" w:firstRowFirstColumn="0" w:firstRowLastColumn="0" w:lastRowFirstColumn="0" w:lastRowLastColumn="0"/>
+            </w:pPr>
+            <w:r>
+              <w:t>Enter email and password</w:t>
+            </w:r>
+          </w:p>
+        </w:tc>
+      </w:tr>
+      <w:tr>
+        <w:tblPrEx>
+          <w:tblBorders>
+            <w:top w:val="single" w:sz="4" w:space="0" w:color="FBD4B4" w:themeColor="accent6" w:themeTint="66"/>
+            <w:left w:val="single" w:sz="4" w:space="0" w:color="FBD4B4" w:themeColor="accent6" w:themeTint="66"/>
+            <w:bottom w:val="single" w:sz="4" w:space="0" w:color="FBD4B4" w:themeColor="accent6" w:themeTint="66"/>
+            <w:right w:val="single" w:sz="4" w:space="0" w:color="FBD4B4" w:themeColor="accent6" w:themeTint="66"/>
+            <w:insideH w:val="single" w:sz="4" w:space="0" w:color="FBD4B4" w:themeColor="accent6" w:themeTint="66"/>
+            <w:insideV w:val="single" w:sz="4" w:space="0" w:color="FBD4B4" w:themeColor="accent6" w:themeTint="66"/>
+          </w:tblBorders>
+          <w:tblLook w:val="04A0" w:firstRow="1" w:lastRow="0" w:firstColumn="1" w:lastColumn="0" w:noHBand="0" w:noVBand="1"/>
+        </w:tblPrEx>
+        <w:trPr>
+          <w:trHeight w:val="652"/>
+        </w:trPr>
+        <w:tc>
+          <w:tcPr>
+            <w:cnfStyle w:val="001000000000" w:firstRow="0" w:lastRow="0" w:firstColumn="1" w:lastColumn="0" w:oddVBand="0" w:evenVBand="0" w:oddHBand="0" w:evenHBand="0" w:firstRowFirstColumn="0" w:firstRowLastColumn="0" w:lastRowFirstColumn="0" w:lastRowLastColumn="0"/>
+            <w:tcW w:w="4906" w:type="dxa"/>
+            <w:shd w:val="clear" w:color="auto" w:fill="FDE9D9" w:themeFill="accent6" w:themeFillTint="33"/>
+          </w:tcPr>
+          <w:p>
+            <w:r>
+              <w:t>Cross References:</w:t>
+            </w:r>
+          </w:p>
+        </w:tc>
+        <w:tc>
+          <w:tcPr>
+            <w:tcW w:w="4906" w:type="dxa"/>
+            <w:shd w:val="clear" w:color="auto" w:fill="FDE9D9" w:themeFill="accent6" w:themeFillTint="33"/>
+          </w:tcPr>
+          <w:p>
+            <w:pPr>
+              <w:cnfStyle w:val="000000000000" w:firstRow="0" w:lastRow="0" w:firstColumn="0" w:lastColumn="0" w:oddVBand="0" w:evenVBand="0" w:oddHBand="0" w:evenHBand="0" w:firstRowFirstColumn="0" w:firstRowLastColumn="0" w:lastRowFirstColumn="0" w:lastRowLastColumn="0"/>
+            </w:pPr>
+            <w:r>
+              <w:t xml:space="preserve">Use Cases: </w:t>
+            </w:r>
+            <w:proofErr w:type="spellStart"/>
+            <w:r>
+              <w:t>LogIn</w:t>
+            </w:r>
+            <w:proofErr w:type="spellEnd"/>
+          </w:p>
+        </w:tc>
+      </w:tr>
+      <w:tr>
+        <w:tblPrEx>
+          <w:tblBorders>
+            <w:top w:val="single" w:sz="4" w:space="0" w:color="FBD4B4" w:themeColor="accent6" w:themeTint="66"/>
+            <w:left w:val="single" w:sz="4" w:space="0" w:color="FBD4B4" w:themeColor="accent6" w:themeTint="66"/>
+            <w:bottom w:val="single" w:sz="4" w:space="0" w:color="FBD4B4" w:themeColor="accent6" w:themeTint="66"/>
+            <w:right w:val="single" w:sz="4" w:space="0" w:color="FBD4B4" w:themeColor="accent6" w:themeTint="66"/>
+            <w:insideH w:val="single" w:sz="4" w:space="0" w:color="FBD4B4" w:themeColor="accent6" w:themeTint="66"/>
+            <w:insideV w:val="single" w:sz="4" w:space="0" w:color="FBD4B4" w:themeColor="accent6" w:themeTint="66"/>
+          </w:tblBorders>
+          <w:tblLook w:val="04A0" w:firstRow="1" w:lastRow="0" w:firstColumn="1" w:lastColumn="0" w:noHBand="0" w:noVBand="1"/>
+        </w:tblPrEx>
+        <w:trPr>
+          <w:trHeight w:val="690"/>
+        </w:trPr>
+        <w:tc>
+          <w:tcPr>
+            <w:cnfStyle w:val="001000000000" w:firstRow="0" w:lastRow="0" w:firstColumn="1" w:lastColumn="0" w:oddVBand="0" w:evenVBand="0" w:oddHBand="0" w:evenHBand="0" w:firstRowFirstColumn="0" w:firstRowLastColumn="0" w:lastRowFirstColumn="0" w:lastRowLastColumn="0"/>
+            <w:tcW w:w="4906" w:type="dxa"/>
+          </w:tcPr>
+          <w:p>
+            <w:r>
+              <w:t>Preconditions:</w:t>
+            </w:r>
+          </w:p>
+        </w:tc>
+        <w:tc>
+          <w:tcPr>
+            <w:tcW w:w="4906" w:type="dxa"/>
+          </w:tcPr>
+          <w:p>
+            <w:pPr>
+              <w:cnfStyle w:val="000000000000" w:firstRow="0" w:lastRow="0" w:firstColumn="0" w:lastColumn="0" w:oddVBand="0" w:evenVBand="0" w:oddHBand="0" w:evenHBand="0" w:firstRowFirstColumn="0" w:firstRowLastColumn="0" w:lastRowFirstColumn="0" w:lastRowLastColumn="0"/>
+            </w:pPr>
+            <w:r>
+              <w:t>User is registered and authenticated</w:t>
+            </w:r>
+          </w:p>
+        </w:tc>
+      </w:tr>
+      <w:tr>
+        <w:tblPrEx>
+          <w:tblBorders>
+            <w:top w:val="single" w:sz="4" w:space="0" w:color="FBD4B4" w:themeColor="accent6" w:themeTint="66"/>
+            <w:left w:val="single" w:sz="4" w:space="0" w:color="FBD4B4" w:themeColor="accent6" w:themeTint="66"/>
+            <w:bottom w:val="single" w:sz="4" w:space="0" w:color="FBD4B4" w:themeColor="accent6" w:themeTint="66"/>
+            <w:right w:val="single" w:sz="4" w:space="0" w:color="FBD4B4" w:themeColor="accent6" w:themeTint="66"/>
+            <w:insideH w:val="single" w:sz="4" w:space="0" w:color="FBD4B4" w:themeColor="accent6" w:themeTint="66"/>
+            <w:insideV w:val="single" w:sz="4" w:space="0" w:color="FBD4B4" w:themeColor="accent6" w:themeTint="66"/>
+          </w:tblBorders>
+          <w:tblLook w:val="04A0" w:firstRow="1" w:lastRow="0" w:firstColumn="1" w:lastColumn="0" w:noHBand="0" w:noVBand="1"/>
+        </w:tblPrEx>
+        <w:trPr>
+          <w:trHeight w:val="652"/>
+        </w:trPr>
+        <w:tc>
+          <w:tcPr>
+            <w:cnfStyle w:val="001000000000" w:firstRow="0" w:lastRow="0" w:firstColumn="1" w:lastColumn="0" w:oddVBand="0" w:evenVBand="0" w:oddHBand="0" w:evenHBand="0" w:firstRowFirstColumn="0" w:firstRowLastColumn="0" w:lastRowFirstColumn="0" w:lastRowLastColumn="0"/>
+            <w:tcW w:w="4906" w:type="dxa"/>
+            <w:shd w:val="clear" w:color="auto" w:fill="FDE9D9" w:themeFill="accent6" w:themeFillTint="33"/>
+          </w:tcPr>
+          <w:p>
+            <w:r>
+              <w:t>Postconditions:</w:t>
+            </w:r>
+          </w:p>
+        </w:tc>
+        <w:tc>
+          <w:tcPr>
+            <w:tcW w:w="4906" w:type="dxa"/>
+            <w:shd w:val="clear" w:color="auto" w:fill="FDE9D9" w:themeFill="accent6" w:themeFillTint="33"/>
+          </w:tcPr>
+          <w:p>
+            <w:pPr>
+              <w:cnfStyle w:val="000000000000" w:firstRow="0" w:lastRow="0" w:firstColumn="0" w:lastColumn="0" w:oddVBand="0" w:evenVBand="0" w:oddHBand="0" w:evenHBand="0" w:firstRowFirstColumn="0" w:firstRowLastColumn="0" w:lastRowFirstColumn="0" w:lastRowLastColumn="0"/>
+            </w:pPr>
+            <w:r>
+              <w:t xml:space="preserve">User is successfully </w:t>
+            </w:r>
+            <w:proofErr w:type="spellStart"/>
+            <w:r>
+              <w:t>loggedin</w:t>
+            </w:r>
+            <w:proofErr w:type="spellEnd"/>
+            <w:r>
+              <w:t>.</w:t>
+            </w:r>
+          </w:p>
+        </w:tc>
+      </w:tr>
+    </w:tbl>
+    <w:p/>
+    <w:tbl>
+      <w:tblPr>
+        <w:tblStyle w:val="GridTable1Light-Accent6"/>
+        <w:tblW w:w="9812" w:type="dxa"/>
+        <w:tblBorders>
+          <w:top w:val="single" w:sz="4" w:space="0" w:color="auto"/>
+          <w:left w:val="single" w:sz="4" w:space="0" w:color="auto"/>
+          <w:bottom w:val="single" w:sz="4" w:space="0" w:color="auto"/>
+          <w:right w:val="single" w:sz="4" w:space="0" w:color="auto"/>
+          <w:insideH w:val="single" w:sz="4" w:space="0" w:color="auto"/>
+          <w:insideV w:val="single" w:sz="4" w:space="0" w:color="auto"/>
+        </w:tblBorders>
+        <w:tblLook w:val="0000" w:firstRow="0" w:lastRow="0" w:firstColumn="0" w:lastColumn="0" w:noHBand="0" w:noVBand="0"/>
+      </w:tblPr>
+      <w:tblGrid>
+        <w:gridCol w:w="4906"/>
+        <w:gridCol w:w="4906"/>
+      </w:tblGrid>
+      <w:tr>
+        <w:trPr>
+          <w:trHeight w:val="570"/>
+        </w:trPr>
+        <w:tc>
+          <w:tcPr>
+            <w:tcW w:w="9812" w:type="dxa"/>
+            <w:gridSpan w:val="2"/>
+            <w:shd w:val="clear" w:color="auto" w:fill="FDE9D9" w:themeFill="accent6" w:themeFillTint="33"/>
+          </w:tcPr>
+          <w:p>
+            <w:r>
+              <w:t xml:space="preserve">Contract CO 3:  </w:t>
+            </w:r>
+            <w:r>
+              <w:t>request to give feedback(</w:t>
+            </w:r>
+            <w:proofErr w:type="spellStart"/>
+            <w:r>
+              <w:t>customer_</w:t>
+            </w:r>
+            <w:proofErr w:type="gramStart"/>
+            <w:r>
+              <w:t>name,customer</w:t>
+            </w:r>
+            <w:proofErr w:type="gramEnd"/>
+            <w:r>
+              <w:t>_id</w:t>
+            </w:r>
+            <w:proofErr w:type="spellEnd"/>
+            <w:r>
+              <w:t>)</w:t>
+            </w:r>
+          </w:p>
+        </w:tc>
+      </w:tr>
+      <w:tr>
+        <w:tblPrEx>
+          <w:tblBorders>
+            <w:top w:val="single" w:sz="4" w:space="0" w:color="FBD4B4" w:themeColor="accent6" w:themeTint="66"/>
+            <w:left w:val="single" w:sz="4" w:space="0" w:color="FBD4B4" w:themeColor="accent6" w:themeTint="66"/>
+            <w:bottom w:val="single" w:sz="4" w:space="0" w:color="FBD4B4" w:themeColor="accent6" w:themeTint="66"/>
+            <w:right w:val="single" w:sz="4" w:space="0" w:color="FBD4B4" w:themeColor="accent6" w:themeTint="66"/>
+            <w:insideH w:val="single" w:sz="4" w:space="0" w:color="FBD4B4" w:themeColor="accent6" w:themeTint="66"/>
+            <w:insideV w:val="single" w:sz="4" w:space="0" w:color="FBD4B4" w:themeColor="accent6" w:themeTint="66"/>
+          </w:tblBorders>
+          <w:tblLook w:val="04A0" w:firstRow="1" w:lastRow="0" w:firstColumn="1" w:lastColumn="0" w:noHBand="0" w:noVBand="1"/>
+        </w:tblPrEx>
+        <w:trPr>
+          <w:trHeight w:val="690"/>
+        </w:trPr>
+        <w:tc>
+          <w:tcPr>
+            <w:cnfStyle w:val="001000000000" w:firstRow="0" w:lastRow="0" w:firstColumn="1" w:lastColumn="0" w:oddVBand="0" w:evenVBand="0" w:oddHBand="0" w:evenHBand="0" w:firstRowFirstColumn="0" w:firstRowLastColumn="0" w:lastRowFirstColumn="0" w:lastRowLastColumn="0"/>
+            <w:tcW w:w="4906" w:type="dxa"/>
+          </w:tcPr>
+          <w:p>
+            <w:r>
+              <w:t>Operation</w:t>
+            </w:r>
+          </w:p>
+        </w:tc>
+        <w:tc>
+          <w:tcPr>
+            <w:tcW w:w="4906" w:type="dxa"/>
+          </w:tcPr>
+          <w:p>
+            <w:pPr>
+              <w:cnfStyle w:val="000000000000" w:firstRow="0" w:lastRow="0" w:firstColumn="0" w:lastColumn="0" w:oddVBand="0" w:evenVBand="0" w:oddHBand="0" w:evenHBand="0" w:firstRowFirstColumn="0" w:firstRowLastColumn="0" w:lastRowFirstColumn="0" w:lastRowLastColumn="0"/>
+            </w:pPr>
+            <w:r>
+              <w:t>request to give feedback(</w:t>
+            </w:r>
+            <w:proofErr w:type="spellStart"/>
+            <w:r>
+              <w:t>customer_</w:t>
+            </w:r>
+            <w:proofErr w:type="gramStart"/>
+            <w:r>
+              <w:t>name,customer</w:t>
+            </w:r>
+            <w:proofErr w:type="gramEnd"/>
+            <w:r>
+              <w:t>_id</w:t>
+            </w:r>
+            <w:proofErr w:type="spellEnd"/>
+            <w:r>
+              <w:t>)</w:t>
+            </w:r>
+          </w:p>
+        </w:tc>
+      </w:tr>
+      <w:tr>
+        <w:tblPrEx>
+          <w:tblBorders>
+            <w:top w:val="single" w:sz="4" w:space="0" w:color="FBD4B4" w:themeColor="accent6" w:themeTint="66"/>
+            <w:left w:val="single" w:sz="4" w:space="0" w:color="FBD4B4" w:themeColor="accent6" w:themeTint="66"/>
+            <w:bottom w:val="single" w:sz="4" w:space="0" w:color="FBD4B4" w:themeColor="accent6" w:themeTint="66"/>
+            <w:right w:val="single" w:sz="4" w:space="0" w:color="FBD4B4" w:themeColor="accent6" w:themeTint="66"/>
+            <w:insideH w:val="single" w:sz="4" w:space="0" w:color="FBD4B4" w:themeColor="accent6" w:themeTint="66"/>
+            <w:insideV w:val="single" w:sz="4" w:space="0" w:color="FBD4B4" w:themeColor="accent6" w:themeTint="66"/>
+          </w:tblBorders>
+          <w:tblLook w:val="04A0" w:firstRow="1" w:lastRow="0" w:firstColumn="1" w:lastColumn="0" w:noHBand="0" w:noVBand="1"/>
+        </w:tblPrEx>
+        <w:trPr>
+          <w:trHeight w:val="652"/>
+        </w:trPr>
+        <w:tc>
+          <w:tcPr>
+            <w:cnfStyle w:val="001000000000" w:firstRow="0" w:lastRow="0" w:firstColumn="1" w:lastColumn="0" w:oddVBand="0" w:evenVBand="0" w:oddHBand="0" w:evenHBand="0" w:firstRowFirstColumn="0" w:firstRowLastColumn="0" w:lastRowFirstColumn="0" w:lastRowLastColumn="0"/>
+            <w:tcW w:w="4906" w:type="dxa"/>
+            <w:shd w:val="clear" w:color="auto" w:fill="FDE9D9" w:themeFill="accent6" w:themeFillTint="33"/>
+          </w:tcPr>
+          <w:p>
+            <w:r>
+              <w:t>Cross References:</w:t>
+            </w:r>
+          </w:p>
+        </w:tc>
+        <w:tc>
+          <w:tcPr>
+            <w:tcW w:w="4906" w:type="dxa"/>
+            <w:shd w:val="clear" w:color="auto" w:fill="FDE9D9" w:themeFill="accent6" w:themeFillTint="33"/>
+          </w:tcPr>
+          <w:p>
+            <w:pPr>
+              <w:cnfStyle w:val="000000000000" w:firstRow="0" w:lastRow="0" w:firstColumn="0" w:lastColumn="0" w:oddVBand="0" w:evenVBand="0" w:oddHBand="0" w:evenHBand="0" w:firstRowFirstColumn="0" w:firstRowLastColumn="0" w:lastRowFirstColumn="0" w:lastRowLastColumn="0"/>
+            </w:pPr>
+            <w:r>
+              <w:t xml:space="preserve">Use Cases: </w:t>
+            </w:r>
+            <w:proofErr w:type="spellStart"/>
+            <w:r>
+              <w:t>givefeedback</w:t>
+            </w:r>
+            <w:proofErr w:type="spellEnd"/>
+          </w:p>
+        </w:tc>
+      </w:tr>
+      <w:tr>
+        <w:tblPrEx>
+          <w:tblBorders>
+            <w:top w:val="single" w:sz="4" w:space="0" w:color="FBD4B4" w:themeColor="accent6" w:themeTint="66"/>
+            <w:left w:val="single" w:sz="4" w:space="0" w:color="FBD4B4" w:themeColor="accent6" w:themeTint="66"/>
+            <w:bottom w:val="single" w:sz="4" w:space="0" w:color="FBD4B4" w:themeColor="accent6" w:themeTint="66"/>
+            <w:right w:val="single" w:sz="4" w:space="0" w:color="FBD4B4" w:themeColor="accent6" w:themeTint="66"/>
+            <w:insideH w:val="single" w:sz="4" w:space="0" w:color="FBD4B4" w:themeColor="accent6" w:themeTint="66"/>
+            <w:insideV w:val="single" w:sz="4" w:space="0" w:color="FBD4B4" w:themeColor="accent6" w:themeTint="66"/>
+          </w:tblBorders>
+          <w:tblLook w:val="04A0" w:firstRow="1" w:lastRow="0" w:firstColumn="1" w:lastColumn="0" w:noHBand="0" w:noVBand="1"/>
+        </w:tblPrEx>
+        <w:trPr>
+          <w:trHeight w:val="690"/>
+        </w:trPr>
+        <w:tc>
+          <w:tcPr>
+            <w:cnfStyle w:val="001000000000" w:firstRow="0" w:lastRow="0" w:firstColumn="1" w:lastColumn="0" w:oddVBand="0" w:evenVBand="0" w:oddHBand="0" w:evenHBand="0" w:firstRowFirstColumn="0" w:firstRowLastColumn="0" w:lastRowFirstColumn="0" w:lastRowLastColumn="0"/>
+            <w:tcW w:w="4906" w:type="dxa"/>
+          </w:tcPr>
+          <w:p>
+            <w:r>
+              <w:t>Preconditions:</w:t>
+            </w:r>
+          </w:p>
+        </w:tc>
+        <w:tc>
+          <w:tcPr>
+            <w:tcW w:w="4906" w:type="dxa"/>
+          </w:tcPr>
+          <w:p>
+            <w:pPr>
+              <w:cnfStyle w:val="000000000000" w:firstRow="0" w:lastRow="0" w:firstColumn="0" w:lastColumn="0" w:oddVBand="0" w:evenVBand="0" w:oddHBand="0" w:evenHBand="0" w:firstRowFirstColumn="0" w:firstRowLastColumn="0" w:lastRowFirstColumn="0" w:lastRowLastColumn="0"/>
+            </w:pPr>
+            <w:r>
+              <w:t xml:space="preserve">User is logged in </w:t>
+            </w:r>
+          </w:p>
+        </w:tc>
+      </w:tr>
+      <w:tr>
+        <w:tblPrEx>
+          <w:tblBorders>
+            <w:top w:val="single" w:sz="4" w:space="0" w:color="FBD4B4" w:themeColor="accent6" w:themeTint="66"/>
+            <w:left w:val="single" w:sz="4" w:space="0" w:color="FBD4B4" w:themeColor="accent6" w:themeTint="66"/>
+            <w:bottom w:val="single" w:sz="4" w:space="0" w:color="FBD4B4" w:themeColor="accent6" w:themeTint="66"/>
+            <w:right w:val="single" w:sz="4" w:space="0" w:color="FBD4B4" w:themeColor="accent6" w:themeTint="66"/>
+            <w:insideH w:val="single" w:sz="4" w:space="0" w:color="FBD4B4" w:themeColor="accent6" w:themeTint="66"/>
+            <w:insideV w:val="single" w:sz="4" w:space="0" w:color="FBD4B4" w:themeColor="accent6" w:themeTint="66"/>
+          </w:tblBorders>
+          <w:tblLook w:val="04A0" w:firstRow="1" w:lastRow="0" w:firstColumn="1" w:lastColumn="0" w:noHBand="0" w:noVBand="1"/>
+        </w:tblPrEx>
+        <w:trPr>
+          <w:trHeight w:val="652"/>
+        </w:trPr>
+        <w:tc>
+          <w:tcPr>
+            <w:cnfStyle w:val="001000000000" w:firstRow="0" w:lastRow="0" w:firstColumn="1" w:lastColumn="0" w:oddVBand="0" w:evenVBand="0" w:oddHBand="0" w:evenHBand="0" w:firstRowFirstColumn="0" w:firstRowLastColumn="0" w:lastRowFirstColumn="0" w:lastRowLastColumn="0"/>
+            <w:tcW w:w="4906" w:type="dxa"/>
+            <w:shd w:val="clear" w:color="auto" w:fill="FDE9D9" w:themeFill="accent6" w:themeFillTint="33"/>
+          </w:tcPr>
+          <w:p>
+            <w:r>
+              <w:t>Postconditions:</w:t>
+            </w:r>
+          </w:p>
+        </w:tc>
+        <w:tc>
+          <w:tcPr>
+            <w:tcW w:w="4906" w:type="dxa"/>
+            <w:shd w:val="clear" w:color="auto" w:fill="FDE9D9" w:themeFill="accent6" w:themeFillTint="33"/>
+          </w:tcPr>
+          <w:p>
+            <w:pPr>
+              <w:cnfStyle w:val="000000000000" w:firstRow="0" w:lastRow="0" w:firstColumn="0" w:lastColumn="0" w:oddVBand="0" w:evenVBand="0" w:oddHBand="0" w:evenHBand="0" w:firstRowFirstColumn="0" w:firstRowLastColumn="0" w:lastRowFirstColumn="0" w:lastRowLastColumn="0"/>
+            </w:pPr>
+            <w:r>
+              <w:t>User is given a feedback form</w:t>
+            </w:r>
+          </w:p>
+        </w:tc>
+      </w:tr>
+    </w:tbl>
+    <w:p/>
+    <w:tbl>
+      <w:tblPr>
+        <w:tblStyle w:val="GridTable1Light-Accent6"/>
+        <w:tblW w:w="9812" w:type="dxa"/>
+        <w:tblBorders>
+          <w:top w:val="single" w:sz="4" w:space="0" w:color="auto"/>
+          <w:left w:val="single" w:sz="4" w:space="0" w:color="auto"/>
+          <w:bottom w:val="single" w:sz="4" w:space="0" w:color="auto"/>
+          <w:right w:val="single" w:sz="4" w:space="0" w:color="auto"/>
+          <w:insideH w:val="single" w:sz="4" w:space="0" w:color="auto"/>
+          <w:insideV w:val="single" w:sz="4" w:space="0" w:color="auto"/>
+        </w:tblBorders>
+        <w:tblLook w:val="0000" w:firstRow="0" w:lastRow="0" w:firstColumn="0" w:lastColumn="0" w:noHBand="0" w:noVBand="0"/>
+      </w:tblPr>
+      <w:tblGrid>
+        <w:gridCol w:w="4906"/>
+        <w:gridCol w:w="4906"/>
+      </w:tblGrid>
+      <w:tr>
+        <w:trPr>
+          <w:trHeight w:val="570"/>
+        </w:trPr>
+        <w:tc>
+          <w:tcPr>
+            <w:tcW w:w="9812" w:type="dxa"/>
+            <w:gridSpan w:val="2"/>
+            <w:shd w:val="clear" w:color="auto" w:fill="FDE9D9" w:themeFill="accent6" w:themeFillTint="33"/>
+          </w:tcPr>
+          <w:p>
+            <w:r>
+              <w:t xml:space="preserve">Contract CO 4:  </w:t>
+            </w:r>
+            <w:r>
+              <w:t>gives feedback</w:t>
+            </w:r>
+          </w:p>
+        </w:tc>
+      </w:tr>
+      <w:tr>
+        <w:tblPrEx>
+          <w:tblBorders>
+            <w:top w:val="single" w:sz="4" w:space="0" w:color="FBD4B4" w:themeColor="accent6" w:themeTint="66"/>
+            <w:left w:val="single" w:sz="4" w:space="0" w:color="FBD4B4" w:themeColor="accent6" w:themeTint="66"/>
+            <w:bottom w:val="single" w:sz="4" w:space="0" w:color="FBD4B4" w:themeColor="accent6" w:themeTint="66"/>
+            <w:right w:val="single" w:sz="4" w:space="0" w:color="FBD4B4" w:themeColor="accent6" w:themeTint="66"/>
+            <w:insideH w:val="single" w:sz="4" w:space="0" w:color="FBD4B4" w:themeColor="accent6" w:themeTint="66"/>
+            <w:insideV w:val="single" w:sz="4" w:space="0" w:color="FBD4B4" w:themeColor="accent6" w:themeTint="66"/>
+          </w:tblBorders>
+          <w:tblLook w:val="04A0" w:firstRow="1" w:lastRow="0" w:firstColumn="1" w:lastColumn="0" w:noHBand="0" w:noVBand="1"/>
+        </w:tblPrEx>
+        <w:trPr>
+          <w:trHeight w:val="690"/>
+        </w:trPr>
+        <w:tc>
+          <w:tcPr>
+            <w:cnfStyle w:val="001000000000" w:firstRow="0" w:lastRow="0" w:firstColumn="1" w:lastColumn="0" w:oddVBand="0" w:evenVBand="0" w:oddHBand="0" w:evenHBand="0" w:firstRowFirstColumn="0" w:firstRowLastColumn="0" w:lastRowFirstColumn="0" w:lastRowLastColumn="0"/>
+            <w:tcW w:w="4906" w:type="dxa"/>
+          </w:tcPr>
+          <w:p>
+            <w:r>
+              <w:t>Operation</w:t>
+            </w:r>
+          </w:p>
+        </w:tc>
+        <w:tc>
+          <w:tcPr>
+            <w:tcW w:w="4906" w:type="dxa"/>
+          </w:tcPr>
+          <w:p>
+            <w:pPr>
+              <w:cnfStyle w:val="000000000000" w:firstRow="0" w:lastRow="0" w:firstColumn="0" w:lastColumn="0" w:oddVBand="0" w:evenVBand="0" w:oddHBand="0" w:evenHBand="0" w:firstRowFirstColumn="0" w:firstRowLastColumn="0" w:lastRowFirstColumn="0" w:lastRowLastColumn="0"/>
+            </w:pPr>
+            <w:r>
+              <w:t>gives feedback</w:t>
+            </w:r>
+          </w:p>
+        </w:tc>
+      </w:tr>
+      <w:tr>
+        <w:tblPrEx>
+          <w:tblBorders>
+            <w:top w:val="single" w:sz="4" w:space="0" w:color="FBD4B4" w:themeColor="accent6" w:themeTint="66"/>
+            <w:left w:val="single" w:sz="4" w:space="0" w:color="FBD4B4" w:themeColor="accent6" w:themeTint="66"/>
+            <w:bottom w:val="single" w:sz="4" w:space="0" w:color="FBD4B4" w:themeColor="accent6" w:themeTint="66"/>
+            <w:right w:val="single" w:sz="4" w:space="0" w:color="FBD4B4" w:themeColor="accent6" w:themeTint="66"/>
+            <w:insideH w:val="single" w:sz="4" w:space="0" w:color="FBD4B4" w:themeColor="accent6" w:themeTint="66"/>
+            <w:insideV w:val="single" w:sz="4" w:space="0" w:color="FBD4B4" w:themeColor="accent6" w:themeTint="66"/>
+          </w:tblBorders>
+          <w:tblLook w:val="04A0" w:firstRow="1" w:lastRow="0" w:firstColumn="1" w:lastColumn="0" w:noHBand="0" w:noVBand="1"/>
+        </w:tblPrEx>
+        <w:trPr>
+          <w:trHeight w:val="652"/>
+        </w:trPr>
+        <w:tc>
+          <w:tcPr>
+            <w:cnfStyle w:val="001000000000" w:firstRow="0" w:lastRow="0" w:firstColumn="1" w:lastColumn="0" w:oddVBand="0" w:evenVBand="0" w:oddHBand="0" w:evenHBand="0" w:firstRowFirstColumn="0" w:firstRowLastColumn="0" w:lastRowFirstColumn="0" w:lastRowLastColumn="0"/>
+            <w:tcW w:w="4906" w:type="dxa"/>
+            <w:shd w:val="clear" w:color="auto" w:fill="FDE9D9" w:themeFill="accent6" w:themeFillTint="33"/>
+          </w:tcPr>
+          <w:p>
+            <w:r>
+              <w:lastRenderedPageBreak/>
+              <w:t>Cross References:</w:t>
+            </w:r>
+          </w:p>
+        </w:tc>
+        <w:tc>
+          <w:tcPr>
+            <w:tcW w:w="4906" w:type="dxa"/>
+            <w:shd w:val="clear" w:color="auto" w:fill="FDE9D9" w:themeFill="accent6" w:themeFillTint="33"/>
+          </w:tcPr>
+          <w:p>
+            <w:pPr>
+              <w:cnfStyle w:val="000000000000" w:firstRow="0" w:lastRow="0" w:firstColumn="0" w:lastColumn="0" w:oddVBand="0" w:evenVBand="0" w:oddHBand="0" w:evenHBand="0" w:firstRowFirstColumn="0" w:firstRowLastColumn="0" w:lastRowFirstColumn="0" w:lastRowLastColumn="0"/>
+            </w:pPr>
+            <w:r>
+              <w:t xml:space="preserve">Use Cases: </w:t>
+            </w:r>
+            <w:proofErr w:type="spellStart"/>
+            <w:r>
+              <w:t>givefeedback</w:t>
+            </w:r>
+            <w:proofErr w:type="spellEnd"/>
+          </w:p>
+        </w:tc>
+      </w:tr>
+      <w:tr>
+        <w:tblPrEx>
+          <w:tblBorders>
+            <w:top w:val="single" w:sz="4" w:space="0" w:color="FBD4B4" w:themeColor="accent6" w:themeTint="66"/>
+            <w:left w:val="single" w:sz="4" w:space="0" w:color="FBD4B4" w:themeColor="accent6" w:themeTint="66"/>
+            <w:bottom w:val="single" w:sz="4" w:space="0" w:color="FBD4B4" w:themeColor="accent6" w:themeTint="66"/>
+            <w:right w:val="single" w:sz="4" w:space="0" w:color="FBD4B4" w:themeColor="accent6" w:themeTint="66"/>
+            <w:insideH w:val="single" w:sz="4" w:space="0" w:color="FBD4B4" w:themeColor="accent6" w:themeTint="66"/>
+            <w:insideV w:val="single" w:sz="4" w:space="0" w:color="FBD4B4" w:themeColor="accent6" w:themeTint="66"/>
+          </w:tblBorders>
+          <w:tblLook w:val="04A0" w:firstRow="1" w:lastRow="0" w:firstColumn="1" w:lastColumn="0" w:noHBand="0" w:noVBand="1"/>
+        </w:tblPrEx>
+        <w:trPr>
+          <w:trHeight w:val="690"/>
+        </w:trPr>
+        <w:tc>
+          <w:tcPr>
+            <w:cnfStyle w:val="001000000000" w:firstRow="0" w:lastRow="0" w:firstColumn="1" w:lastColumn="0" w:oddVBand="0" w:evenVBand="0" w:oddHBand="0" w:evenHBand="0" w:firstRowFirstColumn="0" w:firstRowLastColumn="0" w:lastRowFirstColumn="0" w:lastRowLastColumn="0"/>
+            <w:tcW w:w="4906" w:type="dxa"/>
+          </w:tcPr>
+          <w:p>
+            <w:r>
+              <w:t>Preconditions:</w:t>
+            </w:r>
+          </w:p>
+        </w:tc>
+        <w:tc>
+          <w:tcPr>
+            <w:tcW w:w="4906" w:type="dxa"/>
+          </w:tcPr>
+          <w:p>
+            <w:pPr>
+              <w:cnfStyle w:val="000000000000" w:firstRow="0" w:lastRow="0" w:firstColumn="0" w:lastColumn="0" w:oddVBand="0" w:evenVBand="0" w:oddHBand="0" w:evenHBand="0" w:firstRowFirstColumn="0" w:firstRowLastColumn="0" w:lastRowFirstColumn="0" w:lastRowLastColumn="0"/>
+            </w:pPr>
+            <w:r>
+              <w:t xml:space="preserve">User requests feedback form </w:t>
+            </w:r>
+          </w:p>
+        </w:tc>
+      </w:tr>
+      <w:tr>
+        <w:tblPrEx>
+          <w:tblBorders>
+            <w:top w:val="single" w:sz="4" w:space="0" w:color="FBD4B4" w:themeColor="accent6" w:themeTint="66"/>
+            <w:left w:val="single" w:sz="4" w:space="0" w:color="FBD4B4" w:themeColor="accent6" w:themeTint="66"/>
+            <w:bottom w:val="single" w:sz="4" w:space="0" w:color="FBD4B4" w:themeColor="accent6" w:themeTint="66"/>
+            <w:right w:val="single" w:sz="4" w:space="0" w:color="FBD4B4" w:themeColor="accent6" w:themeTint="66"/>
+            <w:insideH w:val="single" w:sz="4" w:space="0" w:color="FBD4B4" w:themeColor="accent6" w:themeTint="66"/>
+            <w:insideV w:val="single" w:sz="4" w:space="0" w:color="FBD4B4" w:themeColor="accent6" w:themeTint="66"/>
+          </w:tblBorders>
+          <w:tblLook w:val="04A0" w:firstRow="1" w:lastRow="0" w:firstColumn="1" w:lastColumn="0" w:noHBand="0" w:noVBand="1"/>
+        </w:tblPrEx>
+        <w:trPr>
+          <w:trHeight w:val="652"/>
+        </w:trPr>
+        <w:tc>
+          <w:tcPr>
+            <w:cnfStyle w:val="001000000000" w:firstRow="0" w:lastRow="0" w:firstColumn="1" w:lastColumn="0" w:oddVBand="0" w:evenVBand="0" w:oddHBand="0" w:evenHBand="0" w:firstRowFirstColumn="0" w:firstRowLastColumn="0" w:lastRowFirstColumn="0" w:lastRowLastColumn="0"/>
+            <w:tcW w:w="4906" w:type="dxa"/>
+            <w:shd w:val="clear" w:color="auto" w:fill="FDE9D9" w:themeFill="accent6" w:themeFillTint="33"/>
+          </w:tcPr>
+          <w:p>
+            <w:r>
+              <w:t>Postconditions:</w:t>
+            </w:r>
+          </w:p>
+        </w:tc>
+        <w:tc>
+          <w:tcPr>
+            <w:tcW w:w="4906" w:type="dxa"/>
+            <w:shd w:val="clear" w:color="auto" w:fill="FDE9D9" w:themeFill="accent6" w:themeFillTint="33"/>
+          </w:tcPr>
+          <w:p>
+            <w:pPr>
+              <w:cnfStyle w:val="000000000000" w:firstRow="0" w:lastRow="0" w:firstColumn="0" w:lastColumn="0" w:oddVBand="0" w:evenVBand="0" w:oddHBand="0" w:evenHBand="0" w:firstRowFirstColumn="0" w:firstRowLastColumn="0" w:lastRowFirstColumn="0" w:lastRowLastColumn="0"/>
+            </w:pPr>
+            <w:r>
+              <w:t>User gives feedback</w:t>
+            </w:r>
+          </w:p>
+        </w:tc>
+      </w:tr>
+    </w:tbl>
+    <w:p/>
+    <w:p/>
+    <w:tbl>
+      <w:tblPr>
+        <w:tblStyle w:val="GridTable1Light-Accent6"/>
+        <w:tblW w:w="9812" w:type="dxa"/>
+        <w:tblBorders>
+          <w:top w:val="single" w:sz="4" w:space="0" w:color="auto"/>
+          <w:left w:val="single" w:sz="4" w:space="0" w:color="auto"/>
+          <w:bottom w:val="single" w:sz="4" w:space="0" w:color="auto"/>
+          <w:right w:val="single" w:sz="4" w:space="0" w:color="auto"/>
+          <w:insideH w:val="single" w:sz="4" w:space="0" w:color="auto"/>
+          <w:insideV w:val="single" w:sz="4" w:space="0" w:color="auto"/>
+        </w:tblBorders>
+        <w:tblLook w:val="0000" w:firstRow="0" w:lastRow="0" w:firstColumn="0" w:lastColumn="0" w:noHBand="0" w:noVBand="0"/>
+      </w:tblPr>
+      <w:tblGrid>
+        <w:gridCol w:w="4906"/>
+        <w:gridCol w:w="4906"/>
+      </w:tblGrid>
+      <w:tr>
+        <w:trPr>
+          <w:trHeight w:val="570"/>
+        </w:trPr>
+        <w:tc>
+          <w:tcPr>
+            <w:tcW w:w="9812" w:type="dxa"/>
+            <w:gridSpan w:val="2"/>
+            <w:shd w:val="clear" w:color="auto" w:fill="FDE9D9" w:themeFill="accent6" w:themeFillTint="33"/>
+          </w:tcPr>
+          <w:p>
+            <w:r>
+              <w:t xml:space="preserve">Contract CO 5:  </w:t>
+            </w:r>
+            <w:r>
+              <w:t>request to view feedbacks</w:t>
+            </w:r>
+          </w:p>
+        </w:tc>
+      </w:tr>
+      <w:tr>
+        <w:tblPrEx>
+          <w:tblBorders>
+            <w:top w:val="single" w:sz="4" w:space="0" w:color="FBD4B4" w:themeColor="accent6" w:themeTint="66"/>
+            <w:left w:val="single" w:sz="4" w:space="0" w:color="FBD4B4" w:themeColor="accent6" w:themeTint="66"/>
+            <w:bottom w:val="single" w:sz="4" w:space="0" w:color="FBD4B4" w:themeColor="accent6" w:themeTint="66"/>
+            <w:right w:val="single" w:sz="4" w:space="0" w:color="FBD4B4" w:themeColor="accent6" w:themeTint="66"/>
+            <w:insideH w:val="single" w:sz="4" w:space="0" w:color="FBD4B4" w:themeColor="accent6" w:themeTint="66"/>
+            <w:insideV w:val="single" w:sz="4" w:space="0" w:color="FBD4B4" w:themeColor="accent6" w:themeTint="66"/>
+          </w:tblBorders>
+          <w:tblLook w:val="04A0" w:firstRow="1" w:lastRow="0" w:firstColumn="1" w:lastColumn="0" w:noHBand="0" w:noVBand="1"/>
+        </w:tblPrEx>
+        <w:trPr>
+          <w:trHeight w:val="690"/>
+        </w:trPr>
+        <w:tc>
+          <w:tcPr>
+            <w:cnfStyle w:val="001000000000" w:firstRow="0" w:lastRow="0" w:firstColumn="1" w:lastColumn="0" w:oddVBand="0" w:evenVBand="0" w:oddHBand="0" w:evenHBand="0" w:firstRowFirstColumn="0" w:firstRowLastColumn="0" w:lastRowFirstColumn="0" w:lastRowLastColumn="0"/>
+            <w:tcW w:w="4906" w:type="dxa"/>
+          </w:tcPr>
+          <w:p>
+            <w:r>
+              <w:t>Operation</w:t>
+            </w:r>
+          </w:p>
+        </w:tc>
+        <w:tc>
+          <w:tcPr>
+            <w:tcW w:w="4906" w:type="dxa"/>
+          </w:tcPr>
+          <w:p>
+            <w:pPr>
+              <w:cnfStyle w:val="000000000000" w:firstRow="0" w:lastRow="0" w:firstColumn="0" w:lastColumn="0" w:oddVBand="0" w:evenVBand="0" w:oddHBand="0" w:evenHBand="0" w:firstRowFirstColumn="0" w:firstRowLastColumn="0" w:lastRowFirstColumn="0" w:lastRowLastColumn="0"/>
+            </w:pPr>
+            <w:r>
+              <w:t>request to view feedbacks</w:t>
+            </w:r>
+          </w:p>
+        </w:tc>
+      </w:tr>
+      <w:tr>
+        <w:tblPrEx>
+          <w:tblBorders>
+            <w:top w:val="single" w:sz="4" w:space="0" w:color="FBD4B4" w:themeColor="accent6" w:themeTint="66"/>
+            <w:left w:val="single" w:sz="4" w:space="0" w:color="FBD4B4" w:themeColor="accent6" w:themeTint="66"/>
+            <w:bottom w:val="single" w:sz="4" w:space="0" w:color="FBD4B4" w:themeColor="accent6" w:themeTint="66"/>
+            <w:right w:val="single" w:sz="4" w:space="0" w:color="FBD4B4" w:themeColor="accent6" w:themeTint="66"/>
+            <w:insideH w:val="single" w:sz="4" w:space="0" w:color="FBD4B4" w:themeColor="accent6" w:themeTint="66"/>
+            <w:insideV w:val="single" w:sz="4" w:space="0" w:color="FBD4B4" w:themeColor="accent6" w:themeTint="66"/>
+          </w:tblBorders>
+          <w:tblLook w:val="04A0" w:firstRow="1" w:lastRow="0" w:firstColumn="1" w:lastColumn="0" w:noHBand="0" w:noVBand="1"/>
+        </w:tblPrEx>
+        <w:trPr>
+          <w:trHeight w:val="652"/>
+        </w:trPr>
+        <w:tc>
+          <w:tcPr>
+            <w:cnfStyle w:val="001000000000" w:firstRow="0" w:lastRow="0" w:firstColumn="1" w:lastColumn="0" w:oddVBand="0" w:evenVBand="0" w:oddHBand="0" w:evenHBand="0" w:firstRowFirstColumn="0" w:firstRowLastColumn="0" w:lastRowFirstColumn="0" w:lastRowLastColumn="0"/>
+            <w:tcW w:w="4906" w:type="dxa"/>
+            <w:shd w:val="clear" w:color="auto" w:fill="FDE9D9" w:themeFill="accent6" w:themeFillTint="33"/>
+          </w:tcPr>
+          <w:p>
+            <w:r>
+              <w:t>Cross References:</w:t>
+            </w:r>
+          </w:p>
+        </w:tc>
+        <w:tc>
+          <w:tcPr>
+            <w:tcW w:w="4906" w:type="dxa"/>
+            <w:shd w:val="clear" w:color="auto" w:fill="FDE9D9" w:themeFill="accent6" w:themeFillTint="33"/>
+          </w:tcPr>
+          <w:p>
+            <w:pPr>
+              <w:cnfStyle w:val="000000000000" w:firstRow="0" w:lastRow="0" w:firstColumn="0" w:lastColumn="0" w:oddVBand="0" w:evenVBand="0" w:oddHBand="0" w:evenHBand="0" w:firstRowFirstColumn="0" w:firstRowLastColumn="0" w:lastRowFirstColumn="0" w:lastRowLastColumn="0"/>
+            </w:pPr>
+            <w:r>
+              <w:t>Use Cases: view feedback</w:t>
+            </w:r>
+          </w:p>
+        </w:tc>
+      </w:tr>
+      <w:tr>
+        <w:tblPrEx>
+          <w:tblBorders>
+            <w:top w:val="single" w:sz="4" w:space="0" w:color="FBD4B4" w:themeColor="accent6" w:themeTint="66"/>
+            <w:left w:val="single" w:sz="4" w:space="0" w:color="FBD4B4" w:themeColor="accent6" w:themeTint="66"/>
+            <w:bottom w:val="single" w:sz="4" w:space="0" w:color="FBD4B4" w:themeColor="accent6" w:themeTint="66"/>
+            <w:right w:val="single" w:sz="4" w:space="0" w:color="FBD4B4" w:themeColor="accent6" w:themeTint="66"/>
+            <w:insideH w:val="single" w:sz="4" w:space="0" w:color="FBD4B4" w:themeColor="accent6" w:themeTint="66"/>
+            <w:insideV w:val="single" w:sz="4" w:space="0" w:color="FBD4B4" w:themeColor="accent6" w:themeTint="66"/>
+          </w:tblBorders>
+          <w:tblLook w:val="04A0" w:firstRow="1" w:lastRow="0" w:firstColumn="1" w:lastColumn="0" w:noHBand="0" w:noVBand="1"/>
+        </w:tblPrEx>
+        <w:trPr>
+          <w:trHeight w:val="690"/>
+        </w:trPr>
+        <w:tc>
+          <w:tcPr>
+            <w:cnfStyle w:val="001000000000" w:firstRow="0" w:lastRow="0" w:firstColumn="1" w:lastColumn="0" w:oddVBand="0" w:evenVBand="0" w:oddHBand="0" w:evenHBand="0" w:firstRowFirstColumn="0" w:firstRowLastColumn="0" w:lastRowFirstColumn="0" w:lastRowLastColumn="0"/>
+            <w:tcW w:w="4906" w:type="dxa"/>
+          </w:tcPr>
+          <w:p>
+            <w:r>
+              <w:t>Preconditions:</w:t>
+            </w:r>
+          </w:p>
+        </w:tc>
+        <w:tc>
+          <w:tcPr>
+            <w:tcW w:w="4906" w:type="dxa"/>
+          </w:tcPr>
+          <w:p>
+            <w:pPr>
+              <w:cnfStyle w:val="000000000000" w:firstRow="0" w:lastRow="0" w:firstColumn="0" w:lastColumn="0" w:oddVBand="0" w:evenVBand="0" w:oddHBand="0" w:evenHBand="0" w:firstRowFirstColumn="0" w:firstRowLastColumn="0" w:lastRowFirstColumn="0" w:lastRowLastColumn="0"/>
+            </w:pPr>
+            <w:r>
+              <w:t xml:space="preserve">Feedback is given by the customer </w:t>
+            </w:r>
+          </w:p>
+        </w:tc>
+      </w:tr>
+      <w:tr>
+        <w:tblPrEx>
+          <w:tblBorders>
+            <w:top w:val="single" w:sz="4" w:space="0" w:color="FBD4B4" w:themeColor="accent6" w:themeTint="66"/>
+            <w:left w:val="single" w:sz="4" w:space="0" w:color="FBD4B4" w:themeColor="accent6" w:themeTint="66"/>
+            <w:bottom w:val="single" w:sz="4" w:space="0" w:color="FBD4B4" w:themeColor="accent6" w:themeTint="66"/>
+            <w:right w:val="single" w:sz="4" w:space="0" w:color="FBD4B4" w:themeColor="accent6" w:themeTint="66"/>
+            <w:insideH w:val="single" w:sz="4" w:space="0" w:color="FBD4B4" w:themeColor="accent6" w:themeTint="66"/>
+            <w:insideV w:val="single" w:sz="4" w:space="0" w:color="FBD4B4" w:themeColor="accent6" w:themeTint="66"/>
+          </w:tblBorders>
+          <w:tblLook w:val="04A0" w:firstRow="1" w:lastRow="0" w:firstColumn="1" w:lastColumn="0" w:noHBand="0" w:noVBand="1"/>
+        </w:tblPrEx>
+        <w:trPr>
+          <w:trHeight w:val="652"/>
+        </w:trPr>
+        <w:tc>
+          <w:tcPr>
+            <w:cnfStyle w:val="001000000000" w:firstRow="0" w:lastRow="0" w:firstColumn="1" w:lastColumn="0" w:oddVBand="0" w:evenVBand="0" w:oddHBand="0" w:evenHBand="0" w:firstRowFirstColumn="0" w:firstRowLastColumn="0" w:lastRowFirstColumn="0" w:lastRowLastColumn="0"/>
+            <w:tcW w:w="4906" w:type="dxa"/>
+            <w:shd w:val="clear" w:color="auto" w:fill="FDE9D9" w:themeFill="accent6" w:themeFillTint="33"/>
+          </w:tcPr>
+          <w:p>
+            <w:r>
+              <w:t>Postconditions:</w:t>
+            </w:r>
+          </w:p>
+        </w:tc>
+        <w:tc>
+          <w:tcPr>
+            <w:tcW w:w="4906" w:type="dxa"/>
+            <w:shd w:val="clear" w:color="auto" w:fill="FDE9D9" w:themeFill="accent6" w:themeFillTint="33"/>
+          </w:tcPr>
+          <w:p>
+            <w:pPr>
+              <w:cnfStyle w:val="000000000000" w:firstRow="0" w:lastRow="0" w:firstColumn="0" w:lastColumn="0" w:oddVBand="0" w:evenVBand="0" w:oddHBand="0" w:evenHBand="0" w:firstRowFirstColumn="0" w:firstRowLastColumn="0" w:lastRowFirstColumn="0" w:lastRowLastColumn="0"/>
+            </w:pPr>
+            <w:r>
+              <w:t>Feedback can be viewed by the admin</w:t>
+            </w:r>
+          </w:p>
+        </w:tc>
+      </w:tr>
+    </w:tbl>
+    <w:p/>
+    <w:tbl>
+      <w:tblPr>
+        <w:tblStyle w:val="GridTable1Light-Accent6"/>
+        <w:tblW w:w="9812" w:type="dxa"/>
+        <w:tblBorders>
+          <w:top w:val="single" w:sz="4" w:space="0" w:color="auto"/>
+          <w:left w:val="single" w:sz="4" w:space="0" w:color="auto"/>
+          <w:bottom w:val="single" w:sz="4" w:space="0" w:color="auto"/>
+          <w:right w:val="single" w:sz="4" w:space="0" w:color="auto"/>
+          <w:insideH w:val="single" w:sz="4" w:space="0" w:color="auto"/>
+          <w:insideV w:val="single" w:sz="4" w:space="0" w:color="auto"/>
+        </w:tblBorders>
+        <w:tblLook w:val="0000" w:firstRow="0" w:lastRow="0" w:firstColumn="0" w:lastColumn="0" w:noHBand="0" w:noVBand="0"/>
+      </w:tblPr>
+      <w:tblGrid>
+        <w:gridCol w:w="4906"/>
+        <w:gridCol w:w="4906"/>
+      </w:tblGrid>
+      <w:tr>
+        <w:trPr>
+          <w:trHeight w:val="570"/>
+        </w:trPr>
+        <w:tc>
+          <w:tcPr>
+            <w:tcW w:w="9812" w:type="dxa"/>
+            <w:gridSpan w:val="2"/>
+            <w:shd w:val="clear" w:color="auto" w:fill="FDE9D9" w:themeFill="accent6" w:themeFillTint="33"/>
+          </w:tcPr>
+          <w:p>
+            <w:r>
+              <w:t xml:space="preserve">Contract CO 6:  </w:t>
+            </w:r>
+            <w:r>
+              <w:t>opens a feedback</w:t>
+            </w:r>
+          </w:p>
+        </w:tc>
+      </w:tr>
+      <w:tr>
+        <w:tblPrEx>
+          <w:tblBorders>
+            <w:top w:val="single" w:sz="4" w:space="0" w:color="FBD4B4" w:themeColor="accent6" w:themeTint="66"/>
+            <w:left w:val="single" w:sz="4" w:space="0" w:color="FBD4B4" w:themeColor="accent6" w:themeTint="66"/>
+            <w:bottom w:val="single" w:sz="4" w:space="0" w:color="FBD4B4" w:themeColor="accent6" w:themeTint="66"/>
+            <w:right w:val="single" w:sz="4" w:space="0" w:color="FBD4B4" w:themeColor="accent6" w:themeTint="66"/>
+            <w:insideH w:val="single" w:sz="4" w:space="0" w:color="FBD4B4" w:themeColor="accent6" w:themeTint="66"/>
+            <w:insideV w:val="single" w:sz="4" w:space="0" w:color="FBD4B4" w:themeColor="accent6" w:themeTint="66"/>
+          </w:tblBorders>
+          <w:tblLook w:val="04A0" w:firstRow="1" w:lastRow="0" w:firstColumn="1" w:lastColumn="0" w:noHBand="0" w:noVBand="1"/>
+        </w:tblPrEx>
+        <w:trPr>
+          <w:trHeight w:val="690"/>
+        </w:trPr>
+        <w:tc>
+          <w:tcPr>
+            <w:cnfStyle w:val="001000000000" w:firstRow="0" w:lastRow="0" w:firstColumn="1" w:lastColumn="0" w:oddVBand="0" w:evenVBand="0" w:oddHBand="0" w:evenHBand="0" w:firstRowFirstColumn="0" w:firstRowLastColumn="0" w:lastRowFirstColumn="0" w:lastRowLastColumn="0"/>
+            <w:tcW w:w="4906" w:type="dxa"/>
+          </w:tcPr>
+          <w:p>
+            <w:r>
+              <w:t>Operation</w:t>
+            </w:r>
+          </w:p>
+        </w:tc>
+        <w:tc>
+          <w:tcPr>
+            <w:tcW w:w="4906" w:type="dxa"/>
+          </w:tcPr>
+          <w:p>
+            <w:pPr>
+              <w:cnfStyle w:val="000000000000" w:firstRow="0" w:lastRow="0" w:firstColumn="0" w:lastColumn="0" w:oddVBand="0" w:evenVBand="0" w:oddHBand="0" w:evenHBand="0" w:firstRowFirstColumn="0" w:firstRowLastColumn="0" w:lastRowFirstColumn="0" w:lastRowLastColumn="0"/>
+            </w:pPr>
+            <w:r>
+              <w:t>opens a feedback</w:t>
+            </w:r>
+          </w:p>
+        </w:tc>
+      </w:tr>
+      <w:tr>
+        <w:tblPrEx>
+          <w:tblBorders>
+            <w:top w:val="single" w:sz="4" w:space="0" w:color="FBD4B4" w:themeColor="accent6" w:themeTint="66"/>
+            <w:left w:val="single" w:sz="4" w:space="0" w:color="FBD4B4" w:themeColor="accent6" w:themeTint="66"/>
+            <w:bottom w:val="single" w:sz="4" w:space="0" w:color="FBD4B4" w:themeColor="accent6" w:themeTint="66"/>
+            <w:right w:val="single" w:sz="4" w:space="0" w:color="FBD4B4" w:themeColor="accent6" w:themeTint="66"/>
+            <w:insideH w:val="single" w:sz="4" w:space="0" w:color="FBD4B4" w:themeColor="accent6" w:themeTint="66"/>
+            <w:insideV w:val="single" w:sz="4" w:space="0" w:color="FBD4B4" w:themeColor="accent6" w:themeTint="66"/>
+          </w:tblBorders>
+          <w:tblLook w:val="04A0" w:firstRow="1" w:lastRow="0" w:firstColumn="1" w:lastColumn="0" w:noHBand="0" w:noVBand="1"/>
+        </w:tblPrEx>
+        <w:trPr>
+          <w:trHeight w:val="652"/>
+        </w:trPr>
+        <w:tc>
+          <w:tcPr>
+            <w:cnfStyle w:val="001000000000" w:firstRow="0" w:lastRow="0" w:firstColumn="1" w:lastColumn="0" w:oddVBand="0" w:evenVBand="0" w:oddHBand="0" w:evenHBand="0" w:firstRowFirstColumn="0" w:firstRowLastColumn="0" w:lastRowFirstColumn="0" w:lastRowLastColumn="0"/>
+            <w:tcW w:w="4906" w:type="dxa"/>
+            <w:shd w:val="clear" w:color="auto" w:fill="FDE9D9" w:themeFill="accent6" w:themeFillTint="33"/>
+          </w:tcPr>
+          <w:p>
+            <w:r>
+              <w:t>Cross References:</w:t>
+            </w:r>
+          </w:p>
+        </w:tc>
+        <w:tc>
+          <w:tcPr>
+            <w:tcW w:w="4906" w:type="dxa"/>
+            <w:shd w:val="clear" w:color="auto" w:fill="FDE9D9" w:themeFill="accent6" w:themeFillTint="33"/>
+          </w:tcPr>
+          <w:p>
+            <w:pPr>
+              <w:cnfStyle w:val="000000000000" w:firstRow="0" w:lastRow="0" w:firstColumn="0" w:lastColumn="0" w:oddVBand="0" w:evenVBand="0" w:oddHBand="0" w:evenHBand="0" w:firstRowFirstColumn="0" w:firstRowLastColumn="0" w:lastRowFirstColumn="0" w:lastRowLastColumn="0"/>
+            </w:pPr>
+            <w:r>
+              <w:t>Use Cases: view feedback</w:t>
+            </w:r>
+          </w:p>
+        </w:tc>
+      </w:tr>
+      <w:tr>
+        <w:tblPrEx>
+          <w:tblBorders>
+            <w:top w:val="single" w:sz="4" w:space="0" w:color="FBD4B4" w:themeColor="accent6" w:themeTint="66"/>
+            <w:left w:val="single" w:sz="4" w:space="0" w:color="FBD4B4" w:themeColor="accent6" w:themeTint="66"/>
+            <w:bottom w:val="single" w:sz="4" w:space="0" w:color="FBD4B4" w:themeColor="accent6" w:themeTint="66"/>
+            <w:right w:val="single" w:sz="4" w:space="0" w:color="FBD4B4" w:themeColor="accent6" w:themeTint="66"/>
+            <w:insideH w:val="single" w:sz="4" w:space="0" w:color="FBD4B4" w:themeColor="accent6" w:themeTint="66"/>
+            <w:insideV w:val="single" w:sz="4" w:space="0" w:color="FBD4B4" w:themeColor="accent6" w:themeTint="66"/>
+          </w:tblBorders>
+          <w:tblLook w:val="04A0" w:firstRow="1" w:lastRow="0" w:firstColumn="1" w:lastColumn="0" w:noHBand="0" w:noVBand="1"/>
+        </w:tblPrEx>
+        <w:trPr>
+          <w:trHeight w:val="690"/>
+        </w:trPr>
+        <w:tc>
+          <w:tcPr>
+            <w:cnfStyle w:val="001000000000" w:firstRow="0" w:lastRow="0" w:firstColumn="1" w:lastColumn="0" w:oddVBand="0" w:evenVBand="0" w:oddHBand="0" w:evenHBand="0" w:firstRowFirstColumn="0" w:firstRowLastColumn="0" w:lastRowFirstColumn="0" w:lastRowLastColumn="0"/>
+            <w:tcW w:w="4906" w:type="dxa"/>
+          </w:tcPr>
+          <w:p>
+            <w:r>
+              <w:t>Preconditions:</w:t>
+            </w:r>
+          </w:p>
+        </w:tc>
+        <w:tc>
+          <w:tcPr>
+            <w:tcW w:w="4906" w:type="dxa"/>
+          </w:tcPr>
+          <w:p>
+            <w:pPr>
+              <w:cnfStyle w:val="000000000000" w:firstRow="0" w:lastRow="0" w:firstColumn="0" w:lastColumn="0" w:oddVBand="0" w:evenVBand="0" w:oddHBand="0" w:evenHBand="0" w:firstRowFirstColumn="0" w:firstRowLastColumn="0" w:lastRowFirstColumn="0" w:lastRowLastColumn="0"/>
+            </w:pPr>
+            <w:r>
+              <w:t>Feedback given by the customers are being displayed</w:t>
+            </w:r>
+          </w:p>
+        </w:tc>
+      </w:tr>
+      <w:tr>
+        <w:tblPrEx>
+          <w:tblBorders>
+            <w:top w:val="single" w:sz="4" w:space="0" w:color="FBD4B4" w:themeColor="accent6" w:themeTint="66"/>
+            <w:left w:val="single" w:sz="4" w:space="0" w:color="FBD4B4" w:themeColor="accent6" w:themeTint="66"/>
+            <w:bottom w:val="single" w:sz="4" w:space="0" w:color="FBD4B4" w:themeColor="accent6" w:themeTint="66"/>
+            <w:right w:val="single" w:sz="4" w:space="0" w:color="FBD4B4" w:themeColor="accent6" w:themeTint="66"/>
+            <w:insideH w:val="single" w:sz="4" w:space="0" w:color="FBD4B4" w:themeColor="accent6" w:themeTint="66"/>
+            <w:insideV w:val="single" w:sz="4" w:space="0" w:color="FBD4B4" w:themeColor="accent6" w:themeTint="66"/>
+          </w:tblBorders>
+          <w:tblLook w:val="04A0" w:firstRow="1" w:lastRow="0" w:firstColumn="1" w:lastColumn="0" w:noHBand="0" w:noVBand="1"/>
+        </w:tblPrEx>
+        <w:trPr>
+          <w:trHeight w:val="652"/>
+        </w:trPr>
+        <w:tc>
+          <w:tcPr>
+            <w:cnfStyle w:val="001000000000" w:firstRow="0" w:lastRow="0" w:firstColumn="1" w:lastColumn="0" w:oddVBand="0" w:evenVBand="0" w:oddHBand="0" w:evenHBand="0" w:firstRowFirstColumn="0" w:firstRowLastColumn="0" w:lastRowFirstColumn="0" w:lastRowLastColumn="0"/>
+            <w:tcW w:w="4906" w:type="dxa"/>
+            <w:shd w:val="clear" w:color="auto" w:fill="FDE9D9" w:themeFill="accent6" w:themeFillTint="33"/>
+          </w:tcPr>
+          <w:p>
+            <w:r>
+              <w:t>Postconditions:</w:t>
+            </w:r>
+          </w:p>
+        </w:tc>
+        <w:tc>
+          <w:tcPr>
+            <w:tcW w:w="4906" w:type="dxa"/>
+            <w:shd w:val="clear" w:color="auto" w:fill="FDE9D9" w:themeFill="accent6" w:themeFillTint="33"/>
+          </w:tcPr>
+          <w:p>
+            <w:pPr>
+              <w:cnfStyle w:val="000000000000" w:firstRow="0" w:lastRow="0" w:firstColumn="0" w:lastColumn="0" w:oddVBand="0" w:evenVBand="0" w:oddHBand="0" w:evenHBand="0" w:firstRowFirstColumn="0" w:firstRowLastColumn="0" w:lastRowFirstColumn="0" w:lastRowLastColumn="0"/>
+            </w:pPr>
+            <w:r>
+              <w:t>Any feedback can be opened</w:t>
+            </w:r>
+          </w:p>
+        </w:tc>
+      </w:tr>
+    </w:tbl>
+    <w:p/>
     <w:p>
       <w:pPr>
         <w:pStyle w:val="Heading3"/>
       </w:pPr>
-      <w:bookmarkStart w:id="57" w:name="_Toc105092871"/>
+      <w:bookmarkStart w:id="64" w:name="_Toc105168270"/>
+      <w:r>
+        <w:t>Osama Khan (FA20-BSE-047)</w:t>
+      </w:r>
+      <w:bookmarkEnd w:id="64"/>
+    </w:p>
+    <w:p>
+      <w:pPr>
+        <w:pStyle w:val="Heading3"/>
+      </w:pPr>
+      <w:bookmarkStart w:id="65" w:name="_Toc105168271"/>
+      <w:r>
+        <w:t>Sabahat Siddique (FA20-BSE-054)</w:t>
+      </w:r>
+      <w:bookmarkEnd w:id="65"/>
+    </w:p>
+    <w:p>
+      <w:pPr>
+        <w:pStyle w:val="Heading3"/>
+      </w:pPr>
+      <w:bookmarkStart w:id="66" w:name="_Toc105168272"/>
+      <w:r>
+        <w:t>Umama Noor (FA20-BSE-055)</w:t>
+      </w:r>
+      <w:bookmarkEnd w:id="66"/>
+    </w:p>
+    <w:p>
+      <w:pPr>
+        <w:pStyle w:val="Heading3"/>
+      </w:pPr>
+      <w:bookmarkStart w:id="67" w:name="_Toc105168273"/>
+      <w:r>
+        <w:t>Farhan Khan (FA20-BSE-069)</w:t>
+      </w:r>
+      <w:bookmarkEnd w:id="67"/>
+    </w:p>
+    <w:p>
+      <w:pPr>
+        <w:pStyle w:val="Heading3"/>
+      </w:pPr>
+      <w:bookmarkStart w:id="68" w:name="_Toc105168274"/>
+      <w:r>
+        <w:t>Bilal Khan (FA20-BSE-071)</w:t>
+      </w:r>
+      <w:bookmarkEnd w:id="68"/>
+    </w:p>
+    <w:p>
+      <w:pPr>
+        <w:rPr>
+          <w:lang w:bidi="ar-SA"/>
+        </w:rPr>
+      </w:pPr>
+    </w:p>
+    <w:p>
+      <w:pPr>
+        <w:pStyle w:val="Heading1"/>
+      </w:pPr>
+      <w:bookmarkStart w:id="69" w:name="_Toc105168275"/>
+      <w:r>
+        <w:lastRenderedPageBreak/>
+        <w:t>CHAPTER 5 Package Diagram</w:t>
+      </w:r>
+      <w:bookmarkEnd w:id="69"/>
+    </w:p>
+    <w:p>
+      <w:pPr>
+        <w:pStyle w:val="Heading2"/>
+      </w:pPr>
+      <w:bookmarkStart w:id="70" w:name="_Toc105168276"/>
+      <w:r>
+        <w:t>Introduction</w:t>
+      </w:r>
+      <w:bookmarkEnd w:id="70"/>
+    </w:p>
+    <w:p>
+      <w:pPr>
+        <w:pStyle w:val="Heading3"/>
+      </w:pPr>
+      <w:bookmarkStart w:id="71" w:name="_Toc105168277"/>
       <w:r>
         <w:t>Talah Khan (FA20-BSE-042)</w:t>
       </w:r>
-      <w:bookmarkEnd w:id="57"/>
+      <w:bookmarkEnd w:id="71"/>
     </w:p>
     <w:p>
       <w:pPr>
         <w:pStyle w:val="Heading3"/>
       </w:pPr>
-      <w:bookmarkStart w:id="58" w:name="_Toc105092872"/>
-      <w:r>
-        <w:t>Talah Khan (FA20-BSE-042)</w:t>
-      </w:r>
-      <w:bookmarkEnd w:id="58"/>
+      <w:bookmarkStart w:id="72" w:name="_Toc105168278"/>
+      <w:r>
+        <w:t>Osama Khan (FA20-BSE-047)</w:t>
+      </w:r>
+      <w:bookmarkEnd w:id="72"/>
     </w:p>
     <w:p>
       <w:pPr>
         <w:pStyle w:val="Heading3"/>
       </w:pPr>
-      <w:bookmarkStart w:id="59" w:name="_Toc105092873"/>
-      <w:r>
-        <w:t>Talah Khan (FA20-BSE-042)</w:t>
-      </w:r>
-      <w:bookmarkEnd w:id="59"/>
+      <w:bookmarkStart w:id="73" w:name="_Toc105168279"/>
+      <w:r>
+        <w:t>Sabahat Siddique (FA20-BSE-054)</w:t>
+      </w:r>
+      <w:bookmarkEnd w:id="73"/>
     </w:p>
     <w:p>
       <w:pPr>
         <w:pStyle w:val="Heading3"/>
       </w:pPr>
-      <w:bookmarkStart w:id="60" w:name="_Toc105092874"/>
-      <w:r>
-        <w:t>Talah Khan (FA20-BSE-042)</w:t>
-      </w:r>
-      <w:bookmarkEnd w:id="60"/>
-    </w:p>
-    <w:p/>
-    <w:p>
-      <w:pPr>
-        <w:rPr>
-          <w:lang w:bidi="ar-SA"/>
-        </w:rPr>
-      </w:pPr>
-    </w:p>
-    <w:p>
-      <w:pPr>
-        <w:pStyle w:val="Heading1"/>
-      </w:pPr>
-      <w:bookmarkStart w:id="61" w:name="_Toc105092875"/>
-      <w:r>
-        <w:t>CHAPTER 4 Operation Contracts</w:t>
-      </w:r>
-      <w:bookmarkEnd w:id="61"/>
-    </w:p>
-    <w:p>
-      <w:pPr>
-        <w:pStyle w:val="Heading2"/>
-      </w:pPr>
-      <w:bookmarkStart w:id="62" w:name="_Toc105092876"/>
-      <w:r>
-        <w:t>Introduction</w:t>
-      </w:r>
-      <w:bookmarkEnd w:id="62"/>
+      <w:bookmarkStart w:id="74" w:name="_Toc105168280"/>
+      <w:r>
+        <w:t>Umama Noor (FA20-BSE-055)</w:t>
+      </w:r>
+      <w:bookmarkEnd w:id="74"/>
     </w:p>
     <w:p>
       <w:pPr>
         <w:pStyle w:val="Heading3"/>
       </w:pPr>
-      <w:bookmarkStart w:id="63" w:name="_Toc105092877"/>
-      <w:r>
-        <w:t>Talah Khan (FA20-BSE-042)</w:t>
-      </w:r>
-      <w:bookmarkEnd w:id="63"/>
+      <w:bookmarkStart w:id="75" w:name="_Toc105168281"/>
+      <w:r>
+        <w:t>Farhan Khan (FA20-BSE-069)</w:t>
+      </w:r>
+      <w:bookmarkEnd w:id="75"/>
     </w:p>
     <w:p>
       <w:pPr>
         <w:pStyle w:val="Heading3"/>
       </w:pPr>
-      <w:bookmarkStart w:id="64" w:name="_Toc105092878"/>
-      <w:r>
-        <w:t>Talah Khan (FA20-BSE-042)</w:t>
-      </w:r>
-      <w:bookmarkEnd w:id="64"/>
-    </w:p>
-    <w:p>
-      <w:pPr>
-        <w:pStyle w:val="Heading3"/>
-      </w:pPr>
-      <w:bookmarkStart w:id="65" w:name="_Toc105092879"/>
-      <w:r>
-        <w:t>Talah Khan (FA20-BSE-042)</w:t>
-      </w:r>
-      <w:bookmarkEnd w:id="65"/>
-    </w:p>
-    <w:p>
-      <w:pPr>
-        <w:pStyle w:val="Heading3"/>
-      </w:pPr>
-      <w:bookmarkStart w:id="66" w:name="_Toc105092880"/>
-      <w:r>
-        <w:t>Talah Khan (FA20-BSE-042)</w:t>
-      </w:r>
-      <w:bookmarkEnd w:id="66"/>
-    </w:p>
-    <w:p>
-      <w:pPr>
-        <w:pStyle w:val="Heading3"/>
-      </w:pPr>
-      <w:bookmarkStart w:id="67" w:name="_Toc105092881"/>
-      <w:r>
-        <w:t>Talah Khan (FA20-BSE-042)</w:t>
-      </w:r>
-      <w:bookmarkEnd w:id="67"/>
-    </w:p>
-    <w:p>
-      <w:pPr>
-        <w:pStyle w:val="Heading3"/>
-      </w:pPr>
-      <w:bookmarkStart w:id="68" w:name="_Toc105092882"/>
-      <w:r>
-        <w:t>Talah Khan (FA20-BSE-042)</w:t>
-      </w:r>
-      <w:bookmarkEnd w:id="68"/>
-    </w:p>
-    <w:p>
-      <w:pPr>
-        <w:rPr>
-          <w:lang w:bidi="ar-SA"/>
-        </w:rPr>
-      </w:pPr>
-    </w:p>
-    <w:p>
-      <w:pPr>
-        <w:pStyle w:val="Heading1"/>
-      </w:pPr>
-      <w:bookmarkStart w:id="69" w:name="_Toc105092883"/>
-      <w:r>
-        <w:t>CHAPTER 5 Package Diagram</w:t>
-      </w:r>
-      <w:bookmarkEnd w:id="69"/>
-    </w:p>
-    <w:p>
-      <w:pPr>
-        <w:pStyle w:val="Heading2"/>
-      </w:pPr>
-      <w:bookmarkStart w:id="70" w:name="_Toc105092884"/>
-      <w:r>
-        <w:t>Introduction</w:t>
-      </w:r>
-      <w:bookmarkEnd w:id="70"/>
-    </w:p>
-    <w:p>
-      <w:pPr>
-        <w:pStyle w:val="Heading3"/>
-      </w:pPr>
-      <w:bookmarkStart w:id="71" w:name="_Toc105092885"/>
-      <w:r>
-        <w:t>Talah Khan (FA20-BSE-042)</w:t>
-      </w:r>
-      <w:bookmarkEnd w:id="71"/>
-    </w:p>
-    <w:p>
-      <w:pPr>
-        <w:pStyle w:val="Heading3"/>
-      </w:pPr>
-      <w:bookmarkStart w:id="72" w:name="_Toc105092886"/>
-      <w:r>
-        <w:t>Talah Khan (FA20-BSE-042)</w:t>
-      </w:r>
-      <w:bookmarkEnd w:id="72"/>
-    </w:p>
-    <w:p>
-      <w:pPr>
-        <w:pStyle w:val="Heading3"/>
-      </w:pPr>
-      <w:bookmarkStart w:id="73" w:name="_Toc105092887"/>
-      <w:r>
-        <w:t>Talah Khan (FA20-BSE-042)</w:t>
-      </w:r>
-      <w:bookmarkEnd w:id="73"/>
-    </w:p>
-    <w:p>
-      <w:pPr>
-        <w:pStyle w:val="Heading3"/>
-      </w:pPr>
-      <w:bookmarkStart w:id="74" w:name="_Toc105092888"/>
-      <w:r>
-        <w:t>Talah Khan (FA20-BSE-042)</w:t>
-      </w:r>
-      <w:bookmarkEnd w:id="74"/>
-    </w:p>
-    <w:p>
-      <w:pPr>
-        <w:pStyle w:val="Heading3"/>
-      </w:pPr>
-      <w:bookmarkStart w:id="75" w:name="_Toc105092889"/>
-      <w:r>
-        <w:t>Talah Khan (FA20-BSE-042)</w:t>
-      </w:r>
-      <w:bookmarkEnd w:id="75"/>
-    </w:p>
-    <w:p>
-      <w:pPr>
-        <w:pStyle w:val="Heading3"/>
-      </w:pPr>
-      <w:bookmarkStart w:id="76" w:name="_Toc105092890"/>
-      <w:r>
-        <w:t>Talah Khan (FA20-BSE-042)</w:t>
+      <w:bookmarkStart w:id="76" w:name="_Toc105168282"/>
+      <w:r>
+        <w:t>Bilal Khan (FA20-BSE-071)</w:t>
       </w:r>
       <w:bookmarkEnd w:id="76"/>
     </w:p>
@@ -41688,6 +43325,65 @@
     <w:basedOn w:val="DefaultParagraphFont"/>
     <w:rsid w:val="00183CD1"/>
   </w:style>
+  <w:style w:type="table" w:styleId="GridTable1Light-Accent6">
+    <w:name w:val="Grid Table 1 Light Accent 6"/>
+    <w:basedOn w:val="TableNormal"/>
+    <w:uiPriority w:val="46"/>
+    <w:rsid w:val="00782592"/>
+    <w:rPr>
+      <w:rFonts w:asciiTheme="minorHAnsi" w:eastAsiaTheme="minorHAnsi" w:hAnsiTheme="minorHAnsi" w:cstheme="minorBidi"/>
+      <w:sz w:val="22"/>
+      <w:szCs w:val="22"/>
+    </w:rPr>
+    <w:tblPr>
+      <w:tblStyleRowBandSize w:val="1"/>
+      <w:tblStyleColBandSize w:val="1"/>
+      <w:tblBorders>
+        <w:top w:val="single" w:sz="4" w:space="0" w:color="FBD4B4" w:themeColor="accent6" w:themeTint="66"/>
+        <w:left w:val="single" w:sz="4" w:space="0" w:color="FBD4B4" w:themeColor="accent6" w:themeTint="66"/>
+        <w:bottom w:val="single" w:sz="4" w:space="0" w:color="FBD4B4" w:themeColor="accent6" w:themeTint="66"/>
+        <w:right w:val="single" w:sz="4" w:space="0" w:color="FBD4B4" w:themeColor="accent6" w:themeTint="66"/>
+        <w:insideH w:val="single" w:sz="4" w:space="0" w:color="FBD4B4" w:themeColor="accent6" w:themeTint="66"/>
+        <w:insideV w:val="single" w:sz="4" w:space="0" w:color="FBD4B4" w:themeColor="accent6" w:themeTint="66"/>
+      </w:tblBorders>
+    </w:tblPr>
+    <w:tblStylePr w:type="firstRow">
+      <w:rPr>
+        <w:b/>
+        <w:bCs/>
+      </w:rPr>
+      <w:tblPr/>
+      <w:tcPr>
+        <w:tcBorders>
+          <w:bottom w:val="single" w:sz="12" w:space="0" w:color="FABF8F" w:themeColor="accent6" w:themeTint="99"/>
+        </w:tcBorders>
+      </w:tcPr>
+    </w:tblStylePr>
+    <w:tblStylePr w:type="lastRow">
+      <w:rPr>
+        <w:b/>
+        <w:bCs/>
+      </w:rPr>
+      <w:tblPr/>
+      <w:tcPr>
+        <w:tcBorders>
+          <w:top w:val="double" w:sz="2" w:space="0" w:color="FABF8F" w:themeColor="accent6" w:themeTint="99"/>
+        </w:tcBorders>
+      </w:tcPr>
+    </w:tblStylePr>
+    <w:tblStylePr w:type="firstCol">
+      <w:rPr>
+        <w:b/>
+        <w:bCs/>
+      </w:rPr>
+    </w:tblStylePr>
+    <w:tblStylePr w:type="lastCol">
+      <w:rPr>
+        <w:b/>
+        <w:bCs/>
+      </w:rPr>
+    </w:tblStylePr>
+  </w:style>
 </w:styles>
 </file>
 

</xml_diff>

<commit_message>
operation contract added in thesis
</commit_message>
<xml_diff>
--- a/thesis/OOSE THESIS.docx
+++ b/thesis/OOSE THESIS.docx
@@ -1501,21 +1501,7 @@
                 <w:rStyle w:val="Hyperlink"/>
                 <w:noProof/>
               </w:rPr>
-              <w:t>Talah Khan (FA20-</w:t>
-            </w:r>
-            <w:r>
-              <w:rPr>
-                <w:rStyle w:val="Hyperlink"/>
-                <w:noProof/>
-              </w:rPr>
-              <w:t>B</w:t>
-            </w:r>
-            <w:r>
-              <w:rPr>
-                <w:rStyle w:val="Hyperlink"/>
-                <w:noProof/>
-              </w:rPr>
-              <w:t>SE-042)</w:t>
+              <w:t>Talah Khan (FA20-BSE-042)</w:t>
             </w:r>
             <w:r>
               <w:rPr>
@@ -4963,19 +4949,11 @@
         </w:rPr>
         <w:t>[</w:t>
       </w:r>
-      <w:proofErr w:type="gramStart"/>
       <w:r>
         <w:rPr>
           <w:bCs/>
         </w:rPr>
-        <w:t>Text Book</w:t>
-      </w:r>
-      <w:proofErr w:type="gramEnd"/>
-      <w:r>
-        <w:rPr>
-          <w:bCs/>
-        </w:rPr>
-        <w:t xml:space="preserve">: </w:t>
+        <w:t xml:space="preserve">Text Book: </w:t>
       </w:r>
       <w:r>
         <w:t>7.6. NextGen Example: (Partial) Vision]</w:t>
@@ -5354,12 +5332,12 @@
             <w:pPr>
               <w:pStyle w:val="Heading2"/>
             </w:pPr>
-            <w:bookmarkStart w:id="13" w:name="_Toc101427044"/>
-            <w:bookmarkStart w:id="14" w:name="_Toc105170186"/>
+            <w:bookmarkStart w:id="13" w:name="_Toc105170186"/>
+            <w:bookmarkStart w:id="14" w:name="_Toc101427044"/>
             <w:r>
               <w:t>Term</w:t>
             </w:r>
-            <w:bookmarkEnd w:id="14"/>
+            <w:bookmarkEnd w:id="13"/>
           </w:p>
         </w:tc>
         <w:tc>
@@ -5509,7 +5487,7 @@
       <w:r>
         <w:t>Risk List &amp; Risk Management Plan</w:t>
       </w:r>
-      <w:bookmarkEnd w:id="13"/>
+      <w:bookmarkEnd w:id="14"/>
       <w:bookmarkEnd w:id="18"/>
     </w:p>
     <w:p>
@@ -5867,21 +5845,7 @@
         <w:rPr>
           <w:rFonts w:ascii="Times New Roman" w:hAnsi="Times New Roman" w:cs="Times New Roman"/>
         </w:rPr>
-        <w:t xml:space="preserve">Manager/Shopkeeper requests the system to allow access to add categories to stock. System first verify that Manager/Shopkeeper is registered or logged into the </w:t>
-      </w:r>
-      <w:proofErr w:type="gramStart"/>
-      <w:r>
-        <w:rPr>
-          <w:rFonts w:ascii="Times New Roman" w:hAnsi="Times New Roman" w:cs="Times New Roman"/>
-        </w:rPr>
-        <w:t>system .</w:t>
-      </w:r>
-      <w:proofErr w:type="gramEnd"/>
-      <w:r>
-        <w:rPr>
-          <w:rFonts w:ascii="Times New Roman" w:hAnsi="Times New Roman" w:cs="Times New Roman"/>
-        </w:rPr>
-        <w:t xml:space="preserve"> After verification system allows Manager/Shopkeeper to add categories to the stock. Manager/Shopkeeper checks the database to see which categories are not available. Manager/Shopkeeper add those categories to the CMS successfully.  </w:t>
+        <w:t xml:space="preserve">Manager/Shopkeeper requests the system to allow access to add categories to stock. System first verify that Manager/Shopkeeper is registered or logged into the system . After verification system allows Manager/Shopkeeper to add categories to the stock. Manager/Shopkeeper checks the database to see which categories are not available. Manager/Shopkeeper add those categories to the CMS successfully.  </w:t>
       </w:r>
     </w:p>
     <w:p/>
@@ -5905,49 +5869,7 @@
         <w:rPr>
           <w:rFonts w:ascii="Times New Roman" w:hAnsi="Times New Roman" w:cs="Times New Roman"/>
         </w:rPr>
-        <w:t xml:space="preserve">Customer arrives at CMS to order item. System asks user to login. Customer requests the system to display items. System </w:t>
-      </w:r>
-      <w:proofErr w:type="gramStart"/>
-      <w:r>
-        <w:rPr>
-          <w:rFonts w:ascii="Times New Roman" w:hAnsi="Times New Roman" w:cs="Times New Roman"/>
-        </w:rPr>
-        <w:t>show</w:t>
-      </w:r>
-      <w:proofErr w:type="gramEnd"/>
-      <w:r>
-        <w:rPr>
-          <w:rFonts w:ascii="Times New Roman" w:hAnsi="Times New Roman" w:cs="Times New Roman"/>
-        </w:rPr>
-        <w:t xml:space="preserve"> all the items to the customer. </w:t>
-      </w:r>
-      <w:proofErr w:type="gramStart"/>
-      <w:r>
-        <w:rPr>
-          <w:rFonts w:ascii="Times New Roman" w:hAnsi="Times New Roman" w:cs="Times New Roman"/>
-        </w:rPr>
-        <w:t>Customer</w:t>
-      </w:r>
-      <w:proofErr w:type="gramEnd"/>
-      <w:r>
-        <w:rPr>
-          <w:rFonts w:ascii="Times New Roman" w:hAnsi="Times New Roman" w:cs="Times New Roman"/>
-        </w:rPr>
-        <w:t xml:space="preserve"> view all the items. Customer after viewing select items and request system to purchase order. System successfully </w:t>
-      </w:r>
-      <w:proofErr w:type="gramStart"/>
-      <w:r>
-        <w:rPr>
-          <w:rFonts w:ascii="Times New Roman" w:hAnsi="Times New Roman" w:cs="Times New Roman"/>
-        </w:rPr>
-        <w:t>show</w:t>
-      </w:r>
-      <w:proofErr w:type="gramEnd"/>
-      <w:r>
-        <w:rPr>
-          <w:rFonts w:ascii="Times New Roman" w:hAnsi="Times New Roman" w:cs="Times New Roman"/>
-        </w:rPr>
-        <w:t xml:space="preserve"> items and customer view all the items successfully. </w:t>
+        <w:t xml:space="preserve">Customer arrives at CMS to order item. System asks user to login. Customer requests the system to display items. System show all the items to the customer. Customer view all the items. Customer after viewing select items and request system to purchase order. System successfully show items and customer view all the items successfully. </w:t>
       </w:r>
     </w:p>
     <w:p/>
@@ -5971,49 +5893,7 @@
         <w:rPr>
           <w:rFonts w:ascii="Times New Roman" w:hAnsi="Times New Roman" w:cs="Times New Roman"/>
         </w:rPr>
-        <w:t xml:space="preserve">Customer arrives at CMS to order item. System asks user to login. Customer requests the system to display categories. System </w:t>
-      </w:r>
-      <w:proofErr w:type="gramStart"/>
-      <w:r>
-        <w:rPr>
-          <w:rFonts w:ascii="Times New Roman" w:hAnsi="Times New Roman" w:cs="Times New Roman"/>
-        </w:rPr>
-        <w:t>show</w:t>
-      </w:r>
-      <w:proofErr w:type="gramEnd"/>
-      <w:r>
-        <w:rPr>
-          <w:rFonts w:ascii="Times New Roman" w:hAnsi="Times New Roman" w:cs="Times New Roman"/>
-        </w:rPr>
-        <w:t xml:space="preserve"> all the items to the customer. </w:t>
-      </w:r>
-      <w:proofErr w:type="gramStart"/>
-      <w:r>
-        <w:rPr>
-          <w:rFonts w:ascii="Times New Roman" w:hAnsi="Times New Roman" w:cs="Times New Roman"/>
-        </w:rPr>
-        <w:t>Customer</w:t>
-      </w:r>
-      <w:proofErr w:type="gramEnd"/>
-      <w:r>
-        <w:rPr>
-          <w:rFonts w:ascii="Times New Roman" w:hAnsi="Times New Roman" w:cs="Times New Roman"/>
-        </w:rPr>
-        <w:t xml:space="preserve"> view all the categories. Customer after viewing select categories and request system to purchase order. System successfully </w:t>
-      </w:r>
-      <w:proofErr w:type="gramStart"/>
-      <w:r>
-        <w:rPr>
-          <w:rFonts w:ascii="Times New Roman" w:hAnsi="Times New Roman" w:cs="Times New Roman"/>
-        </w:rPr>
-        <w:t>show</w:t>
-      </w:r>
-      <w:proofErr w:type="gramEnd"/>
-      <w:r>
-        <w:rPr>
-          <w:rFonts w:ascii="Times New Roman" w:hAnsi="Times New Roman" w:cs="Times New Roman"/>
-        </w:rPr>
-        <w:t xml:space="preserve"> categories and customer view all the categories successfully. </w:t>
+        <w:t xml:space="preserve">Customer arrives at CMS to order item. System asks user to login. Customer requests the system to display categories. System show all the items to the customer. Customer view all the categories. Customer after viewing select categories and request system to purchase order. System successfully show categories and customer view all the categories successfully. </w:t>
       </w:r>
     </w:p>
     <w:p/>
@@ -6080,13 +5960,8 @@
         </w:rPr>
         <w:t xml:space="preserve">.   </w:t>
       </w:r>
-      <w:proofErr w:type="gramStart"/>
-      <w:r>
-        <w:t>Customer</w:t>
-      </w:r>
-      <w:proofErr w:type="gramEnd"/>
-      <w:r>
-        <w:t xml:space="preserve"> select payment method</w:t>
+      <w:r>
+        <w:t>Customer select payment method</w:t>
       </w:r>
       <w:r>
         <w:rPr>
@@ -6114,15 +5989,7 @@
         <w:spacing w:after="160" w:line="256" w:lineRule="auto"/>
       </w:pPr>
       <w:r>
-        <w:t xml:space="preserve">Customer asks to return the item.  System check that the return item is OK or not. System set the deadline for returning orders if the deadline pass send SORRY message to customer. If the deadline is not pass system allows to the customer to return the order. System also </w:t>
-      </w:r>
-      <w:proofErr w:type="gramStart"/>
-      <w:r>
-        <w:t>check</w:t>
-      </w:r>
-      <w:proofErr w:type="gramEnd"/>
-      <w:r>
-        <w:t xml:space="preserve"> return item ID and quantity</w:t>
+        <w:t>Customer asks to return the item.  System check that the return item is OK or not. System set the deadline for returning orders if the deadline pass send SORRY message to customer. If the deadline is not pass system allows to the customer to return the order. System also check return item ID and quantity</w:t>
       </w:r>
     </w:p>
     <w:p/>
@@ -6158,15 +6025,7 @@
         <w:spacing w:after="160" w:line="259" w:lineRule="auto"/>
       </w:pPr>
       <w:r>
-        <w:t xml:space="preserve">Customer wants to replace the order. System check that the replacement of the order is possible or not. System check that the demand of the customer for the new item is available in stock or not. If stock is not available send msg to customer that the stock is unavailable. If stock available system </w:t>
-      </w:r>
-      <w:proofErr w:type="gramStart"/>
-      <w:r>
-        <w:t>allow</w:t>
-      </w:r>
-      <w:proofErr w:type="gramEnd"/>
-      <w:r>
-        <w:t xml:space="preserve"> the customer to replace the item. System also checks replace item ID and quantity as well.</w:t>
+        <w:t>Customer wants to replace the order. System check that the replacement of the order is possible or not. System check that the demand of the customer for the new item is available in stock or not. If stock is not available send msg to customer that the stock is unavailable. If stock available system allow the customer to replace the item. System also checks replace item ID and quantity as well.</w:t>
       </w:r>
     </w:p>
     <w:p/>
@@ -6420,25 +6279,7 @@
           <w:sz w:val="24"/>
           <w:szCs w:val="24"/>
         </w:rPr>
-        <w:t xml:space="preserve"> System confirms the shipping information, process the </w:t>
-      </w:r>
-      <w:proofErr w:type="gramStart"/>
-      <w:r>
-        <w:rPr>
-          <w:rFonts w:asciiTheme="minorHAnsi" w:hAnsiTheme="minorHAnsi" w:cstheme="minorHAnsi"/>
-          <w:sz w:val="24"/>
-          <w:szCs w:val="24"/>
-        </w:rPr>
-        <w:t>order</w:t>
-      </w:r>
-      <w:proofErr w:type="gramEnd"/>
-      <w:r>
-        <w:rPr>
-          <w:rFonts w:asciiTheme="minorHAnsi" w:hAnsiTheme="minorHAnsi" w:cstheme="minorHAnsi"/>
-          <w:sz w:val="24"/>
-          <w:szCs w:val="24"/>
-        </w:rPr>
-        <w:t xml:space="preserve"> and ship out the items.</w:t>
+        <w:t xml:space="preserve"> System confirms the shipping information, process the order and ship out the items.</w:t>
       </w:r>
     </w:p>
     <w:p>
@@ -7404,15 +7245,7 @@
         <w:t xml:space="preserve"> (or Postconditions):</w:t>
       </w:r>
       <w:r>
-        <w:t xml:space="preserve"> username is </w:t>
-      </w:r>
-      <w:proofErr w:type="gramStart"/>
-      <w:r>
-        <w:t>available</w:t>
-      </w:r>
-      <w:proofErr w:type="gramEnd"/>
-      <w:r>
-        <w:t xml:space="preserve"> and account is registered. Account is not already registered. </w:t>
+        <w:t xml:space="preserve"> username is available and account is registered. Account is not already registered. </w:t>
       </w:r>
     </w:p>
     <w:p>
@@ -7484,15 +7317,7 @@
         </w:numPr>
       </w:pPr>
       <w:r>
-        <w:t xml:space="preserve">The user enters username, password, </w:t>
-      </w:r>
-      <w:proofErr w:type="gramStart"/>
-      <w:r>
-        <w:t>email</w:t>
-      </w:r>
-      <w:proofErr w:type="gramEnd"/>
-      <w:r>
-        <w:t xml:space="preserve"> and address</w:t>
+        <w:t>The user enters username, password, email and address</w:t>
       </w:r>
     </w:p>
     <w:p>
@@ -7528,15 +7353,7 @@
         </w:numPr>
       </w:pPr>
       <w:r>
-        <w:t xml:space="preserve">If the account is not </w:t>
-      </w:r>
-      <w:proofErr w:type="gramStart"/>
-      <w:r>
-        <w:t>registered</w:t>
-      </w:r>
-      <w:proofErr w:type="gramEnd"/>
-      <w:r>
-        <w:t xml:space="preserve"> then the system registers the account.</w:t>
+        <w:t>If the account is not registered then the system registers the account.</w:t>
       </w:r>
     </w:p>
     <w:p>
@@ -8493,13 +8310,8 @@
         </w:numPr>
       </w:pPr>
       <w:r>
-        <w:t xml:space="preserve">Mouse and keyboard are </w:t>
-      </w:r>
-      <w:proofErr w:type="gramStart"/>
-      <w:r>
-        <w:t>required .</w:t>
-      </w:r>
-      <w:proofErr w:type="gramEnd"/>
+        <w:t>Mouse and keyboard are required .</w:t>
+      </w:r>
     </w:p>
     <w:p>
       <w:pPr>
@@ -9243,13 +9055,8 @@
         </w:numPr>
       </w:pPr>
       <w:r>
-        <w:t xml:space="preserve">Mouse and keyboard are </w:t>
-      </w:r>
-      <w:proofErr w:type="gramStart"/>
-      <w:r>
-        <w:t>required .</w:t>
-      </w:r>
-      <w:proofErr w:type="gramEnd"/>
+        <w:t>Mouse and keyboard are required .</w:t>
+      </w:r>
     </w:p>
     <w:p>
       <w:pPr>
@@ -9955,13 +9762,8 @@
         </w:numPr>
       </w:pPr>
       <w:r>
-        <w:t xml:space="preserve">Mouse and keyboard are </w:t>
-      </w:r>
-      <w:proofErr w:type="gramStart"/>
-      <w:r>
-        <w:t>required .</w:t>
-      </w:r>
-      <w:proofErr w:type="gramEnd"/>
+        <w:t>Mouse and keyboard are required .</w:t>
+      </w:r>
     </w:p>
     <w:p>
       <w:pPr>
@@ -10902,15 +10704,7 @@
               <w:t>Actor</w:t>
             </w:r>
             <w:r>
-              <w:t xml:space="preserve">: </w:t>
-            </w:r>
-            <w:proofErr w:type="gramStart"/>
-            <w:r>
-              <w:t>customer ,</w:t>
-            </w:r>
-            <w:proofErr w:type="gramEnd"/>
-            <w:r>
-              <w:t xml:space="preserve"> Manager , Shopkeeper </w:t>
+              <w:t xml:space="preserve">: customer , Manager , Shopkeeper </w:t>
             </w:r>
           </w:p>
           <w:p>
@@ -10956,23 +10750,7 @@
                 <w:rStyle w:val="doctext1"/>
                 <w:rFonts w:ascii="Times New Roman" w:hAnsi="Times New Roman" w:cs="Times New Roman"/>
               </w:rPr>
-              <w:t xml:space="preserve"> Wants accurate, </w:t>
-            </w:r>
-            <w:proofErr w:type="gramStart"/>
-            <w:r>
-              <w:rPr>
-                <w:rStyle w:val="doctext1"/>
-                <w:rFonts w:ascii="Times New Roman" w:hAnsi="Times New Roman" w:cs="Times New Roman"/>
-              </w:rPr>
-              <w:t>fast</w:t>
-            </w:r>
-            <w:proofErr w:type="gramEnd"/>
-            <w:r>
-              <w:rPr>
-                <w:rStyle w:val="doctext1"/>
-                <w:rFonts w:ascii="Times New Roman" w:hAnsi="Times New Roman" w:cs="Times New Roman"/>
-              </w:rPr>
-              <w:t xml:space="preserve"> and relevant search</w:t>
+              <w:t xml:space="preserve"> Wants accurate, fast and relevant search</w:t>
             </w:r>
           </w:p>
           <w:p>
@@ -11003,23 +10781,7 @@
                 <w:rStyle w:val="doctext1"/>
                 <w:rFonts w:ascii="Times New Roman" w:hAnsi="Times New Roman" w:cs="Times New Roman"/>
               </w:rPr>
-              <w:t xml:space="preserve">Wants accurate, </w:t>
-            </w:r>
-            <w:proofErr w:type="gramStart"/>
-            <w:r>
-              <w:rPr>
-                <w:rStyle w:val="doctext1"/>
-                <w:rFonts w:ascii="Times New Roman" w:hAnsi="Times New Roman" w:cs="Times New Roman"/>
-              </w:rPr>
-              <w:t>fast</w:t>
-            </w:r>
-            <w:proofErr w:type="gramEnd"/>
-            <w:r>
-              <w:rPr>
-                <w:rStyle w:val="doctext1"/>
-                <w:rFonts w:ascii="Times New Roman" w:hAnsi="Times New Roman" w:cs="Times New Roman"/>
-              </w:rPr>
-              <w:t xml:space="preserve"> and relevant search</w:t>
+              <w:t>Wants accurate, fast and relevant search</w:t>
             </w:r>
           </w:p>
           <w:p>
@@ -11049,23 +10811,7 @@
                 <w:rStyle w:val="doctext1"/>
                 <w:rFonts w:ascii="Times New Roman" w:hAnsi="Times New Roman" w:cs="Times New Roman"/>
               </w:rPr>
-              <w:t xml:space="preserve"> Wants to ensure that </w:t>
-            </w:r>
-            <w:proofErr w:type="gramStart"/>
-            <w:r>
-              <w:rPr>
-                <w:rStyle w:val="doctext1"/>
-                <w:rFonts w:ascii="Times New Roman" w:hAnsi="Times New Roman" w:cs="Times New Roman"/>
-              </w:rPr>
-              <w:t>user ,</w:t>
-            </w:r>
-            <w:proofErr w:type="gramEnd"/>
-            <w:r>
-              <w:rPr>
-                <w:rStyle w:val="doctext1"/>
-                <w:rFonts w:ascii="Times New Roman" w:hAnsi="Times New Roman" w:cs="Times New Roman"/>
-              </w:rPr>
-              <w:t xml:space="preserve"> manager and shopkeeper are able to search the item with fast and relevant results</w:t>
+              <w:t xml:space="preserve"> Wants to ensure that user , manager and shopkeeper are able to search the item with fast and relevant results</w:t>
             </w:r>
           </w:p>
           <w:p>
@@ -11095,23 +10841,7 @@
                 <w:rStyle w:val="doctext1"/>
                 <w:rFonts w:ascii="Times New Roman" w:hAnsi="Times New Roman" w:cs="Times New Roman"/>
               </w:rPr>
-              <w:t xml:space="preserve"> Wants accurate, </w:t>
-            </w:r>
-            <w:proofErr w:type="gramStart"/>
-            <w:r>
-              <w:rPr>
-                <w:rStyle w:val="doctext1"/>
-                <w:rFonts w:ascii="Times New Roman" w:hAnsi="Times New Roman" w:cs="Times New Roman"/>
-              </w:rPr>
-              <w:t>fast</w:t>
-            </w:r>
-            <w:proofErr w:type="gramEnd"/>
-            <w:r>
-              <w:rPr>
-                <w:rStyle w:val="doctext1"/>
-                <w:rFonts w:ascii="Times New Roman" w:hAnsi="Times New Roman" w:cs="Times New Roman"/>
-              </w:rPr>
-              <w:t xml:space="preserve"> and relevant search</w:t>
+              <w:t xml:space="preserve"> Wants accurate, fast and relevant search</w:t>
             </w:r>
           </w:p>
           <w:p>
@@ -11239,15 +10969,7 @@
       </w:pPr>
       <w:r>
         <w:lastRenderedPageBreak/>
-        <w:t xml:space="preserve">The user enters username, password, </w:t>
-      </w:r>
-      <w:proofErr w:type="gramStart"/>
-      <w:r>
-        <w:t>email</w:t>
-      </w:r>
-      <w:proofErr w:type="gramEnd"/>
-      <w:r>
-        <w:t xml:space="preserve"> and address</w:t>
+        <w:t>The user enters username, password, email and address</w:t>
       </w:r>
     </w:p>
     <w:p>
@@ -11283,15 +11005,7 @@
         </w:numPr>
       </w:pPr>
       <w:r>
-        <w:t xml:space="preserve">If the account is not </w:t>
-      </w:r>
-      <w:proofErr w:type="gramStart"/>
-      <w:r>
-        <w:t>registered</w:t>
-      </w:r>
-      <w:proofErr w:type="gramEnd"/>
-      <w:r>
-        <w:t xml:space="preserve"> then the system registers the account.</w:t>
+        <w:t>If the account is not registered then the system registers the account.</w:t>
       </w:r>
     </w:p>
     <w:p>
@@ -12115,15 +11829,7 @@
         </w:numPr>
       </w:pPr>
       <w:r>
-        <w:t xml:space="preserve">System doesn’t </w:t>
-      </w:r>
-      <w:proofErr w:type="gramStart"/>
-      <w:r>
-        <w:t>allows</w:t>
-      </w:r>
-      <w:proofErr w:type="gramEnd"/>
-      <w:r>
-        <w:t xml:space="preserve"> Manager/Customer to add items.</w:t>
+        <w:t>System doesn’t allows Manager/Customer to add items.</w:t>
       </w:r>
     </w:p>
     <w:p>
@@ -12262,13 +11968,8 @@
         </w:numPr>
       </w:pPr>
       <w:r>
-        <w:t xml:space="preserve">Mouse and keyboard are </w:t>
-      </w:r>
-      <w:proofErr w:type="gramStart"/>
-      <w:r>
-        <w:t>required .</w:t>
-      </w:r>
-      <w:proofErr w:type="gramEnd"/>
+        <w:t>Mouse and keyboard are required .</w:t>
+      </w:r>
     </w:p>
     <w:p>
       <w:pPr>
@@ -12469,15 +12170,7 @@
               <w:t>Actor</w:t>
             </w:r>
             <w:r>
-              <w:t xml:space="preserve">: </w:t>
-            </w:r>
-            <w:proofErr w:type="gramStart"/>
-            <w:r>
-              <w:t>Manager ,</w:t>
-            </w:r>
-            <w:proofErr w:type="gramEnd"/>
-            <w:r>
-              <w:t xml:space="preserve"> shopkeeper</w:t>
+              <w:t>: Manager , shopkeeper</w:t>
             </w:r>
           </w:p>
           <w:p>
@@ -12852,15 +12545,7 @@
         </w:numPr>
       </w:pPr>
       <w:r>
-        <w:t xml:space="preserve">System doesn’t </w:t>
-      </w:r>
-      <w:proofErr w:type="gramStart"/>
-      <w:r>
-        <w:t>allows</w:t>
-      </w:r>
-      <w:proofErr w:type="gramEnd"/>
-      <w:r>
-        <w:t xml:space="preserve"> Manager/Customer to add categories.</w:t>
+        <w:t>System doesn’t allows Manager/Customer to add categories.</w:t>
       </w:r>
     </w:p>
     <w:p>
@@ -13004,13 +12689,8 @@
         </w:numPr>
       </w:pPr>
       <w:r>
-        <w:t xml:space="preserve">Mouse and keyboard are </w:t>
-      </w:r>
-      <w:proofErr w:type="gramStart"/>
-      <w:r>
-        <w:t>required .</w:t>
-      </w:r>
-      <w:proofErr w:type="gramEnd"/>
+        <w:t>Mouse and keyboard are required .</w:t>
+      </w:r>
     </w:p>
     <w:p>
       <w:pPr>
@@ -13212,15 +12892,7 @@
               <w:t>Actor</w:t>
             </w:r>
             <w:r>
-              <w:t xml:space="preserve">: Customer, </w:t>
-            </w:r>
-            <w:proofErr w:type="gramStart"/>
-            <w:r>
-              <w:t>Manager ,</w:t>
-            </w:r>
-            <w:proofErr w:type="gramEnd"/>
-            <w:r>
-              <w:t xml:space="preserve"> Customer</w:t>
+              <w:t>: Customer, Manager , Customer</w:t>
             </w:r>
           </w:p>
           <w:p>
@@ -13254,21 +12926,12 @@
               </w:rPr>
               <w:t xml:space="preserve">- </w:t>
             </w:r>
-            <w:proofErr w:type="gramStart"/>
             <w:r>
               <w:rPr>
                 <w:rStyle w:val="docemphroman"/>
                 <w:rFonts w:ascii="Times New Roman" w:hAnsi="Times New Roman" w:cs="Times New Roman"/>
               </w:rPr>
-              <w:t>Customer ,</w:t>
-            </w:r>
-            <w:proofErr w:type="gramEnd"/>
-            <w:r>
-              <w:rPr>
-                <w:rStyle w:val="docemphroman"/>
-                <w:rFonts w:ascii="Times New Roman" w:hAnsi="Times New Roman" w:cs="Times New Roman"/>
-              </w:rPr>
-              <w:t xml:space="preserve"> </w:t>
+              <w:t xml:space="preserve">Customer , </w:t>
             </w:r>
             <w:r>
               <w:rPr>
@@ -13462,79 +13125,54 @@
           <w:sz w:val="24"/>
         </w:rPr>
       </w:pPr>
-      <w:proofErr w:type="gramStart"/>
       <w:r>
         <w:rPr>
           <w:rFonts w:ascii="Times New Roman" w:hAnsi="Times New Roman" w:cs="Times New Roman"/>
           <w:sz w:val="24"/>
         </w:rPr>
-        <w:t>Customer</w:t>
-      </w:r>
-      <w:proofErr w:type="gramEnd"/>
-      <w:r>
+        <w:t>Customer view all the items.</w:t>
+      </w:r>
+    </w:p>
+    <w:p>
+      <w:pPr>
+        <w:pStyle w:val="ListParagraph"/>
+        <w:numPr>
+          <w:ilvl w:val="0"/>
+          <w:numId w:val="27"/>
+        </w:numPr>
+        <w:jc w:val="both"/>
         <w:rPr>
           <w:rFonts w:ascii="Times New Roman" w:hAnsi="Times New Roman" w:cs="Times New Roman"/>
           <w:sz w:val="24"/>
         </w:rPr>
-        <w:t xml:space="preserve"> view all the items.</w:t>
-      </w:r>
-    </w:p>
-    <w:p>
-      <w:pPr>
-        <w:pStyle w:val="ListParagraph"/>
-        <w:numPr>
-          <w:ilvl w:val="0"/>
-          <w:numId w:val="27"/>
-        </w:numPr>
-        <w:jc w:val="both"/>
+      </w:pPr>
+      <w:r>
         <w:rPr>
           <w:rFonts w:ascii="Times New Roman" w:hAnsi="Times New Roman" w:cs="Times New Roman"/>
           <w:sz w:val="24"/>
         </w:rPr>
-      </w:pPr>
-      <w:r>
+        <w:t xml:space="preserve"> Customer after viewing select items and request system to purchase order.</w:t>
+      </w:r>
+    </w:p>
+    <w:p>
+      <w:pPr>
+        <w:pStyle w:val="ListParagraph"/>
+        <w:numPr>
+          <w:ilvl w:val="0"/>
+          <w:numId w:val="27"/>
+        </w:numPr>
+        <w:jc w:val="both"/>
         <w:rPr>
           <w:rFonts w:ascii="Times New Roman" w:hAnsi="Times New Roman" w:cs="Times New Roman"/>
           <w:sz w:val="24"/>
         </w:rPr>
-        <w:t xml:space="preserve"> Customer after viewing select items and request system to purchase order.</w:t>
-      </w:r>
-    </w:p>
-    <w:p>
-      <w:pPr>
-        <w:pStyle w:val="ListParagraph"/>
-        <w:numPr>
-          <w:ilvl w:val="0"/>
-          <w:numId w:val="27"/>
-        </w:numPr>
-        <w:jc w:val="both"/>
+      </w:pPr>
+      <w:r>
         <w:rPr>
           <w:rFonts w:ascii="Times New Roman" w:hAnsi="Times New Roman" w:cs="Times New Roman"/>
           <w:sz w:val="24"/>
         </w:rPr>
-      </w:pPr>
-      <w:r>
-        <w:rPr>
-          <w:rFonts w:ascii="Times New Roman" w:hAnsi="Times New Roman" w:cs="Times New Roman"/>
-          <w:sz w:val="24"/>
-        </w:rPr>
-        <w:t xml:space="preserve">System successfully </w:t>
-      </w:r>
-      <w:proofErr w:type="gramStart"/>
-      <w:r>
-        <w:rPr>
-          <w:rFonts w:ascii="Times New Roman" w:hAnsi="Times New Roman" w:cs="Times New Roman"/>
-          <w:sz w:val="24"/>
-        </w:rPr>
-        <w:t>show</w:t>
-      </w:r>
-      <w:proofErr w:type="gramEnd"/>
-      <w:r>
-        <w:rPr>
-          <w:rFonts w:ascii="Times New Roman" w:hAnsi="Times New Roman" w:cs="Times New Roman"/>
-          <w:sz w:val="24"/>
-        </w:rPr>
-        <w:t xml:space="preserve"> items and customer view all the items successfully. </w:t>
+        <w:t xml:space="preserve">System successfully show items and customer view all the items successfully. </w:t>
       </w:r>
     </w:p>
     <w:p>
@@ -13797,13 +13435,8 @@
         </w:numPr>
       </w:pPr>
       <w:r>
-        <w:t xml:space="preserve">Mouse and keyboard are </w:t>
-      </w:r>
-      <w:proofErr w:type="gramStart"/>
-      <w:r>
-        <w:t>required .</w:t>
-      </w:r>
-      <w:proofErr w:type="gramEnd"/>
+        <w:t>Mouse and keyboard are required .</w:t>
+      </w:r>
     </w:p>
     <w:p>
       <w:pPr>
@@ -14010,19 +13643,11 @@
             <w:r>
               <w:t xml:space="preserve"> </w:t>
             </w:r>
-            <w:proofErr w:type="gramStart"/>
             <w:r>
               <w:rPr>
                 <w:rStyle w:val="docemphroman"/>
               </w:rPr>
-              <w:t>Customer ,</w:t>
-            </w:r>
-            <w:proofErr w:type="gramEnd"/>
-            <w:r>
-              <w:rPr>
-                <w:rStyle w:val="docemphroman"/>
-              </w:rPr>
-              <w:t xml:space="preserve"> </w:t>
+              <w:t xml:space="preserve">Customer , </w:t>
             </w:r>
             <w:r>
               <w:t>Manager, Customer</w:t>
@@ -14062,21 +13687,12 @@
               </w:rPr>
               <w:t xml:space="preserve">- </w:t>
             </w:r>
-            <w:proofErr w:type="gramStart"/>
             <w:r>
               <w:rPr>
                 <w:rStyle w:val="docemphroman"/>
                 <w:rFonts w:ascii="Times New Roman" w:hAnsi="Times New Roman" w:cs="Times New Roman"/>
               </w:rPr>
-              <w:t>Customer ,</w:t>
-            </w:r>
-            <w:proofErr w:type="gramEnd"/>
-            <w:r>
-              <w:rPr>
-                <w:rStyle w:val="docemphroman"/>
-                <w:rFonts w:ascii="Times New Roman" w:hAnsi="Times New Roman" w:cs="Times New Roman"/>
-              </w:rPr>
-              <w:t xml:space="preserve"> </w:t>
+              <w:t xml:space="preserve">Customer , </w:t>
             </w:r>
             <w:r>
               <w:rPr>
@@ -14194,11 +13810,9 @@
       <w:r>
         <w:t xml:space="preserve">view category and </w:t>
       </w:r>
-      <w:proofErr w:type="gramStart"/>
       <w:r>
         <w:t>order .</w:t>
       </w:r>
-      <w:proofErr w:type="gramEnd"/>
     </w:p>
     <w:p>
       <w:pPr>
@@ -14295,107 +13909,82 @@
           <w:sz w:val="24"/>
         </w:rPr>
       </w:pPr>
-      <w:proofErr w:type="gramStart"/>
       <w:r>
         <w:rPr>
           <w:rFonts w:ascii="Times New Roman" w:hAnsi="Times New Roman" w:cs="Times New Roman"/>
           <w:sz w:val="24"/>
         </w:rPr>
-        <w:t>Customer</w:t>
-      </w:r>
-      <w:proofErr w:type="gramEnd"/>
+        <w:t xml:space="preserve">Customer view all the </w:t>
+      </w:r>
       <w:r>
         <w:rPr>
           <w:rFonts w:ascii="Times New Roman" w:hAnsi="Times New Roman" w:cs="Times New Roman"/>
           <w:sz w:val="24"/>
         </w:rPr>
-        <w:t xml:space="preserve"> view all the </w:t>
+        <w:t>categori</w:t>
       </w:r>
       <w:r>
         <w:rPr>
           <w:rFonts w:ascii="Times New Roman" w:hAnsi="Times New Roman" w:cs="Times New Roman"/>
           <w:sz w:val="24"/>
         </w:rPr>
-        <w:t>categori</w:t>
-      </w:r>
-      <w:r>
+        <w:t>es.</w:t>
+      </w:r>
+    </w:p>
+    <w:p>
+      <w:pPr>
+        <w:pStyle w:val="ListParagraph"/>
+        <w:numPr>
+          <w:ilvl w:val="0"/>
+          <w:numId w:val="90"/>
+        </w:numPr>
+        <w:jc w:val="both"/>
         <w:rPr>
           <w:rFonts w:ascii="Times New Roman" w:hAnsi="Times New Roman" w:cs="Times New Roman"/>
           <w:sz w:val="24"/>
         </w:rPr>
-        <w:t>es.</w:t>
-      </w:r>
-    </w:p>
-    <w:p>
-      <w:pPr>
-        <w:pStyle w:val="ListParagraph"/>
-        <w:numPr>
-          <w:ilvl w:val="0"/>
-          <w:numId w:val="90"/>
-        </w:numPr>
-        <w:jc w:val="both"/>
+      </w:pPr>
+      <w:r>
         <w:rPr>
           <w:rFonts w:ascii="Times New Roman" w:hAnsi="Times New Roman" w:cs="Times New Roman"/>
           <w:sz w:val="24"/>
         </w:rPr>
-      </w:pPr>
+        <w:t xml:space="preserve"> Customer after viewing select </w:t>
+      </w:r>
       <w:r>
         <w:rPr>
           <w:rFonts w:ascii="Times New Roman" w:hAnsi="Times New Roman" w:cs="Times New Roman"/>
           <w:sz w:val="24"/>
         </w:rPr>
-        <w:t xml:space="preserve"> Customer after viewing select </w:t>
+        <w:t>categori</w:t>
       </w:r>
       <w:r>
         <w:rPr>
           <w:rFonts w:ascii="Times New Roman" w:hAnsi="Times New Roman" w:cs="Times New Roman"/>
           <w:sz w:val="24"/>
         </w:rPr>
-        <w:t>categori</w:t>
-      </w:r>
-      <w:r>
+        <w:t>es and request system to purchase order.</w:t>
+      </w:r>
+    </w:p>
+    <w:p>
+      <w:pPr>
+        <w:pStyle w:val="ListParagraph"/>
+        <w:numPr>
+          <w:ilvl w:val="0"/>
+          <w:numId w:val="90"/>
+        </w:numPr>
+        <w:jc w:val="both"/>
         <w:rPr>
           <w:rFonts w:ascii="Times New Roman" w:hAnsi="Times New Roman" w:cs="Times New Roman"/>
           <w:sz w:val="24"/>
         </w:rPr>
-        <w:t>es and request system to purchase order.</w:t>
-      </w:r>
-    </w:p>
-    <w:p>
-      <w:pPr>
-        <w:pStyle w:val="ListParagraph"/>
-        <w:numPr>
-          <w:ilvl w:val="0"/>
-          <w:numId w:val="90"/>
-        </w:numPr>
-        <w:jc w:val="both"/>
+      </w:pPr>
+      <w:r>
         <w:rPr>
           <w:rFonts w:ascii="Times New Roman" w:hAnsi="Times New Roman" w:cs="Times New Roman"/>
           <w:sz w:val="24"/>
         </w:rPr>
-      </w:pPr>
-      <w:r>
-        <w:rPr>
-          <w:rFonts w:ascii="Times New Roman" w:hAnsi="Times New Roman" w:cs="Times New Roman"/>
-          <w:sz w:val="24"/>
-        </w:rPr>
-        <w:t xml:space="preserve">System successfully </w:t>
-      </w:r>
-      <w:proofErr w:type="gramStart"/>
-      <w:r>
-        <w:rPr>
-          <w:rFonts w:ascii="Times New Roman" w:hAnsi="Times New Roman" w:cs="Times New Roman"/>
-          <w:sz w:val="24"/>
-        </w:rPr>
-        <w:t>show</w:t>
-      </w:r>
-      <w:proofErr w:type="gramEnd"/>
-      <w:r>
-        <w:rPr>
-          <w:rFonts w:ascii="Times New Roman" w:hAnsi="Times New Roman" w:cs="Times New Roman"/>
-          <w:sz w:val="24"/>
-        </w:rPr>
-        <w:t xml:space="preserve"> </w:t>
+        <w:t xml:space="preserve">System successfully show </w:t>
       </w:r>
       <w:r>
         <w:rPr>
@@ -15282,13 +14871,8 @@
         <w:spacing w:after="160" w:line="259" w:lineRule="auto"/>
       </w:pPr>
       <w:r>
-        <w:t xml:space="preserve">The user select product which he or she wants to </w:t>
-      </w:r>
-      <w:proofErr w:type="gramStart"/>
-      <w:r>
-        <w:t>purchased</w:t>
-      </w:r>
-      <w:proofErr w:type="gramEnd"/>
+        <w:t>The user select product which he or she wants to purchased</w:t>
+      </w:r>
     </w:p>
     <w:p>
       <w:pPr>
@@ -15330,15 +14914,7 @@
       </w:pPr>
       <w:r>
         <w:lastRenderedPageBreak/>
-        <w:t xml:space="preserve">System </w:t>
-      </w:r>
-      <w:proofErr w:type="gramStart"/>
-      <w:r>
-        <w:t>verify</w:t>
-      </w:r>
-      <w:proofErr w:type="gramEnd"/>
-      <w:r>
-        <w:t xml:space="preserve"> the order and allow user to purchased order</w:t>
+        <w:t>System verify the order and allow user to purchased order</w:t>
       </w:r>
     </w:p>
     <w:p>
@@ -15412,15 +14988,7 @@
         </w:numPr>
       </w:pPr>
       <w:r>
-        <w:t xml:space="preserve">System </w:t>
-      </w:r>
-      <w:proofErr w:type="gramStart"/>
-      <w:r>
-        <w:t>recover</w:t>
-      </w:r>
-      <w:proofErr w:type="gramEnd"/>
-      <w:r>
-        <w:t xml:space="preserve"> all the information</w:t>
+        <w:t>System recover all the information</w:t>
       </w:r>
     </w:p>
     <w:p>
@@ -15473,15 +15041,7 @@
         </w:numPr>
       </w:pPr>
       <w:r>
-        <w:t xml:space="preserve">Cashier performs resume </w:t>
-      </w:r>
-      <w:proofErr w:type="gramStart"/>
-      <w:r>
-        <w:t>operation, and</w:t>
-      </w:r>
-      <w:proofErr w:type="gramEnd"/>
-      <w:r>
-        <w:t xml:space="preserve"> enters the ID to retrieve the sale.</w:t>
+        <w:t>Cashier performs resume operation, and enters the ID to retrieve the sale.</w:t>
       </w:r>
     </w:p>
     <w:p>
@@ -15569,12 +15129,10 @@
         <w:t xml:space="preserve">2b. customer fails to </w:t>
       </w:r>
       <w:proofErr w:type="spellStart"/>
-      <w:proofErr w:type="gramStart"/>
       <w:r>
         <w:t>purchased</w:t>
       </w:r>
       <w:proofErr w:type="spellEnd"/>
-      <w:proofErr w:type="gramEnd"/>
       <w:r>
         <w:t xml:space="preserve"> the order</w:t>
       </w:r>
@@ -15591,12 +15149,10 @@
         <w:t xml:space="preserve">If the customer fails to </w:t>
       </w:r>
       <w:proofErr w:type="spellStart"/>
-      <w:proofErr w:type="gramStart"/>
       <w:r>
         <w:t>purchased</w:t>
       </w:r>
       <w:proofErr w:type="spellEnd"/>
-      <w:proofErr w:type="gramEnd"/>
       <w:r>
         <w:t xml:space="preserve"> the order system show message to customers that items is not available </w:t>
       </w:r>
@@ -15678,15 +15234,7 @@
       </w:r>
       <w:proofErr w:type="spellEnd"/>
       <w:r>
-        <w:t xml:space="preserve"> to </w:t>
-      </w:r>
-      <w:proofErr w:type="gramStart"/>
-      <w:r>
-        <w:t>registered</w:t>
-      </w:r>
-      <w:proofErr w:type="gramEnd"/>
-      <w:r>
-        <w:t xml:space="preserve"> the account</w:t>
+        <w:t xml:space="preserve"> to registered the account</w:t>
       </w:r>
     </w:p>
     <w:p>
@@ -15713,15 +15261,7 @@
         <w:ind w:left="720"/>
       </w:pPr>
       <w:r>
-        <w:t xml:space="preserve">-If wrong entry at id or password </w:t>
-      </w:r>
-      <w:proofErr w:type="gramStart"/>
-      <w:r>
-        <w:t>use</w:t>
-      </w:r>
-      <w:proofErr w:type="gramEnd"/>
-      <w:r>
-        <w:t xml:space="preserve"> red bar below the text</w:t>
+        <w:t>-If wrong entry at id or password use red bar below the text</w:t>
       </w:r>
     </w:p>
     <w:p>
@@ -15911,15 +15451,7 @@
         </w:numPr>
       </w:pPr>
       <w:r>
-        <w:t xml:space="preserve">No category suggestions, </w:t>
-      </w:r>
-      <w:proofErr w:type="gramStart"/>
-      <w:r>
-        <w:t>photos</w:t>
-      </w:r>
-      <w:proofErr w:type="gramEnd"/>
-      <w:r>
-        <w:t xml:space="preserve"> or prices on sales events</w:t>
+        <w:t>No category suggestions, photos or prices on sales events</w:t>
       </w:r>
     </w:p>
     <w:p>
@@ -16433,15 +15965,7 @@
         <w:spacing w:after="160" w:line="256" w:lineRule="auto"/>
       </w:pPr>
       <w:r>
-        <w:t xml:space="preserve">System </w:t>
-      </w:r>
-      <w:proofErr w:type="gramStart"/>
-      <w:r>
-        <w:t>return</w:t>
-      </w:r>
-      <w:proofErr w:type="gramEnd"/>
-      <w:r>
-        <w:t xml:space="preserve"> the payment to the customer of return product</w:t>
+        <w:t>System return the payment to the customer of return product</w:t>
       </w:r>
     </w:p>
     <w:p>
@@ -16508,15 +16032,7 @@
         </w:numPr>
       </w:pPr>
       <w:r>
-        <w:t xml:space="preserve">System </w:t>
-      </w:r>
-      <w:proofErr w:type="gramStart"/>
-      <w:r>
-        <w:t>recover</w:t>
-      </w:r>
-      <w:proofErr w:type="gramEnd"/>
-      <w:r>
-        <w:t xml:space="preserve"> all the information</w:t>
+        <w:t>System recover all the information</w:t>
       </w:r>
     </w:p>
     <w:p>
@@ -16569,15 +16085,7 @@
         </w:numPr>
       </w:pPr>
       <w:r>
-        <w:t xml:space="preserve">Cashier performs resume </w:t>
-      </w:r>
-      <w:proofErr w:type="gramStart"/>
-      <w:r>
-        <w:t>operation, and</w:t>
-      </w:r>
-      <w:proofErr w:type="gramEnd"/>
-      <w:r>
-        <w:t xml:space="preserve"> enters the ID to retrieve the sale.</w:t>
+        <w:t>Cashier performs resume operation, and enters the ID to retrieve the sale.</w:t>
       </w:r>
     </w:p>
     <w:p>
@@ -16695,15 +16203,7 @@
         </w:numPr>
       </w:pPr>
       <w:r>
-        <w:t xml:space="preserve">System </w:t>
-      </w:r>
-      <w:proofErr w:type="gramStart"/>
-      <w:r>
-        <w:t>allow</w:t>
-      </w:r>
-      <w:proofErr w:type="gramEnd"/>
-      <w:r>
-        <w:t xml:space="preserve"> the customer to return item</w:t>
+        <w:t>System allow the customer to return item</w:t>
       </w:r>
     </w:p>
     <w:p>
@@ -16715,15 +16215,7 @@
         </w:numPr>
       </w:pPr>
       <w:r>
-        <w:t xml:space="preserve">System </w:t>
-      </w:r>
-      <w:proofErr w:type="gramStart"/>
-      <w:r>
-        <w:t>ask</w:t>
-      </w:r>
-      <w:proofErr w:type="gramEnd"/>
-      <w:r>
-        <w:t xml:space="preserve"> for the payment process</w:t>
+        <w:t>System ask for the payment process</w:t>
       </w:r>
     </w:p>
     <w:p>
@@ -16827,15 +16319,7 @@
       </w:r>
       <w:proofErr w:type="spellEnd"/>
       <w:r>
-        <w:t xml:space="preserve"> to </w:t>
-      </w:r>
-      <w:proofErr w:type="gramStart"/>
-      <w:r>
-        <w:t>registered</w:t>
-      </w:r>
-      <w:proofErr w:type="gramEnd"/>
-      <w:r>
-        <w:t xml:space="preserve"> the account</w:t>
+        <w:t xml:space="preserve"> to registered the account</w:t>
       </w:r>
     </w:p>
     <w:p>
@@ -16870,15 +16354,7 @@
         <w:ind w:left="720"/>
       </w:pPr>
       <w:r>
-        <w:t xml:space="preserve">-If wrong entry at id or password </w:t>
-      </w:r>
-      <w:proofErr w:type="gramStart"/>
-      <w:r>
-        <w:t>use</w:t>
-      </w:r>
-      <w:proofErr w:type="gramEnd"/>
-      <w:r>
-        <w:t xml:space="preserve"> red bar below the text</w:t>
+        <w:t>-If wrong entry at id or password use red bar below the text</w:t>
       </w:r>
     </w:p>
     <w:p>
@@ -17071,15 +16547,7 @@
         </w:numPr>
       </w:pPr>
       <w:r>
-        <w:t xml:space="preserve">No category suggestions, </w:t>
-      </w:r>
-      <w:proofErr w:type="gramStart"/>
-      <w:r>
-        <w:t>photos</w:t>
-      </w:r>
-      <w:proofErr w:type="gramEnd"/>
-      <w:r>
-        <w:t xml:space="preserve"> or prices on sales events</w:t>
+        <w:t>No category suggestions, photos or prices on sales events</w:t>
       </w:r>
     </w:p>
     <w:p>
@@ -17556,13 +17024,8 @@
           <w:numId w:val="43"/>
         </w:numPr>
       </w:pPr>
-      <w:proofErr w:type="gramStart"/>
-      <w:r>
-        <w:t>customer</w:t>
-      </w:r>
-      <w:proofErr w:type="gramEnd"/>
-      <w:r>
-        <w:t xml:space="preserve"> request the system to show items</w:t>
+      <w:r>
+        <w:t>customer request the system to show items</w:t>
       </w:r>
     </w:p>
     <w:p>
@@ -17585,13 +17048,8 @@
           <w:numId w:val="43"/>
         </w:numPr>
       </w:pPr>
-      <w:proofErr w:type="gramStart"/>
-      <w:r>
-        <w:t>customer</w:t>
-      </w:r>
-      <w:proofErr w:type="gramEnd"/>
-      <w:r>
-        <w:t xml:space="preserve"> view all the products and choose item</w:t>
+      <w:r>
+        <w:t>customer view all the products and choose item</w:t>
       </w:r>
     </w:p>
     <w:p>
@@ -17602,13 +17060,8 @@
           <w:numId w:val="43"/>
         </w:numPr>
       </w:pPr>
-      <w:proofErr w:type="gramStart"/>
-      <w:r>
-        <w:t>customer</w:t>
-      </w:r>
-      <w:proofErr w:type="gramEnd"/>
-      <w:r>
-        <w:t xml:space="preserve"> request the system to add chosen item to cart</w:t>
+      <w:r>
+        <w:t>customer request the system to add chosen item to cart</w:t>
       </w:r>
     </w:p>
     <w:p>
@@ -17723,15 +17176,7 @@
         </w:numPr>
       </w:pPr>
       <w:r>
-        <w:t xml:space="preserve">System </w:t>
-      </w:r>
-      <w:proofErr w:type="gramStart"/>
-      <w:r>
-        <w:t>recover</w:t>
-      </w:r>
-      <w:proofErr w:type="gramEnd"/>
-      <w:r>
-        <w:t xml:space="preserve"> all the information</w:t>
+        <w:t>System recover all the information</w:t>
       </w:r>
     </w:p>
     <w:p>
@@ -17784,15 +17229,7 @@
         </w:numPr>
       </w:pPr>
       <w:r>
-        <w:t xml:space="preserve">Cashier performs resume </w:t>
-      </w:r>
-      <w:proofErr w:type="gramStart"/>
-      <w:r>
-        <w:t>operation, and</w:t>
-      </w:r>
-      <w:proofErr w:type="gramEnd"/>
-      <w:r>
-        <w:t xml:space="preserve"> enters the ID to retrieve the sale.</w:t>
+        <w:t>Cashier performs resume operation, and enters the ID to retrieve the sale.</w:t>
       </w:r>
     </w:p>
     <w:p>
@@ -17919,15 +17356,7 @@
         </w:numPr>
       </w:pPr>
       <w:r>
-        <w:t xml:space="preserve">System </w:t>
-      </w:r>
-      <w:proofErr w:type="gramStart"/>
-      <w:r>
-        <w:t>allow</w:t>
-      </w:r>
-      <w:proofErr w:type="gramEnd"/>
-      <w:r>
-        <w:t xml:space="preserve"> the customer to add order to cart</w:t>
+        <w:t>System allow the customer to add order to cart</w:t>
       </w:r>
     </w:p>
     <w:p>
@@ -17939,15 +17368,7 @@
         </w:numPr>
       </w:pPr>
       <w:r>
-        <w:t xml:space="preserve">System </w:t>
-      </w:r>
-      <w:proofErr w:type="gramStart"/>
-      <w:r>
-        <w:t>ask</w:t>
-      </w:r>
-      <w:proofErr w:type="gramEnd"/>
-      <w:r>
-        <w:t xml:space="preserve"> for the payment process</w:t>
+        <w:t>System ask for the payment process</w:t>
       </w:r>
     </w:p>
     <w:p>
@@ -18037,15 +17458,7 @@
       </w:r>
       <w:proofErr w:type="spellEnd"/>
       <w:r>
-        <w:t xml:space="preserve"> to </w:t>
-      </w:r>
-      <w:proofErr w:type="gramStart"/>
-      <w:r>
-        <w:t>registered</w:t>
-      </w:r>
-      <w:proofErr w:type="gramEnd"/>
-      <w:r>
-        <w:t xml:space="preserve"> the account</w:t>
+        <w:t xml:space="preserve"> to registered the account</w:t>
       </w:r>
     </w:p>
     <w:p>
@@ -18080,15 +17493,7 @@
         <w:ind w:left="720"/>
       </w:pPr>
       <w:r>
-        <w:t xml:space="preserve">-If wrong entry at id or password </w:t>
-      </w:r>
-      <w:proofErr w:type="gramStart"/>
-      <w:r>
-        <w:t>use</w:t>
-      </w:r>
-      <w:proofErr w:type="gramEnd"/>
-      <w:r>
-        <w:t xml:space="preserve"> red bar below the text</w:t>
+        <w:t>-If wrong entry at id or password use red bar below the text</w:t>
       </w:r>
     </w:p>
     <w:p>
@@ -18287,15 +17692,7 @@
         </w:numPr>
       </w:pPr>
       <w:r>
-        <w:t xml:space="preserve">No category suggestions, </w:t>
-      </w:r>
-      <w:proofErr w:type="gramStart"/>
-      <w:r>
-        <w:t>photos</w:t>
-      </w:r>
-      <w:proofErr w:type="gramEnd"/>
-      <w:r>
-        <w:t xml:space="preserve"> or prices on sales events</w:t>
+        <w:t>No category suggestions, photos or prices on sales events</w:t>
       </w:r>
     </w:p>
     <w:p>
@@ -18795,15 +18192,7 @@
         </w:numPr>
       </w:pPr>
       <w:r>
-        <w:t xml:space="preserve">System </w:t>
-      </w:r>
-      <w:proofErr w:type="gramStart"/>
-      <w:r>
-        <w:t>accept</w:t>
-      </w:r>
-      <w:proofErr w:type="gramEnd"/>
-      <w:r>
-        <w:t xml:space="preserve"> the request of customer and shows other items to replace</w:t>
+        <w:t>System accept the request of customer and shows other items to replace</w:t>
       </w:r>
     </w:p>
     <w:p>
@@ -18974,15 +18363,7 @@
         </w:numPr>
       </w:pPr>
       <w:r>
-        <w:t xml:space="preserve">System </w:t>
-      </w:r>
-      <w:proofErr w:type="gramStart"/>
-      <w:r>
-        <w:t>recover</w:t>
-      </w:r>
-      <w:proofErr w:type="gramEnd"/>
-      <w:r>
-        <w:t xml:space="preserve"> all the information</w:t>
+        <w:t>System recover all the information</w:t>
       </w:r>
     </w:p>
     <w:p>
@@ -19035,15 +18416,7 @@
         </w:numPr>
       </w:pPr>
       <w:r>
-        <w:t xml:space="preserve">Cashier performs resume </w:t>
-      </w:r>
-      <w:proofErr w:type="gramStart"/>
-      <w:r>
-        <w:t>operation, and</w:t>
-      </w:r>
-      <w:proofErr w:type="gramEnd"/>
-      <w:r>
-        <w:t xml:space="preserve"> enters the ID to retrieve the sale.</w:t>
+        <w:t>Cashier performs resume operation, and enters the ID to retrieve the sale.</w:t>
       </w:r>
     </w:p>
     <w:p>
@@ -19176,15 +18549,7 @@
         </w:numPr>
       </w:pPr>
       <w:r>
-        <w:t xml:space="preserve">System </w:t>
-      </w:r>
-      <w:proofErr w:type="gramStart"/>
-      <w:r>
-        <w:t>allow</w:t>
-      </w:r>
-      <w:proofErr w:type="gramEnd"/>
-      <w:r>
-        <w:t xml:space="preserve"> the customer to replace item</w:t>
+        <w:t>System allow the customer to replace item</w:t>
       </w:r>
     </w:p>
     <w:p>
@@ -19196,15 +18561,7 @@
         </w:numPr>
       </w:pPr>
       <w:r>
-        <w:t xml:space="preserve">System </w:t>
-      </w:r>
-      <w:proofErr w:type="gramStart"/>
-      <w:r>
-        <w:t>ask</w:t>
-      </w:r>
-      <w:proofErr w:type="gramEnd"/>
-      <w:r>
-        <w:t xml:space="preserve"> for the payment process</w:t>
+        <w:t>System ask for the payment process</w:t>
       </w:r>
     </w:p>
     <w:p>
@@ -19293,15 +18650,7 @@
       </w:r>
       <w:proofErr w:type="spellEnd"/>
       <w:r>
-        <w:t xml:space="preserve"> to </w:t>
-      </w:r>
-      <w:proofErr w:type="gramStart"/>
-      <w:r>
-        <w:t>registered</w:t>
-      </w:r>
-      <w:proofErr w:type="gramEnd"/>
-      <w:r>
-        <w:t xml:space="preserve"> the account</w:t>
+        <w:t xml:space="preserve"> to registered the account</w:t>
       </w:r>
     </w:p>
     <w:p>
@@ -19336,15 +18685,7 @@
         <w:ind w:left="720"/>
       </w:pPr>
       <w:r>
-        <w:t xml:space="preserve">-If wrong entry at id or password </w:t>
-      </w:r>
-      <w:proofErr w:type="gramStart"/>
-      <w:r>
-        <w:t>use</w:t>
-      </w:r>
-      <w:proofErr w:type="gramEnd"/>
-      <w:r>
-        <w:t xml:space="preserve"> red bar below the text</w:t>
+        <w:t>-If wrong entry at id or password use red bar below the text</w:t>
       </w:r>
     </w:p>
     <w:p>
@@ -19536,15 +18877,7 @@
         </w:numPr>
       </w:pPr>
       <w:r>
-        <w:t xml:space="preserve">No category suggestions, </w:t>
-      </w:r>
-      <w:proofErr w:type="gramStart"/>
-      <w:r>
-        <w:t>photos</w:t>
-      </w:r>
-      <w:proofErr w:type="gramEnd"/>
-      <w:r>
-        <w:t xml:space="preserve"> or prices on sales events</w:t>
+        <w:t>No category suggestions, photos or prices on sales events</w:t>
       </w:r>
     </w:p>
     <w:p>
@@ -19997,13 +19330,8 @@
           <w:numId w:val="48"/>
         </w:numPr>
       </w:pPr>
-      <w:proofErr w:type="gramStart"/>
-      <w:r>
-        <w:t>user</w:t>
-      </w:r>
-      <w:proofErr w:type="gramEnd"/>
-      <w:r>
-        <w:t xml:space="preserve"> check the CMS</w:t>
+      <w:r>
+        <w:t>user check the CMS</w:t>
       </w:r>
     </w:p>
     <w:p>
@@ -20027,15 +19355,7 @@
         </w:numPr>
       </w:pPr>
       <w:r>
-        <w:t xml:space="preserve">if the stock is not available user have to be </w:t>
-      </w:r>
-      <w:proofErr w:type="gramStart"/>
-      <w:r>
-        <w:t>delete</w:t>
-      </w:r>
-      <w:proofErr w:type="gramEnd"/>
-      <w:r>
-        <w:t xml:space="preserve"> item from CMS</w:t>
+        <w:t>if the stock is not available user have to be delete item from CMS</w:t>
       </w:r>
     </w:p>
     <w:p>
@@ -20126,15 +19446,7 @@
         </w:numPr>
       </w:pPr>
       <w:r>
-        <w:t xml:space="preserve">System </w:t>
-      </w:r>
-      <w:proofErr w:type="gramStart"/>
-      <w:r>
-        <w:t>recover</w:t>
-      </w:r>
-      <w:proofErr w:type="gramEnd"/>
-      <w:r>
-        <w:t xml:space="preserve"> all the information</w:t>
+        <w:t>System recover all the information</w:t>
       </w:r>
     </w:p>
     <w:p>
@@ -20187,15 +19499,7 @@
         </w:numPr>
       </w:pPr>
       <w:r>
-        <w:t xml:space="preserve">Cashier performs resume </w:t>
-      </w:r>
-      <w:proofErr w:type="gramStart"/>
-      <w:r>
-        <w:t>operation, and</w:t>
-      </w:r>
-      <w:proofErr w:type="gramEnd"/>
-      <w:r>
-        <w:t xml:space="preserve"> enters the ID to retrieve the sale.</w:t>
+        <w:t>Cashier performs resume operation, and enters the ID to retrieve the sale.</w:t>
       </w:r>
     </w:p>
     <w:p>
@@ -20334,15 +19638,7 @@
         </w:numPr>
       </w:pPr>
       <w:r>
-        <w:t xml:space="preserve">System </w:t>
-      </w:r>
-      <w:proofErr w:type="gramStart"/>
-      <w:r>
-        <w:t>allow</w:t>
-      </w:r>
-      <w:proofErr w:type="gramEnd"/>
-      <w:r>
-        <w:t xml:space="preserve"> the user to delete item</w:t>
+        <w:t>System allow the user to delete item</w:t>
       </w:r>
     </w:p>
     <w:p>
@@ -20421,15 +19717,7 @@
       </w:r>
       <w:proofErr w:type="spellEnd"/>
       <w:r>
-        <w:t xml:space="preserve"> to </w:t>
-      </w:r>
-      <w:proofErr w:type="gramStart"/>
-      <w:r>
-        <w:t>registered</w:t>
-      </w:r>
-      <w:proofErr w:type="gramEnd"/>
-      <w:r>
-        <w:t xml:space="preserve"> the account</w:t>
+        <w:t xml:space="preserve"> to registered the account</w:t>
       </w:r>
     </w:p>
     <w:p>
@@ -20465,15 +19753,7 @@
         <w:ind w:left="720"/>
       </w:pPr>
       <w:r>
-        <w:t xml:space="preserve">-If wrong entry at id or password </w:t>
-      </w:r>
-      <w:proofErr w:type="gramStart"/>
-      <w:r>
-        <w:t>use</w:t>
-      </w:r>
-      <w:proofErr w:type="gramEnd"/>
-      <w:r>
-        <w:t xml:space="preserve"> red bar below the text</w:t>
+        <w:t>-If wrong entry at id or password use red bar below the text</w:t>
       </w:r>
     </w:p>
     <w:p>
@@ -20663,15 +19943,7 @@
         </w:numPr>
       </w:pPr>
       <w:r>
-        <w:t xml:space="preserve">No category suggestions, </w:t>
-      </w:r>
-      <w:proofErr w:type="gramStart"/>
-      <w:r>
-        <w:t>photos</w:t>
-      </w:r>
-      <w:proofErr w:type="gramEnd"/>
-      <w:r>
-        <w:t xml:space="preserve"> or prices on sales events</w:t>
+        <w:t>No category suggestions, photos or prices on sales events</w:t>
       </w:r>
     </w:p>
     <w:p>
@@ -21232,35 +20504,7 @@
         <w:rPr>
           <w:rFonts w:asciiTheme="minorHAnsi" w:hAnsiTheme="minorHAnsi" w:cstheme="minorHAnsi"/>
         </w:rPr>
-        <w:t xml:space="preserve"> Customer opens the CMS to place the order. </w:t>
-      </w:r>
-      <w:proofErr w:type="gramStart"/>
-      <w:r>
-        <w:rPr>
-          <w:rFonts w:asciiTheme="minorHAnsi" w:hAnsiTheme="minorHAnsi" w:cstheme="minorHAnsi"/>
-        </w:rPr>
-        <w:t>Customer</w:t>
-      </w:r>
-      <w:proofErr w:type="gramEnd"/>
-      <w:r>
-        <w:rPr>
-          <w:rFonts w:asciiTheme="minorHAnsi" w:hAnsiTheme="minorHAnsi" w:cstheme="minorHAnsi"/>
-        </w:rPr>
-        <w:t xml:space="preserve"> send requests the system to show the list of products. System shows the list to the customer. Customer searches the item they want and selects the products from the list and add product to cart. Customer requests the system to place order of selected items and also asks for the payment method. System </w:t>
-      </w:r>
-      <w:proofErr w:type="gramStart"/>
-      <w:r>
-        <w:rPr>
-          <w:rFonts w:asciiTheme="minorHAnsi" w:hAnsiTheme="minorHAnsi" w:cstheme="minorHAnsi"/>
-        </w:rPr>
-        <w:t>accept</w:t>
-      </w:r>
-      <w:proofErr w:type="gramEnd"/>
-      <w:r>
-        <w:rPr>
-          <w:rFonts w:asciiTheme="minorHAnsi" w:hAnsiTheme="minorHAnsi" w:cstheme="minorHAnsi"/>
-        </w:rPr>
-        <w:t xml:space="preserve"> the order that customer request and checks that product is available or not and deliver product. Customer receives the product and pay for it.</w:t>
+        <w:t xml:space="preserve"> Customer opens the CMS to place the order. Customer send requests the system to show the list of products. System shows the list to the customer. Customer searches the item they want and selects the products from the list and add product to cart. Customer requests the system to place order of selected items and also asks for the payment method. System accept the order that customer request and checks that product is available or not and deliver product. Customer receives the product and pay for it.</w:t>
       </w:r>
     </w:p>
     <w:p>
@@ -21385,23 +20629,7 @@
           <w:rStyle w:val="normaltextrun"/>
           <w:lang w:val="en-US"/>
         </w:rPr>
-        <w:t xml:space="preserve">System </w:t>
-      </w:r>
-      <w:proofErr w:type="gramStart"/>
-      <w:r>
-        <w:rPr>
-          <w:rStyle w:val="normaltextrun"/>
-          <w:lang w:val="en-US"/>
-        </w:rPr>
-        <w:t>recover</w:t>
-      </w:r>
-      <w:proofErr w:type="gramEnd"/>
-      <w:r>
-        <w:rPr>
-          <w:rStyle w:val="normaltextrun"/>
-          <w:lang w:val="en-US"/>
-        </w:rPr>
-        <w:t xml:space="preserve"> all the information</w:t>
+        <w:t>System recover all the information</w:t>
       </w:r>
       <w:r>
         <w:rPr>
@@ -21517,23 +20745,7 @@
           <w:rStyle w:val="normaltextrun"/>
           <w:lang w:val="en-US"/>
         </w:rPr>
-        <w:t xml:space="preserve">Cashier performs resume </w:t>
-      </w:r>
-      <w:proofErr w:type="gramStart"/>
-      <w:r>
-        <w:rPr>
-          <w:rStyle w:val="normaltextrun"/>
-          <w:lang w:val="en-US"/>
-        </w:rPr>
-        <w:t>operation, and</w:t>
-      </w:r>
-      <w:proofErr w:type="gramEnd"/>
-      <w:r>
-        <w:rPr>
-          <w:rStyle w:val="normaltextrun"/>
-          <w:lang w:val="en-US"/>
-        </w:rPr>
-        <w:t xml:space="preserve"> enters the ID to retrieve the sale.</w:t>
+        <w:t>Cashier performs resume operation, and enters the ID to retrieve the sale.</w:t>
       </w:r>
       <w:r>
         <w:rPr>
@@ -21961,9 +21173,30 @@
           <w:szCs w:val="24"/>
           <w:lang w:eastAsia="en-GB" w:bidi="ar-SA"/>
         </w:rPr>
-        <w:t xml:space="preserve"> to </w:t>
-      </w:r>
-      <w:proofErr w:type="gramStart"/>
+        <w:t xml:space="preserve"> to registered the account</w:t>
+      </w:r>
+      <w:r>
+        <w:rPr>
+          <w:rFonts w:asciiTheme="minorHAnsi" w:eastAsia="Times New Roman" w:hAnsiTheme="minorHAnsi" w:cstheme="minorHAnsi"/>
+          <w:sz w:val="24"/>
+          <w:szCs w:val="24"/>
+          <w:lang w:val="en-GB" w:eastAsia="en-GB" w:bidi="ar-SA"/>
+        </w:rPr>
+        <w:t> </w:t>
+      </w:r>
+    </w:p>
+    <w:p>
+      <w:pPr>
+        <w:spacing w:after="0" w:line="240" w:lineRule="auto"/>
+        <w:ind w:left="720"/>
+        <w:textAlignment w:val="baseline"/>
+        <w:rPr>
+          <w:rFonts w:asciiTheme="minorHAnsi" w:eastAsia="Times New Roman" w:hAnsiTheme="minorHAnsi" w:cstheme="minorHAnsi"/>
+          <w:sz w:val="18"/>
+          <w:szCs w:val="18"/>
+          <w:lang w:val="en-GB" w:eastAsia="en-GB" w:bidi="ar-SA"/>
+        </w:rPr>
+      </w:pPr>
       <w:r>
         <w:rPr>
           <w:rFonts w:asciiTheme="minorHAnsi" w:eastAsia="Times New Roman" w:hAnsiTheme="minorHAnsi" w:cstheme="minorHAnsi"/>
@@ -21971,9 +21204,30 @@
           <w:szCs w:val="24"/>
           <w:lang w:eastAsia="en-GB" w:bidi="ar-SA"/>
         </w:rPr>
-        <w:t>registered</w:t>
-      </w:r>
-      <w:proofErr w:type="gramEnd"/>
+        <w:t>-Use at least one capital letter in login</w:t>
+      </w:r>
+      <w:r>
+        <w:rPr>
+          <w:rFonts w:asciiTheme="minorHAnsi" w:eastAsia="Times New Roman" w:hAnsiTheme="minorHAnsi" w:cstheme="minorHAnsi"/>
+          <w:sz w:val="24"/>
+          <w:szCs w:val="24"/>
+          <w:lang w:val="en-GB" w:eastAsia="en-GB" w:bidi="ar-SA"/>
+        </w:rPr>
+        <w:t> </w:t>
+      </w:r>
+    </w:p>
+    <w:p>
+      <w:pPr>
+        <w:spacing w:after="0" w:line="240" w:lineRule="auto"/>
+        <w:ind w:left="720"/>
+        <w:textAlignment w:val="baseline"/>
+        <w:rPr>
+          <w:rFonts w:asciiTheme="minorHAnsi" w:eastAsia="Times New Roman" w:hAnsiTheme="minorHAnsi" w:cstheme="minorHAnsi"/>
+          <w:sz w:val="18"/>
+          <w:szCs w:val="18"/>
+          <w:lang w:val="en-GB" w:eastAsia="en-GB" w:bidi="ar-SA"/>
+        </w:rPr>
+      </w:pPr>
       <w:r>
         <w:rPr>
           <w:rFonts w:asciiTheme="minorHAnsi" w:eastAsia="Times New Roman" w:hAnsiTheme="minorHAnsi" w:cstheme="minorHAnsi"/>
@@ -21981,7 +21235,7 @@
           <w:szCs w:val="24"/>
           <w:lang w:eastAsia="en-GB" w:bidi="ar-SA"/>
         </w:rPr>
-        <w:t xml:space="preserve"> the account</w:t>
+        <w:t>-Password shows as a hidden digits.</w:t>
       </w:r>
       <w:r>
         <w:rPr>
@@ -22012,89 +21266,7 @@
           <w:szCs w:val="24"/>
           <w:lang w:eastAsia="en-GB" w:bidi="ar-SA"/>
         </w:rPr>
-        <w:t>-Use at least one capital letter in login</w:t>
-      </w:r>
-      <w:r>
-        <w:rPr>
-          <w:rFonts w:asciiTheme="minorHAnsi" w:eastAsia="Times New Roman" w:hAnsiTheme="minorHAnsi" w:cstheme="minorHAnsi"/>
-          <w:sz w:val="24"/>
-          <w:szCs w:val="24"/>
-          <w:lang w:val="en-GB" w:eastAsia="en-GB" w:bidi="ar-SA"/>
-        </w:rPr>
-        <w:t> </w:t>
-      </w:r>
-    </w:p>
-    <w:p>
-      <w:pPr>
-        <w:spacing w:after="0" w:line="240" w:lineRule="auto"/>
-        <w:ind w:left="720"/>
-        <w:textAlignment w:val="baseline"/>
-        <w:rPr>
-          <w:rFonts w:asciiTheme="minorHAnsi" w:eastAsia="Times New Roman" w:hAnsiTheme="minorHAnsi" w:cstheme="minorHAnsi"/>
-          <w:sz w:val="18"/>
-          <w:szCs w:val="18"/>
-          <w:lang w:val="en-GB" w:eastAsia="en-GB" w:bidi="ar-SA"/>
-        </w:rPr>
-      </w:pPr>
-      <w:r>
-        <w:rPr>
-          <w:rFonts w:asciiTheme="minorHAnsi" w:eastAsia="Times New Roman" w:hAnsiTheme="minorHAnsi" w:cstheme="minorHAnsi"/>
-          <w:sz w:val="24"/>
-          <w:szCs w:val="24"/>
-          <w:lang w:eastAsia="en-GB" w:bidi="ar-SA"/>
-        </w:rPr>
-        <w:t>-Password shows as a hidden digits.</w:t>
-      </w:r>
-      <w:r>
-        <w:rPr>
-          <w:rFonts w:asciiTheme="minorHAnsi" w:eastAsia="Times New Roman" w:hAnsiTheme="minorHAnsi" w:cstheme="minorHAnsi"/>
-          <w:sz w:val="24"/>
-          <w:szCs w:val="24"/>
-          <w:lang w:val="en-GB" w:eastAsia="en-GB" w:bidi="ar-SA"/>
-        </w:rPr>
-        <w:t> </w:t>
-      </w:r>
-    </w:p>
-    <w:p>
-      <w:pPr>
-        <w:spacing w:after="0" w:line="240" w:lineRule="auto"/>
-        <w:ind w:left="720"/>
-        <w:textAlignment w:val="baseline"/>
-        <w:rPr>
-          <w:rFonts w:asciiTheme="minorHAnsi" w:eastAsia="Times New Roman" w:hAnsiTheme="minorHAnsi" w:cstheme="minorHAnsi"/>
-          <w:sz w:val="18"/>
-          <w:szCs w:val="18"/>
-          <w:lang w:val="en-GB" w:eastAsia="en-GB" w:bidi="ar-SA"/>
-        </w:rPr>
-      </w:pPr>
-      <w:r>
-        <w:rPr>
-          <w:rFonts w:asciiTheme="minorHAnsi" w:eastAsia="Times New Roman" w:hAnsiTheme="minorHAnsi" w:cstheme="minorHAnsi"/>
-          <w:sz w:val="24"/>
-          <w:szCs w:val="24"/>
-          <w:lang w:eastAsia="en-GB" w:bidi="ar-SA"/>
-        </w:rPr>
-        <w:t xml:space="preserve">-If wrong entry at id or password </w:t>
-      </w:r>
-      <w:proofErr w:type="gramStart"/>
-      <w:r>
-        <w:rPr>
-          <w:rFonts w:asciiTheme="minorHAnsi" w:eastAsia="Times New Roman" w:hAnsiTheme="minorHAnsi" w:cstheme="minorHAnsi"/>
-          <w:sz w:val="24"/>
-          <w:szCs w:val="24"/>
-          <w:lang w:eastAsia="en-GB" w:bidi="ar-SA"/>
-        </w:rPr>
-        <w:t>use</w:t>
-      </w:r>
-      <w:proofErr w:type="gramEnd"/>
-      <w:r>
-        <w:rPr>
-          <w:rFonts w:asciiTheme="minorHAnsi" w:eastAsia="Times New Roman" w:hAnsiTheme="minorHAnsi" w:cstheme="minorHAnsi"/>
-          <w:sz w:val="24"/>
-          <w:szCs w:val="24"/>
-          <w:lang w:eastAsia="en-GB" w:bidi="ar-SA"/>
-        </w:rPr>
-        <w:t xml:space="preserve"> red bar below the text</w:t>
+        <w:t>-If wrong entry at id or password use red bar below the text</w:t>
       </w:r>
       <w:r>
         <w:rPr>
@@ -23067,23 +22239,7 @@
           <w:rStyle w:val="normaltextrun"/>
           <w:lang w:val="en-US"/>
         </w:rPr>
-        <w:t xml:space="preserve">System </w:t>
-      </w:r>
-      <w:proofErr w:type="gramStart"/>
-      <w:r>
-        <w:rPr>
-          <w:rStyle w:val="normaltextrun"/>
-          <w:lang w:val="en-US"/>
-        </w:rPr>
-        <w:t>recover</w:t>
-      </w:r>
-      <w:proofErr w:type="gramEnd"/>
-      <w:r>
-        <w:rPr>
-          <w:rStyle w:val="normaltextrun"/>
-          <w:lang w:val="en-US"/>
-        </w:rPr>
-        <w:t xml:space="preserve"> all the information</w:t>
+        <w:t>System recover all the information</w:t>
       </w:r>
       <w:r>
         <w:rPr>
@@ -23199,23 +22355,7 @@
           <w:rStyle w:val="normaltextrun"/>
           <w:lang w:val="en-US"/>
         </w:rPr>
-        <w:t xml:space="preserve">Cashier performs resume </w:t>
-      </w:r>
-      <w:proofErr w:type="gramStart"/>
-      <w:r>
-        <w:rPr>
-          <w:rStyle w:val="normaltextrun"/>
-          <w:lang w:val="en-US"/>
-        </w:rPr>
-        <w:t>operation, and</w:t>
-      </w:r>
-      <w:proofErr w:type="gramEnd"/>
-      <w:r>
-        <w:rPr>
-          <w:rStyle w:val="normaltextrun"/>
-          <w:lang w:val="en-US"/>
-        </w:rPr>
-        <w:t xml:space="preserve"> enters the ID to retrieve the sale.</w:t>
+        <w:t>Cashier performs resume operation, and enters the ID to retrieve the sale.</w:t>
       </w:r>
       <w:r>
         <w:rPr>
@@ -23591,9 +22731,30 @@
           <w:szCs w:val="24"/>
           <w:lang w:eastAsia="en-GB" w:bidi="ar-SA"/>
         </w:rPr>
-        <w:t xml:space="preserve"> to </w:t>
-      </w:r>
-      <w:proofErr w:type="gramStart"/>
+        <w:t xml:space="preserve"> to registered the account</w:t>
+      </w:r>
+      <w:r>
+        <w:rPr>
+          <w:rFonts w:asciiTheme="minorHAnsi" w:eastAsia="Times New Roman" w:hAnsiTheme="minorHAnsi" w:cstheme="minorHAnsi"/>
+          <w:sz w:val="24"/>
+          <w:szCs w:val="24"/>
+          <w:lang w:val="en-GB" w:eastAsia="en-GB" w:bidi="ar-SA"/>
+        </w:rPr>
+        <w:t> </w:t>
+      </w:r>
+    </w:p>
+    <w:p>
+      <w:pPr>
+        <w:spacing w:after="0" w:line="240" w:lineRule="auto"/>
+        <w:ind w:left="720"/>
+        <w:textAlignment w:val="baseline"/>
+        <w:rPr>
+          <w:rFonts w:asciiTheme="minorHAnsi" w:eastAsia="Times New Roman" w:hAnsiTheme="minorHAnsi" w:cstheme="minorHAnsi"/>
+          <w:sz w:val="18"/>
+          <w:szCs w:val="18"/>
+          <w:lang w:val="en-GB" w:eastAsia="en-GB" w:bidi="ar-SA"/>
+        </w:rPr>
+      </w:pPr>
       <w:r>
         <w:rPr>
           <w:rFonts w:asciiTheme="minorHAnsi" w:eastAsia="Times New Roman" w:hAnsiTheme="minorHAnsi" w:cstheme="minorHAnsi"/>
@@ -23601,9 +22762,30 @@
           <w:szCs w:val="24"/>
           <w:lang w:eastAsia="en-GB" w:bidi="ar-SA"/>
         </w:rPr>
-        <w:t>registered</w:t>
-      </w:r>
-      <w:proofErr w:type="gramEnd"/>
+        <w:t>-Use at least one capital letter in login</w:t>
+      </w:r>
+      <w:r>
+        <w:rPr>
+          <w:rFonts w:asciiTheme="minorHAnsi" w:eastAsia="Times New Roman" w:hAnsiTheme="minorHAnsi" w:cstheme="minorHAnsi"/>
+          <w:sz w:val="24"/>
+          <w:szCs w:val="24"/>
+          <w:lang w:val="en-GB" w:eastAsia="en-GB" w:bidi="ar-SA"/>
+        </w:rPr>
+        <w:t> </w:t>
+      </w:r>
+    </w:p>
+    <w:p>
+      <w:pPr>
+        <w:spacing w:after="0" w:line="240" w:lineRule="auto"/>
+        <w:ind w:left="720"/>
+        <w:textAlignment w:val="baseline"/>
+        <w:rPr>
+          <w:rFonts w:asciiTheme="minorHAnsi" w:eastAsia="Times New Roman" w:hAnsiTheme="minorHAnsi" w:cstheme="minorHAnsi"/>
+          <w:sz w:val="18"/>
+          <w:szCs w:val="18"/>
+          <w:lang w:val="en-GB" w:eastAsia="en-GB" w:bidi="ar-SA"/>
+        </w:rPr>
+      </w:pPr>
       <w:r>
         <w:rPr>
           <w:rFonts w:asciiTheme="minorHAnsi" w:eastAsia="Times New Roman" w:hAnsiTheme="minorHAnsi" w:cstheme="minorHAnsi"/>
@@ -23611,7 +22793,7 @@
           <w:szCs w:val="24"/>
           <w:lang w:eastAsia="en-GB" w:bidi="ar-SA"/>
         </w:rPr>
-        <w:t xml:space="preserve"> the account</w:t>
+        <w:t>-Password shows as a hidden digits.</w:t>
       </w:r>
       <w:r>
         <w:rPr>
@@ -23642,89 +22824,7 @@
           <w:szCs w:val="24"/>
           <w:lang w:eastAsia="en-GB" w:bidi="ar-SA"/>
         </w:rPr>
-        <w:t>-Use at least one capital letter in login</w:t>
-      </w:r>
-      <w:r>
-        <w:rPr>
-          <w:rFonts w:asciiTheme="minorHAnsi" w:eastAsia="Times New Roman" w:hAnsiTheme="minorHAnsi" w:cstheme="minorHAnsi"/>
-          <w:sz w:val="24"/>
-          <w:szCs w:val="24"/>
-          <w:lang w:val="en-GB" w:eastAsia="en-GB" w:bidi="ar-SA"/>
-        </w:rPr>
-        <w:t> </w:t>
-      </w:r>
-    </w:p>
-    <w:p>
-      <w:pPr>
-        <w:spacing w:after="0" w:line="240" w:lineRule="auto"/>
-        <w:ind w:left="720"/>
-        <w:textAlignment w:val="baseline"/>
-        <w:rPr>
-          <w:rFonts w:asciiTheme="minorHAnsi" w:eastAsia="Times New Roman" w:hAnsiTheme="minorHAnsi" w:cstheme="minorHAnsi"/>
-          <w:sz w:val="18"/>
-          <w:szCs w:val="18"/>
-          <w:lang w:val="en-GB" w:eastAsia="en-GB" w:bidi="ar-SA"/>
-        </w:rPr>
-      </w:pPr>
-      <w:r>
-        <w:rPr>
-          <w:rFonts w:asciiTheme="minorHAnsi" w:eastAsia="Times New Roman" w:hAnsiTheme="minorHAnsi" w:cstheme="minorHAnsi"/>
-          <w:sz w:val="24"/>
-          <w:szCs w:val="24"/>
-          <w:lang w:eastAsia="en-GB" w:bidi="ar-SA"/>
-        </w:rPr>
-        <w:t>-Password shows as a hidden digits.</w:t>
-      </w:r>
-      <w:r>
-        <w:rPr>
-          <w:rFonts w:asciiTheme="minorHAnsi" w:eastAsia="Times New Roman" w:hAnsiTheme="minorHAnsi" w:cstheme="minorHAnsi"/>
-          <w:sz w:val="24"/>
-          <w:szCs w:val="24"/>
-          <w:lang w:val="en-GB" w:eastAsia="en-GB" w:bidi="ar-SA"/>
-        </w:rPr>
-        <w:t> </w:t>
-      </w:r>
-    </w:p>
-    <w:p>
-      <w:pPr>
-        <w:spacing w:after="0" w:line="240" w:lineRule="auto"/>
-        <w:ind w:left="720"/>
-        <w:textAlignment w:val="baseline"/>
-        <w:rPr>
-          <w:rFonts w:asciiTheme="minorHAnsi" w:eastAsia="Times New Roman" w:hAnsiTheme="minorHAnsi" w:cstheme="minorHAnsi"/>
-          <w:sz w:val="18"/>
-          <w:szCs w:val="18"/>
-          <w:lang w:val="en-GB" w:eastAsia="en-GB" w:bidi="ar-SA"/>
-        </w:rPr>
-      </w:pPr>
-      <w:r>
-        <w:rPr>
-          <w:rFonts w:asciiTheme="minorHAnsi" w:eastAsia="Times New Roman" w:hAnsiTheme="minorHAnsi" w:cstheme="minorHAnsi"/>
-          <w:sz w:val="24"/>
-          <w:szCs w:val="24"/>
-          <w:lang w:eastAsia="en-GB" w:bidi="ar-SA"/>
-        </w:rPr>
-        <w:t xml:space="preserve">-If wrong entry at id or password </w:t>
-      </w:r>
-      <w:proofErr w:type="gramStart"/>
-      <w:r>
-        <w:rPr>
-          <w:rFonts w:asciiTheme="minorHAnsi" w:eastAsia="Times New Roman" w:hAnsiTheme="minorHAnsi" w:cstheme="minorHAnsi"/>
-          <w:sz w:val="24"/>
-          <w:szCs w:val="24"/>
-          <w:lang w:eastAsia="en-GB" w:bidi="ar-SA"/>
-        </w:rPr>
-        <w:t>use</w:t>
-      </w:r>
-      <w:proofErr w:type="gramEnd"/>
-      <w:r>
-        <w:rPr>
-          <w:rFonts w:asciiTheme="minorHAnsi" w:eastAsia="Times New Roman" w:hAnsiTheme="minorHAnsi" w:cstheme="minorHAnsi"/>
-          <w:sz w:val="24"/>
-          <w:szCs w:val="24"/>
-          <w:lang w:eastAsia="en-GB" w:bidi="ar-SA"/>
-        </w:rPr>
-        <w:t xml:space="preserve"> red bar below the text</w:t>
+        <w:t>-If wrong entry at id or password use red bar below the text</w:t>
       </w:r>
       <w:r>
         <w:rPr>
@@ -25174,21 +24274,25 @@
         <w:rPr>
           <w:rFonts w:asciiTheme="minorHAnsi" w:hAnsiTheme="minorHAnsi" w:cstheme="minorHAnsi"/>
         </w:rPr>
-        <w:t xml:space="preserve">Cashier tells Customer the </w:t>
-      </w:r>
-      <w:proofErr w:type="gramStart"/>
-      <w:r>
+        <w:t>Cashier tells Customer the total, and asks for payment.</w:t>
+      </w:r>
+    </w:p>
+    <w:p>
+      <w:pPr>
+        <w:pStyle w:val="doclist"/>
+        <w:numPr>
+          <w:ilvl w:val="0"/>
+          <w:numId w:val="81"/>
+        </w:numPr>
         <w:rPr>
           <w:rFonts w:asciiTheme="minorHAnsi" w:hAnsiTheme="minorHAnsi" w:cstheme="minorHAnsi"/>
         </w:rPr>
-        <w:t>total, and</w:t>
-      </w:r>
-      <w:proofErr w:type="gramEnd"/>
+      </w:pPr>
       <w:r>
         <w:rPr>
           <w:rFonts w:asciiTheme="minorHAnsi" w:hAnsiTheme="minorHAnsi" w:cstheme="minorHAnsi"/>
         </w:rPr>
-        <w:t xml:space="preserve"> asks for payment.</w:t>
+        <w:t>Customer pays and System handles payment.</w:t>
       </w:r>
     </w:p>
     <w:p>
@@ -25206,39 +24310,7 @@
         <w:rPr>
           <w:rFonts w:asciiTheme="minorHAnsi" w:hAnsiTheme="minorHAnsi" w:cstheme="minorHAnsi"/>
         </w:rPr>
-        <w:t>Customer pays and System handles payment.</w:t>
-      </w:r>
-    </w:p>
-    <w:p>
-      <w:pPr>
-        <w:pStyle w:val="doclist"/>
-        <w:numPr>
-          <w:ilvl w:val="0"/>
-          <w:numId w:val="81"/>
-        </w:numPr>
-        <w:rPr>
-          <w:rFonts w:asciiTheme="minorHAnsi" w:hAnsiTheme="minorHAnsi" w:cstheme="minorHAnsi"/>
-        </w:rPr>
-      </w:pPr>
-      <w:r>
-        <w:rPr>
-          <w:rFonts w:asciiTheme="minorHAnsi" w:hAnsiTheme="minorHAnsi" w:cstheme="minorHAnsi"/>
-        </w:rPr>
-        <w:t xml:space="preserve">System logs completed sale and sends sale and payment information to the external </w:t>
-      </w:r>
-      <w:proofErr w:type="gramStart"/>
-      <w:r>
-        <w:rPr>
-          <w:rFonts w:asciiTheme="minorHAnsi" w:hAnsiTheme="minorHAnsi" w:cstheme="minorHAnsi"/>
-        </w:rPr>
-        <w:t>Accounting</w:t>
-      </w:r>
-      <w:proofErr w:type="gramEnd"/>
-      <w:r>
-        <w:rPr>
-          <w:rFonts w:asciiTheme="minorHAnsi" w:hAnsiTheme="minorHAnsi" w:cstheme="minorHAnsi"/>
-        </w:rPr>
-        <w:t xml:space="preserve"> system (for accounting and commissions) and Inventory system (to update inventory).</w:t>
+        <w:t>System logs completed sale and sends sale and payment information to the external Accounting system (for accounting and commissions) and Inventory system (to update inventory).</w:t>
       </w:r>
     </w:p>
     <w:p>
@@ -25540,21 +24612,7 @@
           <w:rFonts w:asciiTheme="minorHAnsi" w:hAnsiTheme="minorHAnsi" w:cstheme="minorHAnsi"/>
         </w:rPr>
         <w:tab/>
-        <w:t xml:space="preserve">Cashier performs resume </w:t>
-      </w:r>
-      <w:proofErr w:type="gramStart"/>
-      <w:r>
-        <w:rPr>
-          <w:rFonts w:asciiTheme="minorHAnsi" w:hAnsiTheme="minorHAnsi" w:cstheme="minorHAnsi"/>
-        </w:rPr>
-        <w:t>operation, and</w:t>
-      </w:r>
-      <w:proofErr w:type="gramEnd"/>
-      <w:r>
-        <w:rPr>
-          <w:rFonts w:asciiTheme="minorHAnsi" w:hAnsiTheme="minorHAnsi" w:cstheme="minorHAnsi"/>
-        </w:rPr>
-        <w:t xml:space="preserve"> enters the ID to retrieve the sale.</w:t>
+        <w:t>Cashier performs resume operation, and enters the ID to retrieve the sale.</w:t>
       </w:r>
     </w:p>
     <w:p>
@@ -25870,9 +24928,30 @@
           <w:szCs w:val="24"/>
           <w:lang w:eastAsia="en-GB" w:bidi="ar-SA"/>
         </w:rPr>
-        <w:t xml:space="preserve"> to </w:t>
-      </w:r>
-      <w:proofErr w:type="gramStart"/>
+        <w:t xml:space="preserve"> to registered the account</w:t>
+      </w:r>
+      <w:r>
+        <w:rPr>
+          <w:rFonts w:asciiTheme="minorHAnsi" w:eastAsia="Times New Roman" w:hAnsiTheme="minorHAnsi" w:cstheme="minorHAnsi"/>
+          <w:sz w:val="24"/>
+          <w:szCs w:val="24"/>
+          <w:lang w:val="en-GB" w:eastAsia="en-GB" w:bidi="ar-SA"/>
+        </w:rPr>
+        <w:t> </w:t>
+      </w:r>
+    </w:p>
+    <w:p>
+      <w:pPr>
+        <w:spacing w:after="0" w:line="240" w:lineRule="auto"/>
+        <w:ind w:left="720"/>
+        <w:textAlignment w:val="baseline"/>
+        <w:rPr>
+          <w:rFonts w:asciiTheme="minorHAnsi" w:eastAsia="Times New Roman" w:hAnsiTheme="minorHAnsi" w:cstheme="minorHAnsi"/>
+          <w:sz w:val="18"/>
+          <w:szCs w:val="18"/>
+          <w:lang w:val="en-GB" w:eastAsia="en-GB" w:bidi="ar-SA"/>
+        </w:rPr>
+      </w:pPr>
       <w:r>
         <w:rPr>
           <w:rFonts w:asciiTheme="minorHAnsi" w:eastAsia="Times New Roman" w:hAnsiTheme="minorHAnsi" w:cstheme="minorHAnsi"/>
@@ -25880,9 +24959,30 @@
           <w:szCs w:val="24"/>
           <w:lang w:eastAsia="en-GB" w:bidi="ar-SA"/>
         </w:rPr>
-        <w:t>registered</w:t>
-      </w:r>
-      <w:proofErr w:type="gramEnd"/>
+        <w:t>-Use at least one capital letter in login</w:t>
+      </w:r>
+      <w:r>
+        <w:rPr>
+          <w:rFonts w:asciiTheme="minorHAnsi" w:eastAsia="Times New Roman" w:hAnsiTheme="minorHAnsi" w:cstheme="minorHAnsi"/>
+          <w:sz w:val="24"/>
+          <w:szCs w:val="24"/>
+          <w:lang w:val="en-GB" w:eastAsia="en-GB" w:bidi="ar-SA"/>
+        </w:rPr>
+        <w:t> </w:t>
+      </w:r>
+    </w:p>
+    <w:p>
+      <w:pPr>
+        <w:spacing w:after="0" w:line="240" w:lineRule="auto"/>
+        <w:ind w:left="720"/>
+        <w:textAlignment w:val="baseline"/>
+        <w:rPr>
+          <w:rFonts w:asciiTheme="minorHAnsi" w:eastAsia="Times New Roman" w:hAnsiTheme="minorHAnsi" w:cstheme="minorHAnsi"/>
+          <w:sz w:val="18"/>
+          <w:szCs w:val="18"/>
+          <w:lang w:val="en-GB" w:eastAsia="en-GB" w:bidi="ar-SA"/>
+        </w:rPr>
+      </w:pPr>
       <w:r>
         <w:rPr>
           <w:rFonts w:asciiTheme="minorHAnsi" w:eastAsia="Times New Roman" w:hAnsiTheme="minorHAnsi" w:cstheme="minorHAnsi"/>
@@ -25890,7 +24990,7 @@
           <w:szCs w:val="24"/>
           <w:lang w:eastAsia="en-GB" w:bidi="ar-SA"/>
         </w:rPr>
-        <w:t xml:space="preserve"> the account</w:t>
+        <w:t>-Password shows as a hidden digits.</w:t>
       </w:r>
       <w:r>
         <w:rPr>
@@ -25921,89 +25021,7 @@
           <w:szCs w:val="24"/>
           <w:lang w:eastAsia="en-GB" w:bidi="ar-SA"/>
         </w:rPr>
-        <w:t>-Use at least one capital letter in login</w:t>
-      </w:r>
-      <w:r>
-        <w:rPr>
-          <w:rFonts w:asciiTheme="minorHAnsi" w:eastAsia="Times New Roman" w:hAnsiTheme="minorHAnsi" w:cstheme="minorHAnsi"/>
-          <w:sz w:val="24"/>
-          <w:szCs w:val="24"/>
-          <w:lang w:val="en-GB" w:eastAsia="en-GB" w:bidi="ar-SA"/>
-        </w:rPr>
-        <w:t> </w:t>
-      </w:r>
-    </w:p>
-    <w:p>
-      <w:pPr>
-        <w:spacing w:after="0" w:line="240" w:lineRule="auto"/>
-        <w:ind w:left="720"/>
-        <w:textAlignment w:val="baseline"/>
-        <w:rPr>
-          <w:rFonts w:asciiTheme="minorHAnsi" w:eastAsia="Times New Roman" w:hAnsiTheme="minorHAnsi" w:cstheme="minorHAnsi"/>
-          <w:sz w:val="18"/>
-          <w:szCs w:val="18"/>
-          <w:lang w:val="en-GB" w:eastAsia="en-GB" w:bidi="ar-SA"/>
-        </w:rPr>
-      </w:pPr>
-      <w:r>
-        <w:rPr>
-          <w:rFonts w:asciiTheme="minorHAnsi" w:eastAsia="Times New Roman" w:hAnsiTheme="minorHAnsi" w:cstheme="minorHAnsi"/>
-          <w:sz w:val="24"/>
-          <w:szCs w:val="24"/>
-          <w:lang w:eastAsia="en-GB" w:bidi="ar-SA"/>
-        </w:rPr>
-        <w:t>-Password shows as a hidden digits.</w:t>
-      </w:r>
-      <w:r>
-        <w:rPr>
-          <w:rFonts w:asciiTheme="minorHAnsi" w:eastAsia="Times New Roman" w:hAnsiTheme="minorHAnsi" w:cstheme="minorHAnsi"/>
-          <w:sz w:val="24"/>
-          <w:szCs w:val="24"/>
-          <w:lang w:val="en-GB" w:eastAsia="en-GB" w:bidi="ar-SA"/>
-        </w:rPr>
-        <w:t> </w:t>
-      </w:r>
-    </w:p>
-    <w:p>
-      <w:pPr>
-        <w:spacing w:after="0" w:line="240" w:lineRule="auto"/>
-        <w:ind w:left="720"/>
-        <w:textAlignment w:val="baseline"/>
-        <w:rPr>
-          <w:rFonts w:asciiTheme="minorHAnsi" w:eastAsia="Times New Roman" w:hAnsiTheme="minorHAnsi" w:cstheme="minorHAnsi"/>
-          <w:sz w:val="18"/>
-          <w:szCs w:val="18"/>
-          <w:lang w:val="en-GB" w:eastAsia="en-GB" w:bidi="ar-SA"/>
-        </w:rPr>
-      </w:pPr>
-      <w:r>
-        <w:rPr>
-          <w:rFonts w:asciiTheme="minorHAnsi" w:eastAsia="Times New Roman" w:hAnsiTheme="minorHAnsi" w:cstheme="minorHAnsi"/>
-          <w:sz w:val="24"/>
-          <w:szCs w:val="24"/>
-          <w:lang w:eastAsia="en-GB" w:bidi="ar-SA"/>
-        </w:rPr>
-        <w:t xml:space="preserve">-If wrong entry at id or password </w:t>
-      </w:r>
-      <w:proofErr w:type="gramStart"/>
-      <w:r>
-        <w:rPr>
-          <w:rFonts w:asciiTheme="minorHAnsi" w:eastAsia="Times New Roman" w:hAnsiTheme="minorHAnsi" w:cstheme="minorHAnsi"/>
-          <w:sz w:val="24"/>
-          <w:szCs w:val="24"/>
-          <w:lang w:eastAsia="en-GB" w:bidi="ar-SA"/>
-        </w:rPr>
-        <w:t>use</w:t>
-      </w:r>
-      <w:proofErr w:type="gramEnd"/>
-      <w:r>
-        <w:rPr>
-          <w:rFonts w:asciiTheme="minorHAnsi" w:eastAsia="Times New Roman" w:hAnsiTheme="minorHAnsi" w:cstheme="minorHAnsi"/>
-          <w:sz w:val="24"/>
-          <w:szCs w:val="24"/>
-          <w:lang w:eastAsia="en-GB" w:bidi="ar-SA"/>
-        </w:rPr>
-        <w:t xml:space="preserve"> red bar below the text</w:t>
+        <w:t>-If wrong entry at id or password use red bar below the text</w:t>
       </w:r>
       <w:r>
         <w:rPr>
@@ -26959,23 +25977,7 @@
           <w:rStyle w:val="normaltextrun"/>
           <w:lang w:val="en-US"/>
         </w:rPr>
-        <w:t xml:space="preserve">System </w:t>
-      </w:r>
-      <w:proofErr w:type="gramStart"/>
-      <w:r>
-        <w:rPr>
-          <w:rStyle w:val="normaltextrun"/>
-          <w:lang w:val="en-US"/>
-        </w:rPr>
-        <w:t>recover</w:t>
-      </w:r>
-      <w:proofErr w:type="gramEnd"/>
-      <w:r>
-        <w:rPr>
-          <w:rStyle w:val="normaltextrun"/>
-          <w:lang w:val="en-US"/>
-        </w:rPr>
-        <w:t xml:space="preserve"> all the information</w:t>
+        <w:t>System recover all the information</w:t>
       </w:r>
       <w:r>
         <w:rPr>
@@ -27092,23 +26094,7 @@
           <w:rStyle w:val="normaltextrun"/>
           <w:lang w:val="en-US"/>
         </w:rPr>
-        <w:t xml:space="preserve">Cashier performs resume </w:t>
-      </w:r>
-      <w:proofErr w:type="gramStart"/>
-      <w:r>
-        <w:rPr>
-          <w:rStyle w:val="normaltextrun"/>
-          <w:lang w:val="en-US"/>
-        </w:rPr>
-        <w:t>operation, and</w:t>
-      </w:r>
-      <w:proofErr w:type="gramEnd"/>
-      <w:r>
-        <w:rPr>
-          <w:rStyle w:val="normaltextrun"/>
-          <w:lang w:val="en-US"/>
-        </w:rPr>
-        <w:t xml:space="preserve"> enters the ID to retrieve the sale.</w:t>
+        <w:t>Cashier performs resume operation, and enters the ID to retrieve the sale.</w:t>
       </w:r>
       <w:r>
         <w:rPr>
@@ -27462,9 +26448,30 @@
           <w:szCs w:val="24"/>
           <w:lang w:eastAsia="en-GB" w:bidi="ar-SA"/>
         </w:rPr>
-        <w:t xml:space="preserve"> to </w:t>
-      </w:r>
-      <w:proofErr w:type="gramStart"/>
+        <w:t xml:space="preserve"> to registered the account</w:t>
+      </w:r>
+      <w:r>
+        <w:rPr>
+          <w:rFonts w:asciiTheme="minorHAnsi" w:eastAsia="Times New Roman" w:hAnsiTheme="minorHAnsi" w:cstheme="minorHAnsi"/>
+          <w:sz w:val="24"/>
+          <w:szCs w:val="24"/>
+          <w:lang w:val="en-GB" w:eastAsia="en-GB" w:bidi="ar-SA"/>
+        </w:rPr>
+        <w:t> </w:t>
+      </w:r>
+    </w:p>
+    <w:p>
+      <w:pPr>
+        <w:spacing w:after="0" w:line="240" w:lineRule="auto"/>
+        <w:ind w:left="720"/>
+        <w:textAlignment w:val="baseline"/>
+        <w:rPr>
+          <w:rFonts w:asciiTheme="minorHAnsi" w:eastAsia="Times New Roman" w:hAnsiTheme="minorHAnsi" w:cstheme="minorHAnsi"/>
+          <w:sz w:val="18"/>
+          <w:szCs w:val="18"/>
+          <w:lang w:val="en-GB" w:eastAsia="en-GB" w:bidi="ar-SA"/>
+        </w:rPr>
+      </w:pPr>
       <w:r>
         <w:rPr>
           <w:rFonts w:asciiTheme="minorHAnsi" w:eastAsia="Times New Roman" w:hAnsiTheme="minorHAnsi" w:cstheme="minorHAnsi"/>
@@ -27472,9 +26479,30 @@
           <w:szCs w:val="24"/>
           <w:lang w:eastAsia="en-GB" w:bidi="ar-SA"/>
         </w:rPr>
-        <w:t>registered</w:t>
-      </w:r>
-      <w:proofErr w:type="gramEnd"/>
+        <w:t>-Use at least one capital letter in login</w:t>
+      </w:r>
+      <w:r>
+        <w:rPr>
+          <w:rFonts w:asciiTheme="minorHAnsi" w:eastAsia="Times New Roman" w:hAnsiTheme="minorHAnsi" w:cstheme="minorHAnsi"/>
+          <w:sz w:val="24"/>
+          <w:szCs w:val="24"/>
+          <w:lang w:val="en-GB" w:eastAsia="en-GB" w:bidi="ar-SA"/>
+        </w:rPr>
+        <w:t> </w:t>
+      </w:r>
+    </w:p>
+    <w:p>
+      <w:pPr>
+        <w:spacing w:after="0" w:line="240" w:lineRule="auto"/>
+        <w:ind w:left="720"/>
+        <w:textAlignment w:val="baseline"/>
+        <w:rPr>
+          <w:rFonts w:asciiTheme="minorHAnsi" w:eastAsia="Times New Roman" w:hAnsiTheme="minorHAnsi" w:cstheme="minorHAnsi"/>
+          <w:sz w:val="18"/>
+          <w:szCs w:val="18"/>
+          <w:lang w:val="en-GB" w:eastAsia="en-GB" w:bidi="ar-SA"/>
+        </w:rPr>
+      </w:pPr>
       <w:r>
         <w:rPr>
           <w:rFonts w:asciiTheme="minorHAnsi" w:eastAsia="Times New Roman" w:hAnsiTheme="minorHAnsi" w:cstheme="minorHAnsi"/>
@@ -27482,7 +26510,7 @@
           <w:szCs w:val="24"/>
           <w:lang w:eastAsia="en-GB" w:bidi="ar-SA"/>
         </w:rPr>
-        <w:t xml:space="preserve"> the account</w:t>
+        <w:t>-Password shows as a hidden digits.</w:t>
       </w:r>
       <w:r>
         <w:rPr>
@@ -27513,89 +26541,7 @@
           <w:szCs w:val="24"/>
           <w:lang w:eastAsia="en-GB" w:bidi="ar-SA"/>
         </w:rPr>
-        <w:t>-Use at least one capital letter in login</w:t>
-      </w:r>
-      <w:r>
-        <w:rPr>
-          <w:rFonts w:asciiTheme="minorHAnsi" w:eastAsia="Times New Roman" w:hAnsiTheme="minorHAnsi" w:cstheme="minorHAnsi"/>
-          <w:sz w:val="24"/>
-          <w:szCs w:val="24"/>
-          <w:lang w:val="en-GB" w:eastAsia="en-GB" w:bidi="ar-SA"/>
-        </w:rPr>
-        <w:t> </w:t>
-      </w:r>
-    </w:p>
-    <w:p>
-      <w:pPr>
-        <w:spacing w:after="0" w:line="240" w:lineRule="auto"/>
-        <w:ind w:left="720"/>
-        <w:textAlignment w:val="baseline"/>
-        <w:rPr>
-          <w:rFonts w:asciiTheme="minorHAnsi" w:eastAsia="Times New Roman" w:hAnsiTheme="minorHAnsi" w:cstheme="minorHAnsi"/>
-          <w:sz w:val="18"/>
-          <w:szCs w:val="18"/>
-          <w:lang w:val="en-GB" w:eastAsia="en-GB" w:bidi="ar-SA"/>
-        </w:rPr>
-      </w:pPr>
-      <w:r>
-        <w:rPr>
-          <w:rFonts w:asciiTheme="minorHAnsi" w:eastAsia="Times New Roman" w:hAnsiTheme="minorHAnsi" w:cstheme="minorHAnsi"/>
-          <w:sz w:val="24"/>
-          <w:szCs w:val="24"/>
-          <w:lang w:eastAsia="en-GB" w:bidi="ar-SA"/>
-        </w:rPr>
-        <w:t>-Password shows as a hidden digits.</w:t>
-      </w:r>
-      <w:r>
-        <w:rPr>
-          <w:rFonts w:asciiTheme="minorHAnsi" w:eastAsia="Times New Roman" w:hAnsiTheme="minorHAnsi" w:cstheme="minorHAnsi"/>
-          <w:sz w:val="24"/>
-          <w:szCs w:val="24"/>
-          <w:lang w:val="en-GB" w:eastAsia="en-GB" w:bidi="ar-SA"/>
-        </w:rPr>
-        <w:t> </w:t>
-      </w:r>
-    </w:p>
-    <w:p>
-      <w:pPr>
-        <w:spacing w:after="0" w:line="240" w:lineRule="auto"/>
-        <w:ind w:left="720"/>
-        <w:textAlignment w:val="baseline"/>
-        <w:rPr>
-          <w:rFonts w:asciiTheme="minorHAnsi" w:eastAsia="Times New Roman" w:hAnsiTheme="minorHAnsi" w:cstheme="minorHAnsi"/>
-          <w:sz w:val="18"/>
-          <w:szCs w:val="18"/>
-          <w:lang w:val="en-GB" w:eastAsia="en-GB" w:bidi="ar-SA"/>
-        </w:rPr>
-      </w:pPr>
-      <w:r>
-        <w:rPr>
-          <w:rFonts w:asciiTheme="minorHAnsi" w:eastAsia="Times New Roman" w:hAnsiTheme="minorHAnsi" w:cstheme="minorHAnsi"/>
-          <w:sz w:val="24"/>
-          <w:szCs w:val="24"/>
-          <w:lang w:eastAsia="en-GB" w:bidi="ar-SA"/>
-        </w:rPr>
-        <w:t xml:space="preserve">-If wrong entry at id or password </w:t>
-      </w:r>
-      <w:proofErr w:type="gramStart"/>
-      <w:r>
-        <w:rPr>
-          <w:rFonts w:asciiTheme="minorHAnsi" w:eastAsia="Times New Roman" w:hAnsiTheme="minorHAnsi" w:cstheme="minorHAnsi"/>
-          <w:sz w:val="24"/>
-          <w:szCs w:val="24"/>
-          <w:lang w:eastAsia="en-GB" w:bidi="ar-SA"/>
-        </w:rPr>
-        <w:t>use</w:t>
-      </w:r>
-      <w:proofErr w:type="gramEnd"/>
-      <w:r>
-        <w:rPr>
-          <w:rFonts w:asciiTheme="minorHAnsi" w:eastAsia="Times New Roman" w:hAnsiTheme="minorHAnsi" w:cstheme="minorHAnsi"/>
-          <w:sz w:val="24"/>
-          <w:szCs w:val="24"/>
-          <w:lang w:eastAsia="en-GB" w:bidi="ar-SA"/>
-        </w:rPr>
-        <w:t xml:space="preserve"> red bar below the text</w:t>
+        <w:t>-If wrong entry at id or password use red bar below the text</w:t>
       </w:r>
       <w:r>
         <w:rPr>
@@ -28413,19 +27359,11 @@
           <w:rFonts w:asciiTheme="minorHAnsi" w:hAnsiTheme="minorHAnsi" w:cstheme="minorHAnsi"/>
         </w:rPr>
       </w:pPr>
-      <w:proofErr w:type="gramStart"/>
       <w:r>
         <w:rPr>
           <w:rFonts w:asciiTheme="minorHAnsi" w:hAnsiTheme="minorHAnsi" w:cstheme="minorHAnsi"/>
         </w:rPr>
-        <w:t>Customer</w:t>
-      </w:r>
-      <w:proofErr w:type="gramEnd"/>
-      <w:r>
-        <w:rPr>
-          <w:rFonts w:asciiTheme="minorHAnsi" w:hAnsiTheme="minorHAnsi" w:cstheme="minorHAnsi"/>
-        </w:rPr>
-        <w:t xml:space="preserve"> place an order and requests for the payment. System displays the payment method to the customers. System allows the customer to pay via cards or cash on delivery. Customer pays for the ordered items and Manager will receive the payment.</w:t>
+        <w:t>Customer place an order and requests for the payment. System displays the payment method to the customers. System allows the customer to pay via cards or cash on delivery. Customer pays for the ordered items and Manager will receive the payment.</w:t>
       </w:r>
     </w:p>
     <w:p>
@@ -28549,23 +27487,7 @@
           <w:rStyle w:val="normaltextrun"/>
           <w:lang w:val="en-US"/>
         </w:rPr>
-        <w:t xml:space="preserve">System </w:t>
-      </w:r>
-      <w:proofErr w:type="gramStart"/>
-      <w:r>
-        <w:rPr>
-          <w:rStyle w:val="normaltextrun"/>
-          <w:lang w:val="en-US"/>
-        </w:rPr>
-        <w:t>recover</w:t>
-      </w:r>
-      <w:proofErr w:type="gramEnd"/>
-      <w:r>
-        <w:rPr>
-          <w:rStyle w:val="normaltextrun"/>
-          <w:lang w:val="en-US"/>
-        </w:rPr>
-        <w:t xml:space="preserve"> all the information</w:t>
+        <w:t>System recover all the information</w:t>
       </w:r>
       <w:r>
         <w:rPr>
@@ -28681,23 +27603,7 @@
           <w:rStyle w:val="normaltextrun"/>
           <w:lang w:val="en-US"/>
         </w:rPr>
-        <w:t xml:space="preserve">Cashier performs resume </w:t>
-      </w:r>
-      <w:proofErr w:type="gramStart"/>
-      <w:r>
-        <w:rPr>
-          <w:rStyle w:val="normaltextrun"/>
-          <w:lang w:val="en-US"/>
-        </w:rPr>
-        <w:t>operation, and</w:t>
-      </w:r>
-      <w:proofErr w:type="gramEnd"/>
-      <w:r>
-        <w:rPr>
-          <w:rStyle w:val="normaltextrun"/>
-          <w:lang w:val="en-US"/>
-        </w:rPr>
-        <w:t xml:space="preserve"> enters the ID to retrieve the sale.</w:t>
+        <w:t>Cashier performs resume operation, and enters the ID to retrieve the sale.</w:t>
       </w:r>
       <w:r>
         <w:rPr>
@@ -28857,21 +27763,7 @@
         <w:rPr>
           <w:rStyle w:val="eop"/>
         </w:rPr>
-        <w:t xml:space="preserve">2b. if card is invalid or there is </w:t>
-      </w:r>
-      <w:proofErr w:type="gramStart"/>
-      <w:r>
-        <w:rPr>
-          <w:rStyle w:val="eop"/>
-        </w:rPr>
-        <w:t>no</w:t>
-      </w:r>
-      <w:proofErr w:type="gramEnd"/>
-      <w:r>
-        <w:rPr>
-          <w:rStyle w:val="eop"/>
-        </w:rPr>
-        <w:t xml:space="preserve"> enough amount in the card then customer will try another method.</w:t>
+        <w:t>2b. if card is invalid or there is no enough amount in the card then customer will try another method.</w:t>
       </w:r>
     </w:p>
     <w:p>
@@ -29098,9 +27990,30 @@
           <w:szCs w:val="24"/>
           <w:lang w:eastAsia="en-GB" w:bidi="ar-SA"/>
         </w:rPr>
-        <w:t xml:space="preserve"> to </w:t>
-      </w:r>
-      <w:proofErr w:type="gramStart"/>
+        <w:t xml:space="preserve"> to registered the account</w:t>
+      </w:r>
+      <w:r>
+        <w:rPr>
+          <w:rFonts w:asciiTheme="minorHAnsi" w:eastAsia="Times New Roman" w:hAnsiTheme="minorHAnsi" w:cstheme="minorHAnsi"/>
+          <w:sz w:val="24"/>
+          <w:szCs w:val="24"/>
+          <w:lang w:val="en-GB" w:eastAsia="en-GB" w:bidi="ar-SA"/>
+        </w:rPr>
+        <w:t> </w:t>
+      </w:r>
+    </w:p>
+    <w:p>
+      <w:pPr>
+        <w:spacing w:after="0" w:line="240" w:lineRule="auto"/>
+        <w:ind w:left="720"/>
+        <w:textAlignment w:val="baseline"/>
+        <w:rPr>
+          <w:rFonts w:asciiTheme="minorHAnsi" w:eastAsia="Times New Roman" w:hAnsiTheme="minorHAnsi" w:cstheme="minorHAnsi"/>
+          <w:sz w:val="18"/>
+          <w:szCs w:val="18"/>
+          <w:lang w:val="en-GB" w:eastAsia="en-GB" w:bidi="ar-SA"/>
+        </w:rPr>
+      </w:pPr>
       <w:r>
         <w:rPr>
           <w:rFonts w:asciiTheme="minorHAnsi" w:eastAsia="Times New Roman" w:hAnsiTheme="minorHAnsi" w:cstheme="minorHAnsi"/>
@@ -29108,9 +28021,30 @@
           <w:szCs w:val="24"/>
           <w:lang w:eastAsia="en-GB" w:bidi="ar-SA"/>
         </w:rPr>
-        <w:t>registered</w:t>
-      </w:r>
-      <w:proofErr w:type="gramEnd"/>
+        <w:t>-Use at least one capital letter in login</w:t>
+      </w:r>
+      <w:r>
+        <w:rPr>
+          <w:rFonts w:asciiTheme="minorHAnsi" w:eastAsia="Times New Roman" w:hAnsiTheme="minorHAnsi" w:cstheme="minorHAnsi"/>
+          <w:sz w:val="24"/>
+          <w:szCs w:val="24"/>
+          <w:lang w:val="en-GB" w:eastAsia="en-GB" w:bidi="ar-SA"/>
+        </w:rPr>
+        <w:t> </w:t>
+      </w:r>
+    </w:p>
+    <w:p>
+      <w:pPr>
+        <w:spacing w:after="0" w:line="240" w:lineRule="auto"/>
+        <w:ind w:left="720"/>
+        <w:textAlignment w:val="baseline"/>
+        <w:rPr>
+          <w:rFonts w:asciiTheme="minorHAnsi" w:eastAsia="Times New Roman" w:hAnsiTheme="minorHAnsi" w:cstheme="minorHAnsi"/>
+          <w:sz w:val="18"/>
+          <w:szCs w:val="18"/>
+          <w:lang w:val="en-GB" w:eastAsia="en-GB" w:bidi="ar-SA"/>
+        </w:rPr>
+      </w:pPr>
       <w:r>
         <w:rPr>
           <w:rFonts w:asciiTheme="minorHAnsi" w:eastAsia="Times New Roman" w:hAnsiTheme="minorHAnsi" w:cstheme="minorHAnsi"/>
@@ -29118,7 +28052,7 @@
           <w:szCs w:val="24"/>
           <w:lang w:eastAsia="en-GB" w:bidi="ar-SA"/>
         </w:rPr>
-        <w:t xml:space="preserve"> the account</w:t>
+        <w:t>-Password shows as a hidden digits.</w:t>
       </w:r>
       <w:r>
         <w:rPr>
@@ -29149,89 +28083,7 @@
           <w:szCs w:val="24"/>
           <w:lang w:eastAsia="en-GB" w:bidi="ar-SA"/>
         </w:rPr>
-        <w:t>-Use at least one capital letter in login</w:t>
-      </w:r>
-      <w:r>
-        <w:rPr>
-          <w:rFonts w:asciiTheme="minorHAnsi" w:eastAsia="Times New Roman" w:hAnsiTheme="minorHAnsi" w:cstheme="minorHAnsi"/>
-          <w:sz w:val="24"/>
-          <w:szCs w:val="24"/>
-          <w:lang w:val="en-GB" w:eastAsia="en-GB" w:bidi="ar-SA"/>
-        </w:rPr>
-        <w:t> </w:t>
-      </w:r>
-    </w:p>
-    <w:p>
-      <w:pPr>
-        <w:spacing w:after="0" w:line="240" w:lineRule="auto"/>
-        <w:ind w:left="720"/>
-        <w:textAlignment w:val="baseline"/>
-        <w:rPr>
-          <w:rFonts w:asciiTheme="minorHAnsi" w:eastAsia="Times New Roman" w:hAnsiTheme="minorHAnsi" w:cstheme="minorHAnsi"/>
-          <w:sz w:val="18"/>
-          <w:szCs w:val="18"/>
-          <w:lang w:val="en-GB" w:eastAsia="en-GB" w:bidi="ar-SA"/>
-        </w:rPr>
-      </w:pPr>
-      <w:r>
-        <w:rPr>
-          <w:rFonts w:asciiTheme="minorHAnsi" w:eastAsia="Times New Roman" w:hAnsiTheme="minorHAnsi" w:cstheme="minorHAnsi"/>
-          <w:sz w:val="24"/>
-          <w:szCs w:val="24"/>
-          <w:lang w:eastAsia="en-GB" w:bidi="ar-SA"/>
-        </w:rPr>
-        <w:t>-Password shows as a hidden digits.</w:t>
-      </w:r>
-      <w:r>
-        <w:rPr>
-          <w:rFonts w:asciiTheme="minorHAnsi" w:eastAsia="Times New Roman" w:hAnsiTheme="minorHAnsi" w:cstheme="minorHAnsi"/>
-          <w:sz w:val="24"/>
-          <w:szCs w:val="24"/>
-          <w:lang w:val="en-GB" w:eastAsia="en-GB" w:bidi="ar-SA"/>
-        </w:rPr>
-        <w:t> </w:t>
-      </w:r>
-    </w:p>
-    <w:p>
-      <w:pPr>
-        <w:spacing w:after="0" w:line="240" w:lineRule="auto"/>
-        <w:ind w:left="720"/>
-        <w:textAlignment w:val="baseline"/>
-        <w:rPr>
-          <w:rFonts w:asciiTheme="minorHAnsi" w:eastAsia="Times New Roman" w:hAnsiTheme="minorHAnsi" w:cstheme="minorHAnsi"/>
-          <w:sz w:val="18"/>
-          <w:szCs w:val="18"/>
-          <w:lang w:val="en-GB" w:eastAsia="en-GB" w:bidi="ar-SA"/>
-        </w:rPr>
-      </w:pPr>
-      <w:r>
-        <w:rPr>
-          <w:rFonts w:asciiTheme="minorHAnsi" w:eastAsia="Times New Roman" w:hAnsiTheme="minorHAnsi" w:cstheme="minorHAnsi"/>
-          <w:sz w:val="24"/>
-          <w:szCs w:val="24"/>
-          <w:lang w:eastAsia="en-GB" w:bidi="ar-SA"/>
-        </w:rPr>
-        <w:t xml:space="preserve">-If wrong entry at id or password </w:t>
-      </w:r>
-      <w:proofErr w:type="gramStart"/>
-      <w:r>
-        <w:rPr>
-          <w:rFonts w:asciiTheme="minorHAnsi" w:eastAsia="Times New Roman" w:hAnsiTheme="minorHAnsi" w:cstheme="minorHAnsi"/>
-          <w:sz w:val="24"/>
-          <w:szCs w:val="24"/>
-          <w:lang w:eastAsia="en-GB" w:bidi="ar-SA"/>
-        </w:rPr>
-        <w:t>use</w:t>
-      </w:r>
-      <w:proofErr w:type="gramEnd"/>
-      <w:r>
-        <w:rPr>
-          <w:rFonts w:asciiTheme="minorHAnsi" w:eastAsia="Times New Roman" w:hAnsiTheme="minorHAnsi" w:cstheme="minorHAnsi"/>
-          <w:sz w:val="24"/>
-          <w:szCs w:val="24"/>
-          <w:lang w:eastAsia="en-GB" w:bidi="ar-SA"/>
-        </w:rPr>
-        <w:t xml:space="preserve"> red bar below the text</w:t>
+        <w:t>-If wrong entry at id or password use red bar below the text</w:t>
       </w:r>
       <w:r>
         <w:rPr>
@@ -31777,15 +30629,7 @@
             </w:r>
             <w:proofErr w:type="spellStart"/>
             <w:r>
-              <w:t>customer_</w:t>
-            </w:r>
-            <w:proofErr w:type="gramStart"/>
-            <w:r>
-              <w:t>name,customer</w:t>
-            </w:r>
-            <w:proofErr w:type="gramEnd"/>
-            <w:r>
-              <w:t>_id</w:t>
+              <w:t>customer_name,customer_id</w:t>
             </w:r>
             <w:proofErr w:type="spellEnd"/>
             <w:r>
@@ -31833,15 +30677,7 @@
             </w:r>
             <w:proofErr w:type="spellStart"/>
             <w:r>
-              <w:t>customer_</w:t>
-            </w:r>
-            <w:proofErr w:type="gramStart"/>
-            <w:r>
-              <w:t>name,customer</w:t>
-            </w:r>
-            <w:proofErr w:type="gramEnd"/>
-            <w:r>
-              <w:t>_id</w:t>
+              <w:t>customer_name,customer_id</w:t>
             </w:r>
             <w:proofErr w:type="spellEnd"/>
             <w:r>
@@ -32620,6 +31456,1373 @@
       </w:r>
       <w:bookmarkEnd w:id="65"/>
     </w:p>
+    <w:tbl>
+      <w:tblPr>
+        <w:tblStyle w:val="TableGrid"/>
+        <w:tblpPr w:leftFromText="180" w:rightFromText="180" w:vertAnchor="page" w:horzAnchor="margin" w:tblpY="4366"/>
+        <w:tblW w:w="0" w:type="auto"/>
+        <w:tblLook w:val="04A0" w:firstRow="1" w:lastRow="0" w:firstColumn="1" w:lastColumn="0" w:noHBand="0" w:noVBand="1"/>
+      </w:tblPr>
+      <w:tblGrid>
+        <w:gridCol w:w="4675"/>
+        <w:gridCol w:w="4675"/>
+      </w:tblGrid>
+      <w:tr>
+        <w:tc>
+          <w:tcPr>
+            <w:tcW w:w="4675" w:type="dxa"/>
+          </w:tcPr>
+          <w:p>
+            <w:r>
+              <w:lastRenderedPageBreak/>
+              <w:t>operation</w:t>
+            </w:r>
+          </w:p>
+        </w:tc>
+        <w:tc>
+          <w:tcPr>
+            <w:tcW w:w="4675" w:type="dxa"/>
+          </w:tcPr>
+          <w:p>
+            <w:r>
+              <w:t>Request to show item</w:t>
+            </w:r>
+          </w:p>
+        </w:tc>
+      </w:tr>
+      <w:tr>
+        <w:tc>
+          <w:tcPr>
+            <w:tcW w:w="4675" w:type="dxa"/>
+          </w:tcPr>
+          <w:p>
+            <w:r>
+              <w:t>Cross references</w:t>
+            </w:r>
+          </w:p>
+        </w:tc>
+        <w:tc>
+          <w:tcPr>
+            <w:tcW w:w="4675" w:type="dxa"/>
+          </w:tcPr>
+          <w:p>
+            <w:r>
+              <w:t>Purchase order</w:t>
+            </w:r>
+          </w:p>
+        </w:tc>
+      </w:tr>
+      <w:tr>
+        <w:tc>
+          <w:tcPr>
+            <w:tcW w:w="4675" w:type="dxa"/>
+          </w:tcPr>
+          <w:p>
+            <w:r>
+              <w:t>Preconditions:</w:t>
+            </w:r>
+          </w:p>
+        </w:tc>
+        <w:tc>
+          <w:tcPr>
+            <w:tcW w:w="4675" w:type="dxa"/>
+          </w:tcPr>
+          <w:p>
+            <w:r>
+              <w:t>user can view item if user is registered, and stock is available</w:t>
+            </w:r>
+          </w:p>
+        </w:tc>
+      </w:tr>
+      <w:tr>
+        <w:tc>
+          <w:tcPr>
+            <w:tcW w:w="4675" w:type="dxa"/>
+          </w:tcPr>
+          <w:p>
+            <w:r>
+              <w:t>Postconditions:</w:t>
+            </w:r>
+          </w:p>
+        </w:tc>
+        <w:tc>
+          <w:tcPr>
+            <w:tcW w:w="4675" w:type="dxa"/>
+          </w:tcPr>
+          <w:p>
+            <w:r>
+              <w:t>Select item and proceed to checkout</w:t>
+            </w:r>
+          </w:p>
+        </w:tc>
+      </w:tr>
+    </w:tbl>
+    <w:p>
+      <w:pPr>
+        <w:rPr>
+          <w:b/>
+          <w:bCs/>
+        </w:rPr>
+      </w:pPr>
+    </w:p>
+    <w:tbl>
+      <w:tblPr>
+        <w:tblStyle w:val="TableGrid"/>
+        <w:tblpPr w:leftFromText="180" w:rightFromText="180" w:vertAnchor="text" w:horzAnchor="margin" w:tblpY="197"/>
+        <w:tblW w:w="0" w:type="auto"/>
+        <w:tblLook w:val="04A0" w:firstRow="1" w:lastRow="0" w:firstColumn="1" w:lastColumn="0" w:noHBand="0" w:noVBand="1"/>
+      </w:tblPr>
+      <w:tblGrid>
+        <w:gridCol w:w="9350"/>
+      </w:tblGrid>
+      <w:tr>
+        <w:tc>
+          <w:tcPr>
+            <w:tcW w:w="9350" w:type="dxa"/>
+          </w:tcPr>
+          <w:p>
+            <w:r>
+              <w:t>Contract co2: request to show item</w:t>
+            </w:r>
+          </w:p>
+        </w:tc>
+      </w:tr>
+    </w:tbl>
+    <w:p/>
+    <w:p/>
+    <w:tbl>
+      <w:tblPr>
+        <w:tblStyle w:val="TableGrid"/>
+        <w:tblpPr w:leftFromText="180" w:rightFromText="180" w:vertAnchor="text" w:horzAnchor="margin" w:tblpY="192"/>
+        <w:tblW w:w="0" w:type="auto"/>
+        <w:tblLook w:val="04A0" w:firstRow="1" w:lastRow="0" w:firstColumn="1" w:lastColumn="0" w:noHBand="0" w:noVBand="1"/>
+      </w:tblPr>
+      <w:tblGrid>
+        <w:gridCol w:w="9350"/>
+      </w:tblGrid>
+      <w:tr>
+        <w:tc>
+          <w:tcPr>
+            <w:tcW w:w="9350" w:type="dxa"/>
+          </w:tcPr>
+          <w:p>
+            <w:r>
+              <w:t>Contract co:  Select item and proceed to checkout</w:t>
+            </w:r>
+          </w:p>
+        </w:tc>
+      </w:tr>
+    </w:tbl>
+    <w:tbl>
+      <w:tblPr>
+        <w:tblStyle w:val="TableGrid"/>
+        <w:tblpPr w:leftFromText="180" w:rightFromText="180" w:vertAnchor="text" w:horzAnchor="margin" w:tblpY="709"/>
+        <w:tblW w:w="0" w:type="auto"/>
+        <w:tblLook w:val="04A0" w:firstRow="1" w:lastRow="0" w:firstColumn="1" w:lastColumn="0" w:noHBand="0" w:noVBand="1"/>
+      </w:tblPr>
+      <w:tblGrid>
+        <w:gridCol w:w="4675"/>
+        <w:gridCol w:w="4675"/>
+      </w:tblGrid>
+      <w:tr>
+        <w:tc>
+          <w:tcPr>
+            <w:tcW w:w="4675" w:type="dxa"/>
+          </w:tcPr>
+          <w:p>
+            <w:r>
+              <w:t>operation</w:t>
+            </w:r>
+          </w:p>
+        </w:tc>
+        <w:tc>
+          <w:tcPr>
+            <w:tcW w:w="4675" w:type="dxa"/>
+          </w:tcPr>
+          <w:p>
+            <w:r>
+              <w:t>Select item and proceed to checkout</w:t>
+            </w:r>
+          </w:p>
+        </w:tc>
+      </w:tr>
+      <w:tr>
+        <w:tc>
+          <w:tcPr>
+            <w:tcW w:w="4675" w:type="dxa"/>
+          </w:tcPr>
+          <w:p>
+            <w:r>
+              <w:t>Cross reference</w:t>
+            </w:r>
+          </w:p>
+        </w:tc>
+        <w:tc>
+          <w:tcPr>
+            <w:tcW w:w="4675" w:type="dxa"/>
+          </w:tcPr>
+          <w:p>
+            <w:r>
+              <w:t>Purchase order</w:t>
+            </w:r>
+          </w:p>
+        </w:tc>
+      </w:tr>
+      <w:tr>
+        <w:tc>
+          <w:tcPr>
+            <w:tcW w:w="4675" w:type="dxa"/>
+          </w:tcPr>
+          <w:p>
+            <w:r>
+              <w:t>Preconditions:</w:t>
+            </w:r>
+          </w:p>
+        </w:tc>
+        <w:tc>
+          <w:tcPr>
+            <w:tcW w:w="4675" w:type="dxa"/>
+          </w:tcPr>
+          <w:p>
+            <w:r>
+              <w:t>User select item if stock is available</w:t>
+            </w:r>
+          </w:p>
+        </w:tc>
+      </w:tr>
+      <w:tr>
+        <w:tc>
+          <w:tcPr>
+            <w:tcW w:w="4675" w:type="dxa"/>
+          </w:tcPr>
+          <w:p>
+            <w:r>
+              <w:t>Postconditions:</w:t>
+            </w:r>
+          </w:p>
+        </w:tc>
+        <w:tc>
+          <w:tcPr>
+            <w:tcW w:w="4675" w:type="dxa"/>
+          </w:tcPr>
+          <w:p>
+            <w:r>
+              <w:t>Order purchased successfully</w:t>
+            </w:r>
+          </w:p>
+        </w:tc>
+      </w:tr>
+    </w:tbl>
+    <w:p/>
+    <w:tbl>
+      <w:tblPr>
+        <w:tblStyle w:val="TableGrid"/>
+        <w:tblpPr w:leftFromText="180" w:rightFromText="180" w:vertAnchor="text" w:horzAnchor="margin" w:tblpY="1831"/>
+        <w:tblW w:w="0" w:type="auto"/>
+        <w:tblLook w:val="04A0" w:firstRow="1" w:lastRow="0" w:firstColumn="1" w:lastColumn="0" w:noHBand="0" w:noVBand="1"/>
+      </w:tblPr>
+      <w:tblGrid>
+        <w:gridCol w:w="4675"/>
+        <w:gridCol w:w="4675"/>
+      </w:tblGrid>
+      <w:tr>
+        <w:tc>
+          <w:tcPr>
+            <w:tcW w:w="4675" w:type="dxa"/>
+          </w:tcPr>
+          <w:p>
+            <w:pPr>
+              <w:tabs>
+                <w:tab w:val="left" w:pos="3045"/>
+              </w:tabs>
+            </w:pPr>
+            <w:r>
+              <w:t>operation</w:t>
+            </w:r>
+          </w:p>
+        </w:tc>
+        <w:tc>
+          <w:tcPr>
+            <w:tcW w:w="4675" w:type="dxa"/>
+          </w:tcPr>
+          <w:p>
+            <w:pPr>
+              <w:tabs>
+                <w:tab w:val="left" w:pos="3045"/>
+              </w:tabs>
+            </w:pPr>
+            <w:r>
+              <w:t>user request to place item</w:t>
+            </w:r>
+          </w:p>
+        </w:tc>
+      </w:tr>
+      <w:tr>
+        <w:tc>
+          <w:tcPr>
+            <w:tcW w:w="4675" w:type="dxa"/>
+          </w:tcPr>
+          <w:p>
+            <w:pPr>
+              <w:tabs>
+                <w:tab w:val="left" w:pos="3045"/>
+              </w:tabs>
+            </w:pPr>
+            <w:r>
+              <w:t>Cross reference</w:t>
+            </w:r>
+          </w:p>
+        </w:tc>
+        <w:tc>
+          <w:tcPr>
+            <w:tcW w:w="4675" w:type="dxa"/>
+          </w:tcPr>
+          <w:p>
+            <w:pPr>
+              <w:tabs>
+                <w:tab w:val="left" w:pos="3045"/>
+              </w:tabs>
+            </w:pPr>
+            <w:r>
+              <w:t>Replace item</w:t>
+            </w:r>
+          </w:p>
+        </w:tc>
+      </w:tr>
+      <w:tr>
+        <w:tc>
+          <w:tcPr>
+            <w:tcW w:w="4675" w:type="dxa"/>
+          </w:tcPr>
+          <w:p>
+            <w:pPr>
+              <w:tabs>
+                <w:tab w:val="left" w:pos="3045"/>
+              </w:tabs>
+            </w:pPr>
+            <w:r>
+              <w:t>Preconditions:</w:t>
+            </w:r>
+          </w:p>
+        </w:tc>
+        <w:tc>
+          <w:tcPr>
+            <w:tcW w:w="4675" w:type="dxa"/>
+          </w:tcPr>
+          <w:p>
+            <w:pPr>
+              <w:tabs>
+                <w:tab w:val="left" w:pos="3045"/>
+              </w:tabs>
+            </w:pPr>
+            <w:r>
+              <w:t>System allows the user to replace item if stock is available and must login to system</w:t>
+            </w:r>
+          </w:p>
+        </w:tc>
+      </w:tr>
+      <w:tr>
+        <w:tc>
+          <w:tcPr>
+            <w:tcW w:w="4675" w:type="dxa"/>
+          </w:tcPr>
+          <w:p>
+            <w:pPr>
+              <w:tabs>
+                <w:tab w:val="left" w:pos="3045"/>
+              </w:tabs>
+            </w:pPr>
+            <w:r>
+              <w:t>Postconditions:</w:t>
+            </w:r>
+          </w:p>
+        </w:tc>
+        <w:tc>
+          <w:tcPr>
+            <w:tcW w:w="4675" w:type="dxa"/>
+          </w:tcPr>
+          <w:p>
+            <w:pPr>
+              <w:tabs>
+                <w:tab w:val="left" w:pos="3045"/>
+              </w:tabs>
+            </w:pPr>
+            <w:r>
+              <w:t>Select new item to replace</w:t>
+            </w:r>
+          </w:p>
+        </w:tc>
+      </w:tr>
+    </w:tbl>
+    <w:tbl>
+      <w:tblPr>
+        <w:tblStyle w:val="TableGrid"/>
+        <w:tblpPr w:leftFromText="180" w:rightFromText="180" w:vertAnchor="text" w:horzAnchor="margin" w:tblpY="1426"/>
+        <w:tblW w:w="0" w:type="auto"/>
+        <w:tblLook w:val="04A0" w:firstRow="1" w:lastRow="0" w:firstColumn="1" w:lastColumn="0" w:noHBand="0" w:noVBand="1"/>
+      </w:tblPr>
+      <w:tblGrid>
+        <w:gridCol w:w="9350"/>
+      </w:tblGrid>
+      <w:tr>
+        <w:tc>
+          <w:tcPr>
+            <w:tcW w:w="9350" w:type="dxa"/>
+          </w:tcPr>
+          <w:p>
+            <w:pPr>
+              <w:tabs>
+                <w:tab w:val="left" w:pos="3045"/>
+              </w:tabs>
+            </w:pPr>
+            <w:r>
+              <w:t>Contract co: user request to replace item</w:t>
+            </w:r>
+          </w:p>
+        </w:tc>
+      </w:tr>
+    </w:tbl>
+    <w:p/>
+    <w:p>
+      <w:pPr>
+        <w:tabs>
+          <w:tab w:val="left" w:pos="3045"/>
+        </w:tabs>
+      </w:pPr>
+    </w:p>
+    <w:p>
+      <w:pPr>
+        <w:tabs>
+          <w:tab w:val="left" w:pos="3045"/>
+        </w:tabs>
+      </w:pPr>
+    </w:p>
+    <w:p>
+      <w:pPr>
+        <w:tabs>
+          <w:tab w:val="left" w:pos="3045"/>
+        </w:tabs>
+      </w:pPr>
+    </w:p>
+    <w:p>
+      <w:pPr>
+        <w:tabs>
+          <w:tab w:val="left" w:pos="3045"/>
+        </w:tabs>
+      </w:pPr>
+    </w:p>
+    <w:p/>
+    <w:p/>
+    <w:p/>
+    <w:p/>
+    <w:tbl>
+      <w:tblPr>
+        <w:tblStyle w:val="TableGrid"/>
+        <w:tblpPr w:leftFromText="180" w:rightFromText="180" w:vertAnchor="text" w:horzAnchor="margin" w:tblpY="1120"/>
+        <w:tblW w:w="0" w:type="auto"/>
+        <w:tblLook w:val="04A0" w:firstRow="1" w:lastRow="0" w:firstColumn="1" w:lastColumn="0" w:noHBand="0" w:noVBand="1"/>
+      </w:tblPr>
+      <w:tblGrid>
+        <w:gridCol w:w="4675"/>
+        <w:gridCol w:w="4675"/>
+      </w:tblGrid>
+      <w:tr>
+        <w:tc>
+          <w:tcPr>
+            <w:tcW w:w="4675" w:type="dxa"/>
+          </w:tcPr>
+          <w:p>
+            <w:r>
+              <w:t>operation</w:t>
+            </w:r>
+          </w:p>
+        </w:tc>
+        <w:tc>
+          <w:tcPr>
+            <w:tcW w:w="4675" w:type="dxa"/>
+          </w:tcPr>
+          <w:p>
+            <w:r>
+              <w:t>Select new item to replace</w:t>
+            </w:r>
+          </w:p>
+        </w:tc>
+      </w:tr>
+      <w:tr>
+        <w:tc>
+          <w:tcPr>
+            <w:tcW w:w="4675" w:type="dxa"/>
+          </w:tcPr>
+          <w:p>
+            <w:r>
+              <w:t>Cross reference</w:t>
+            </w:r>
+          </w:p>
+        </w:tc>
+        <w:tc>
+          <w:tcPr>
+            <w:tcW w:w="4675" w:type="dxa"/>
+          </w:tcPr>
+          <w:p>
+            <w:r>
+              <w:t>Replace item</w:t>
+            </w:r>
+          </w:p>
+        </w:tc>
+      </w:tr>
+      <w:tr>
+        <w:tc>
+          <w:tcPr>
+            <w:tcW w:w="4675" w:type="dxa"/>
+          </w:tcPr>
+          <w:p>
+            <w:r>
+              <w:t>Preconditions:</w:t>
+            </w:r>
+          </w:p>
+        </w:tc>
+        <w:tc>
+          <w:tcPr>
+            <w:tcW w:w="4675" w:type="dxa"/>
+          </w:tcPr>
+          <w:p>
+            <w:r>
+              <w:t>User can select new item if stock is available</w:t>
+            </w:r>
+          </w:p>
+        </w:tc>
+      </w:tr>
+      <w:tr>
+        <w:tc>
+          <w:tcPr>
+            <w:tcW w:w="4675" w:type="dxa"/>
+          </w:tcPr>
+          <w:p>
+            <w:r>
+              <w:t xml:space="preserve"> Postconditions:</w:t>
+            </w:r>
+          </w:p>
+        </w:tc>
+        <w:tc>
+          <w:tcPr>
+            <w:tcW w:w="4675" w:type="dxa"/>
+          </w:tcPr>
+          <w:p>
+            <w:r>
+              <w:t>Item replace successfully</w:t>
+            </w:r>
+          </w:p>
+        </w:tc>
+      </w:tr>
+    </w:tbl>
+    <w:tbl>
+      <w:tblPr>
+        <w:tblStyle w:val="TableGrid"/>
+        <w:tblpPr w:leftFromText="180" w:rightFromText="180" w:vertAnchor="text" w:horzAnchor="margin" w:tblpY="250"/>
+        <w:tblW w:w="0" w:type="auto"/>
+        <w:tblLook w:val="04A0" w:firstRow="1" w:lastRow="0" w:firstColumn="1" w:lastColumn="0" w:noHBand="0" w:noVBand="1"/>
+      </w:tblPr>
+      <w:tblGrid>
+        <w:gridCol w:w="9350"/>
+      </w:tblGrid>
+      <w:tr>
+        <w:tc>
+          <w:tcPr>
+            <w:tcW w:w="9350" w:type="dxa"/>
+          </w:tcPr>
+          <w:p>
+            <w:r>
+              <w:t>Contract co:  Select new item to replace</w:t>
+            </w:r>
+          </w:p>
+        </w:tc>
+      </w:tr>
+    </w:tbl>
+    <w:p/>
+    <w:p/>
+    <w:p/>
+    <w:p/>
+    <w:p/>
+    <w:tbl>
+      <w:tblPr>
+        <w:tblStyle w:val="TableGrid"/>
+        <w:tblpPr w:leftFromText="180" w:rightFromText="180" w:vertAnchor="text" w:horzAnchor="margin" w:tblpY="83"/>
+        <w:tblW w:w="0" w:type="auto"/>
+        <w:tblLook w:val="04A0" w:firstRow="1" w:lastRow="0" w:firstColumn="1" w:lastColumn="0" w:noHBand="0" w:noVBand="1"/>
+      </w:tblPr>
+      <w:tblGrid>
+        <w:gridCol w:w="9350"/>
+      </w:tblGrid>
+      <w:tr>
+        <w:tc>
+          <w:tcPr>
+            <w:tcW w:w="9350" w:type="dxa"/>
+          </w:tcPr>
+          <w:p>
+            <w:r>
+              <w:t>Contract co: user request to show item</w:t>
+            </w:r>
+          </w:p>
+        </w:tc>
+      </w:tr>
+    </w:tbl>
+    <w:p>
+      <w:pPr>
+        <w:tabs>
+          <w:tab w:val="left" w:pos="2355"/>
+        </w:tabs>
+      </w:pPr>
+      <w:r>
+        <w:tab/>
+      </w:r>
+    </w:p>
+    <w:tbl>
+      <w:tblPr>
+        <w:tblStyle w:val="TableGrid"/>
+        <w:tblpPr w:leftFromText="180" w:rightFromText="180" w:vertAnchor="text" w:horzAnchor="margin" w:tblpY="57"/>
+        <w:tblW w:w="0" w:type="auto"/>
+        <w:tblLook w:val="04A0" w:firstRow="1" w:lastRow="0" w:firstColumn="1" w:lastColumn="0" w:noHBand="0" w:noVBand="1"/>
+      </w:tblPr>
+      <w:tblGrid>
+        <w:gridCol w:w="4675"/>
+        <w:gridCol w:w="4675"/>
+      </w:tblGrid>
+      <w:tr>
+        <w:tc>
+          <w:tcPr>
+            <w:tcW w:w="4675" w:type="dxa"/>
+          </w:tcPr>
+          <w:p>
+            <w:r>
+              <w:t>operation</w:t>
+            </w:r>
+          </w:p>
+        </w:tc>
+        <w:tc>
+          <w:tcPr>
+            <w:tcW w:w="4675" w:type="dxa"/>
+          </w:tcPr>
+          <w:p>
+            <w:r>
+              <w:t>user request to show item</w:t>
+            </w:r>
+          </w:p>
+        </w:tc>
+      </w:tr>
+      <w:tr>
+        <w:tc>
+          <w:tcPr>
+            <w:tcW w:w="4675" w:type="dxa"/>
+          </w:tcPr>
+          <w:p>
+            <w:r>
+              <w:t>Cross reference</w:t>
+            </w:r>
+          </w:p>
+        </w:tc>
+        <w:tc>
+          <w:tcPr>
+            <w:tcW w:w="4675" w:type="dxa"/>
+          </w:tcPr>
+          <w:p>
+            <w:r>
+              <w:t>Add to cart</w:t>
+            </w:r>
+          </w:p>
+        </w:tc>
+      </w:tr>
+      <w:tr>
+        <w:tc>
+          <w:tcPr>
+            <w:tcW w:w="4675" w:type="dxa"/>
+          </w:tcPr>
+          <w:p>
+            <w:r>
+              <w:t>Preconditions:</w:t>
+            </w:r>
+          </w:p>
+        </w:tc>
+        <w:tc>
+          <w:tcPr>
+            <w:tcW w:w="4675" w:type="dxa"/>
+          </w:tcPr>
+          <w:p>
+            <w:r>
+              <w:t>System shows item to user if stock is available</w:t>
+            </w:r>
+          </w:p>
+        </w:tc>
+      </w:tr>
+      <w:tr>
+        <w:tc>
+          <w:tcPr>
+            <w:tcW w:w="4675" w:type="dxa"/>
+          </w:tcPr>
+          <w:p>
+            <w:r>
+              <w:t>Postconditions:</w:t>
+            </w:r>
+          </w:p>
+        </w:tc>
+        <w:tc>
+          <w:tcPr>
+            <w:tcW w:w="4675" w:type="dxa"/>
+          </w:tcPr>
+          <w:p>
+            <w:r>
+              <w:t>Select item and add to cart</w:t>
+            </w:r>
+          </w:p>
+        </w:tc>
+      </w:tr>
+    </w:tbl>
+    <w:p>
+      <w:pPr>
+        <w:tabs>
+          <w:tab w:val="left" w:pos="2355"/>
+        </w:tabs>
+      </w:pPr>
+    </w:p>
+    <w:p>
+      <w:pPr>
+        <w:tabs>
+          <w:tab w:val="left" w:pos="2355"/>
+        </w:tabs>
+      </w:pPr>
+    </w:p>
+    <w:p/>
+    <w:p/>
+    <w:p/>
+    <w:p/>
+    <w:p/>
+    <w:p/>
+    <w:p/>
+    <w:tbl>
+      <w:tblPr>
+        <w:tblStyle w:val="TableGrid"/>
+        <w:tblW w:w="0" w:type="auto"/>
+        <w:tblLook w:val="04A0" w:firstRow="1" w:lastRow="0" w:firstColumn="1" w:lastColumn="0" w:noHBand="0" w:noVBand="1"/>
+      </w:tblPr>
+      <w:tblGrid>
+        <w:gridCol w:w="9350"/>
+      </w:tblGrid>
+      <w:tr>
+        <w:tc>
+          <w:tcPr>
+            <w:tcW w:w="9350" w:type="dxa"/>
+          </w:tcPr>
+          <w:p>
+            <w:r>
+              <w:t>Contract co: Select item and add to cart</w:t>
+            </w:r>
+          </w:p>
+        </w:tc>
+      </w:tr>
+    </w:tbl>
+    <w:p/>
+    <w:tbl>
+      <w:tblPr>
+        <w:tblStyle w:val="TableGrid"/>
+        <w:tblW w:w="0" w:type="auto"/>
+        <w:tblLook w:val="04A0" w:firstRow="1" w:lastRow="0" w:firstColumn="1" w:lastColumn="0" w:noHBand="0" w:noVBand="1"/>
+      </w:tblPr>
+      <w:tblGrid>
+        <w:gridCol w:w="4675"/>
+        <w:gridCol w:w="4675"/>
+      </w:tblGrid>
+      <w:tr>
+        <w:tc>
+          <w:tcPr>
+            <w:tcW w:w="4675" w:type="dxa"/>
+          </w:tcPr>
+          <w:p>
+            <w:r>
+              <w:t>operation</w:t>
+            </w:r>
+          </w:p>
+        </w:tc>
+        <w:tc>
+          <w:tcPr>
+            <w:tcW w:w="4675" w:type="dxa"/>
+          </w:tcPr>
+          <w:p>
+            <w:r>
+              <w:t>Customer can select item to add to cart</w:t>
+            </w:r>
+          </w:p>
+        </w:tc>
+      </w:tr>
+      <w:tr>
+        <w:tc>
+          <w:tcPr>
+            <w:tcW w:w="4675" w:type="dxa"/>
+          </w:tcPr>
+          <w:p>
+            <w:r>
+              <w:t>Cross reference</w:t>
+            </w:r>
+          </w:p>
+        </w:tc>
+        <w:tc>
+          <w:tcPr>
+            <w:tcW w:w="4675" w:type="dxa"/>
+          </w:tcPr>
+          <w:p>
+            <w:r>
+              <w:t>Add to cart</w:t>
+            </w:r>
+          </w:p>
+        </w:tc>
+      </w:tr>
+      <w:tr>
+        <w:tc>
+          <w:tcPr>
+            <w:tcW w:w="4675" w:type="dxa"/>
+          </w:tcPr>
+          <w:p>
+            <w:r>
+              <w:t>Preconditions:</w:t>
+            </w:r>
+          </w:p>
+        </w:tc>
+        <w:tc>
+          <w:tcPr>
+            <w:tcW w:w="4675" w:type="dxa"/>
+          </w:tcPr>
+          <w:p>
+            <w:r>
+              <w:t>Customer can select item if they are available in stock</w:t>
+            </w:r>
+          </w:p>
+        </w:tc>
+      </w:tr>
+      <w:tr>
+        <w:tc>
+          <w:tcPr>
+            <w:tcW w:w="4675" w:type="dxa"/>
+          </w:tcPr>
+          <w:p>
+            <w:r>
+              <w:t>Postconditions:</w:t>
+            </w:r>
+          </w:p>
+        </w:tc>
+        <w:tc>
+          <w:tcPr>
+            <w:tcW w:w="4675" w:type="dxa"/>
+          </w:tcPr>
+          <w:p>
+            <w:r>
+              <w:t>Add item to cart successfully</w:t>
+            </w:r>
+          </w:p>
+        </w:tc>
+      </w:tr>
+    </w:tbl>
+    <w:p/>
+    <w:tbl>
+      <w:tblPr>
+        <w:tblStyle w:val="TableGrid"/>
+        <w:tblW w:w="0" w:type="auto"/>
+        <w:tblLook w:val="04A0" w:firstRow="1" w:lastRow="0" w:firstColumn="1" w:lastColumn="0" w:noHBand="0" w:noVBand="1"/>
+      </w:tblPr>
+      <w:tblGrid>
+        <w:gridCol w:w="9350"/>
+      </w:tblGrid>
+      <w:tr>
+        <w:tc>
+          <w:tcPr>
+            <w:tcW w:w="9350" w:type="dxa"/>
+          </w:tcPr>
+          <w:p>
+            <w:r>
+              <w:t>Contract co: user request to return item</w:t>
+            </w:r>
+          </w:p>
+        </w:tc>
+      </w:tr>
+    </w:tbl>
+    <w:p/>
+    <w:tbl>
+      <w:tblPr>
+        <w:tblStyle w:val="TableGrid"/>
+        <w:tblW w:w="0" w:type="auto"/>
+        <w:tblLook w:val="04A0" w:firstRow="1" w:lastRow="0" w:firstColumn="1" w:lastColumn="0" w:noHBand="0" w:noVBand="1"/>
+      </w:tblPr>
+      <w:tblGrid>
+        <w:gridCol w:w="4675"/>
+        <w:gridCol w:w="4675"/>
+      </w:tblGrid>
+      <w:tr>
+        <w:tc>
+          <w:tcPr>
+            <w:tcW w:w="4675" w:type="dxa"/>
+          </w:tcPr>
+          <w:p>
+            <w:r>
+              <w:t>operation</w:t>
+            </w:r>
+          </w:p>
+        </w:tc>
+        <w:tc>
+          <w:tcPr>
+            <w:tcW w:w="4675" w:type="dxa"/>
+          </w:tcPr>
+          <w:p>
+            <w:r>
+              <w:t>user request to return item</w:t>
+            </w:r>
+          </w:p>
+        </w:tc>
+      </w:tr>
+      <w:tr>
+        <w:tc>
+          <w:tcPr>
+            <w:tcW w:w="4675" w:type="dxa"/>
+          </w:tcPr>
+          <w:p>
+            <w:r>
+              <w:t>Cross reference</w:t>
+            </w:r>
+          </w:p>
+        </w:tc>
+        <w:tc>
+          <w:tcPr>
+            <w:tcW w:w="4675" w:type="dxa"/>
+          </w:tcPr>
+          <w:p>
+            <w:r>
+              <w:t>Return item</w:t>
+            </w:r>
+          </w:p>
+        </w:tc>
+      </w:tr>
+      <w:tr>
+        <w:tc>
+          <w:tcPr>
+            <w:tcW w:w="4675" w:type="dxa"/>
+          </w:tcPr>
+          <w:p>
+            <w:r>
+              <w:t>Preconditions:</w:t>
+            </w:r>
+          </w:p>
+        </w:tc>
+        <w:tc>
+          <w:tcPr>
+            <w:tcW w:w="4675" w:type="dxa"/>
+          </w:tcPr>
+          <w:p>
+            <w:r>
+              <w:t xml:space="preserve">Customer can return item if customer is login to customer </w:t>
+            </w:r>
+          </w:p>
+        </w:tc>
+      </w:tr>
+      <w:tr>
+        <w:tc>
+          <w:tcPr>
+            <w:tcW w:w="4675" w:type="dxa"/>
+          </w:tcPr>
+          <w:p>
+            <w:r>
+              <w:t>Postconditions:</w:t>
+            </w:r>
+          </w:p>
+        </w:tc>
+        <w:tc>
+          <w:tcPr>
+            <w:tcW w:w="4675" w:type="dxa"/>
+          </w:tcPr>
+          <w:p>
+            <w:r>
+              <w:t>Select request type</w:t>
+            </w:r>
+          </w:p>
+        </w:tc>
+      </w:tr>
+    </w:tbl>
+    <w:p/>
+    <w:tbl>
+      <w:tblPr>
+        <w:tblStyle w:val="TableGrid"/>
+        <w:tblW w:w="0" w:type="auto"/>
+        <w:tblLook w:val="04A0" w:firstRow="1" w:lastRow="0" w:firstColumn="1" w:lastColumn="0" w:noHBand="0" w:noVBand="1"/>
+      </w:tblPr>
+      <w:tblGrid>
+        <w:gridCol w:w="9350"/>
+      </w:tblGrid>
+      <w:tr>
+        <w:tc>
+          <w:tcPr>
+            <w:tcW w:w="9350" w:type="dxa"/>
+          </w:tcPr>
+          <w:p>
+            <w:r>
+              <w:t>Contract co:  Select request type</w:t>
+            </w:r>
+          </w:p>
+        </w:tc>
+      </w:tr>
+    </w:tbl>
+    <w:p/>
+    <w:tbl>
+      <w:tblPr>
+        <w:tblStyle w:val="TableGrid"/>
+        <w:tblW w:w="0" w:type="auto"/>
+        <w:tblLook w:val="04A0" w:firstRow="1" w:lastRow="0" w:firstColumn="1" w:lastColumn="0" w:noHBand="0" w:noVBand="1"/>
+      </w:tblPr>
+      <w:tblGrid>
+        <w:gridCol w:w="4675"/>
+        <w:gridCol w:w="4675"/>
+      </w:tblGrid>
+      <w:tr>
+        <w:tc>
+          <w:tcPr>
+            <w:tcW w:w="4675" w:type="dxa"/>
+          </w:tcPr>
+          <w:p>
+            <w:r>
+              <w:t>operation</w:t>
+            </w:r>
+          </w:p>
+        </w:tc>
+        <w:tc>
+          <w:tcPr>
+            <w:tcW w:w="4675" w:type="dxa"/>
+          </w:tcPr>
+          <w:p>
+            <w:r>
+              <w:t>Select request type</w:t>
+            </w:r>
+          </w:p>
+        </w:tc>
+      </w:tr>
+      <w:tr>
+        <w:tc>
+          <w:tcPr>
+            <w:tcW w:w="4675" w:type="dxa"/>
+          </w:tcPr>
+          <w:p>
+            <w:r>
+              <w:t>Cross reference</w:t>
+            </w:r>
+          </w:p>
+        </w:tc>
+        <w:tc>
+          <w:tcPr>
+            <w:tcW w:w="4675" w:type="dxa"/>
+          </w:tcPr>
+          <w:p>
+            <w:r>
+              <w:t>Re</w:t>
+            </w:r>
+            <w:r>
+              <w:t>turn</w:t>
+            </w:r>
+            <w:r>
+              <w:t xml:space="preserve"> item</w:t>
+            </w:r>
+          </w:p>
+        </w:tc>
+      </w:tr>
+      <w:tr>
+        <w:tc>
+          <w:tcPr>
+            <w:tcW w:w="4675" w:type="dxa"/>
+          </w:tcPr>
+          <w:p>
+            <w:r>
+              <w:t>Preconditions:</w:t>
+            </w:r>
+          </w:p>
+        </w:tc>
+        <w:tc>
+          <w:tcPr>
+            <w:tcW w:w="4675" w:type="dxa"/>
+          </w:tcPr>
+          <w:p>
+            <w:r>
+              <w:t>User can select request type if user is login to system</w:t>
+            </w:r>
+          </w:p>
+        </w:tc>
+      </w:tr>
+      <w:tr>
+        <w:tc>
+          <w:tcPr>
+            <w:tcW w:w="4675" w:type="dxa"/>
+          </w:tcPr>
+          <w:p>
+            <w:r>
+              <w:t>Postconditions:</w:t>
+            </w:r>
+          </w:p>
+        </w:tc>
+        <w:tc>
+          <w:tcPr>
+            <w:tcW w:w="4675" w:type="dxa"/>
+          </w:tcPr>
+          <w:p>
+            <w:r>
+              <w:t>Item return successfully</w:t>
+            </w:r>
+          </w:p>
+        </w:tc>
+      </w:tr>
+    </w:tbl>
+    <w:p/>
+    <w:p/>
+    <w:p/>
+    <w:p/>
+    <w:p/>
+    <w:tbl>
+      <w:tblPr>
+        <w:tblStyle w:val="TableGrid"/>
+        <w:tblW w:w="0" w:type="auto"/>
+        <w:tblLook w:val="04A0" w:firstRow="1" w:lastRow="0" w:firstColumn="1" w:lastColumn="0" w:noHBand="0" w:noVBand="1"/>
+      </w:tblPr>
+      <w:tblGrid>
+        <w:gridCol w:w="9350"/>
+      </w:tblGrid>
+      <w:tr>
+        <w:tc>
+          <w:tcPr>
+            <w:tcW w:w="9350" w:type="dxa"/>
+          </w:tcPr>
+          <w:p>
+            <w:r>
+              <w:t>Contract co: user request to delete item</w:t>
+            </w:r>
+          </w:p>
+        </w:tc>
+      </w:tr>
+    </w:tbl>
+    <w:p/>
+    <w:tbl>
+      <w:tblPr>
+        <w:tblStyle w:val="TableGrid"/>
+        <w:tblW w:w="0" w:type="auto"/>
+        <w:tblLook w:val="04A0" w:firstRow="1" w:lastRow="0" w:firstColumn="1" w:lastColumn="0" w:noHBand="0" w:noVBand="1"/>
+      </w:tblPr>
+      <w:tblGrid>
+        <w:gridCol w:w="4675"/>
+        <w:gridCol w:w="4675"/>
+      </w:tblGrid>
+      <w:tr>
+        <w:tc>
+          <w:tcPr>
+            <w:tcW w:w="4675" w:type="dxa"/>
+          </w:tcPr>
+          <w:p>
+            <w:r>
+              <w:t>operation</w:t>
+            </w:r>
+          </w:p>
+        </w:tc>
+        <w:tc>
+          <w:tcPr>
+            <w:tcW w:w="4675" w:type="dxa"/>
+          </w:tcPr>
+          <w:p>
+            <w:r>
+              <w:t>user request to delete item</w:t>
+            </w:r>
+          </w:p>
+        </w:tc>
+      </w:tr>
+      <w:tr>
+        <w:tc>
+          <w:tcPr>
+            <w:tcW w:w="4675" w:type="dxa"/>
+          </w:tcPr>
+          <w:p>
+            <w:r>
+              <w:t>Cross reference</w:t>
+            </w:r>
+          </w:p>
+        </w:tc>
+        <w:tc>
+          <w:tcPr>
+            <w:tcW w:w="4675" w:type="dxa"/>
+          </w:tcPr>
+          <w:p>
+            <w:r>
+              <w:t>Delete item</w:t>
+            </w:r>
+          </w:p>
+        </w:tc>
+      </w:tr>
+      <w:tr>
+        <w:tc>
+          <w:tcPr>
+            <w:tcW w:w="4675" w:type="dxa"/>
+          </w:tcPr>
+          <w:p>
+            <w:r>
+              <w:t>Preconditions:</w:t>
+            </w:r>
+          </w:p>
+        </w:tc>
+        <w:tc>
+          <w:tcPr>
+            <w:tcW w:w="4675" w:type="dxa"/>
+          </w:tcPr>
+          <w:p>
+            <w:r>
+              <w:t>User can delete item if they are login to system</w:t>
+            </w:r>
+          </w:p>
+        </w:tc>
+      </w:tr>
+      <w:tr>
+        <w:tc>
+          <w:tcPr>
+            <w:tcW w:w="4675" w:type="dxa"/>
+          </w:tcPr>
+          <w:p>
+            <w:r>
+              <w:t>Postconditions:</w:t>
+            </w:r>
+          </w:p>
+        </w:tc>
+        <w:tc>
+          <w:tcPr>
+            <w:tcW w:w="4675" w:type="dxa"/>
+          </w:tcPr>
+          <w:p>
+            <w:r>
+              <w:t>Select the item to delete</w:t>
+            </w:r>
+          </w:p>
+        </w:tc>
+      </w:tr>
+    </w:tbl>
+    <w:p/>
+    <w:tbl>
+      <w:tblPr>
+        <w:tblStyle w:val="TableGrid"/>
+        <w:tblW w:w="0" w:type="auto"/>
+        <w:tblLook w:val="04A0" w:firstRow="1" w:lastRow="0" w:firstColumn="1" w:lastColumn="0" w:noHBand="0" w:noVBand="1"/>
+      </w:tblPr>
+      <w:tblGrid>
+        <w:gridCol w:w="9350"/>
+      </w:tblGrid>
+      <w:tr>
+        <w:tc>
+          <w:tcPr>
+            <w:tcW w:w="9350" w:type="dxa"/>
+          </w:tcPr>
+          <w:p>
+            <w:r>
+              <w:t>Contract co: Select the item to delete</w:t>
+            </w:r>
+          </w:p>
+        </w:tc>
+      </w:tr>
+    </w:tbl>
+    <w:p/>
+    <w:tbl>
+      <w:tblPr>
+        <w:tblStyle w:val="TableGrid"/>
+        <w:tblW w:w="0" w:type="auto"/>
+        <w:tblLook w:val="04A0" w:firstRow="1" w:lastRow="0" w:firstColumn="1" w:lastColumn="0" w:noHBand="0" w:noVBand="1"/>
+      </w:tblPr>
+      <w:tblGrid>
+        <w:gridCol w:w="4675"/>
+        <w:gridCol w:w="4675"/>
+      </w:tblGrid>
+      <w:tr>
+        <w:tc>
+          <w:tcPr>
+            <w:tcW w:w="4675" w:type="dxa"/>
+          </w:tcPr>
+          <w:p>
+            <w:r>
+              <w:t>operation</w:t>
+            </w:r>
+          </w:p>
+        </w:tc>
+        <w:tc>
+          <w:tcPr>
+            <w:tcW w:w="4675" w:type="dxa"/>
+          </w:tcPr>
+          <w:p>
+            <w:r>
+              <w:t>User Selects the item to delete</w:t>
+            </w:r>
+          </w:p>
+        </w:tc>
+      </w:tr>
+      <w:tr>
+        <w:tc>
+          <w:tcPr>
+            <w:tcW w:w="4675" w:type="dxa"/>
+          </w:tcPr>
+          <w:p>
+            <w:r>
+              <w:t>Cross reference</w:t>
+            </w:r>
+          </w:p>
+        </w:tc>
+        <w:tc>
+          <w:tcPr>
+            <w:tcW w:w="4675" w:type="dxa"/>
+          </w:tcPr>
+          <w:p>
+            <w:r>
+              <w:t>Delete item</w:t>
+            </w:r>
+          </w:p>
+        </w:tc>
+      </w:tr>
+      <w:tr>
+        <w:tc>
+          <w:tcPr>
+            <w:tcW w:w="4675" w:type="dxa"/>
+          </w:tcPr>
+          <w:p>
+            <w:r>
+              <w:t>Preconditions:</w:t>
+            </w:r>
+          </w:p>
+        </w:tc>
+        <w:tc>
+          <w:tcPr>
+            <w:tcW w:w="4675" w:type="dxa"/>
+          </w:tcPr>
+          <w:p>
+            <w:r>
+              <w:t>User can delete item if they must registered there self to system</w:t>
+            </w:r>
+          </w:p>
+        </w:tc>
+      </w:tr>
+      <w:tr>
+        <w:tc>
+          <w:tcPr>
+            <w:tcW w:w="4675" w:type="dxa"/>
+          </w:tcPr>
+          <w:p>
+            <w:r>
+              <w:t>Postconditions:</w:t>
+            </w:r>
+          </w:p>
+        </w:tc>
+        <w:tc>
+          <w:tcPr>
+            <w:tcW w:w="4675" w:type="dxa"/>
+          </w:tcPr>
+          <w:p>
+            <w:r>
+              <w:t>User successfully delete item</w:t>
+            </w:r>
+          </w:p>
+        </w:tc>
+      </w:tr>
+    </w:tbl>
+    <w:p/>
+    <w:p/>
     <w:p>
       <w:pPr>
         <w:pStyle w:val="Heading3"/>
@@ -42816,7 +43019,7 @@
     <w:lsdException w:name="Table Web 2" w:semiHidden="1" w:unhideWhenUsed="1"/>
     <w:lsdException w:name="Table Web 3" w:semiHidden="1" w:unhideWhenUsed="1"/>
     <w:lsdException w:name="Balloon Text" w:semiHidden="1" w:unhideWhenUsed="1"/>
-    <w:lsdException w:name="Table Grid" w:locked="1" w:uiPriority="0"/>
+    <w:lsdException w:name="Table Grid" w:locked="1" w:uiPriority="39"/>
     <w:lsdException w:name="Table Theme" w:semiHidden="1" w:unhideWhenUsed="1"/>
     <w:lsdException w:name="Placeholder Text" w:semiHidden="1"/>
     <w:lsdException w:name="No Spacing" w:uiPriority="1" w:qFormat="1"/>
@@ -43533,6 +43736,7 @@
   <w:style w:type="table" w:styleId="TableGrid">
     <w:name w:val="Table Grid"/>
     <w:basedOn w:val="TableNormal"/>
+    <w:uiPriority w:val="39"/>
     <w:locked/>
     <w:rsid w:val="00E16580"/>
     <w:tblPr>

</xml_diff>